<commit_message>
Fast-Forward - fucion automatica
</commit_message>
<xml_diff>
--- a/FUNDAMENTOS GIT.docx
+++ b/FUNDAMENTOS GIT.docx
@@ -7619,10 +7619,103 @@
           <w:shd w:val="clear" w:color="auto" w:fill="263238"/>
           <w:lang w:val="es-AR"/>
         </w:rPr>
-        <w:t xml:space="preserve"> para que la rama exista</w:t>
-      </w:r>
-      <w:bookmarkStart w:id="0" w:name="_GoBack"/>
-      <w:bookmarkEnd w:id="0"/>
+        <w:t xml:space="preserve"> para que la rama exista en el repositorio remoto</w:t>
+      </w:r>
+    </w:p>
+    <w:p>
+      <w:pPr>
+        <w:pStyle w:val="HTMLconformatoprevio"/>
+        <w:shd w:val="clear" w:color="auto" w:fill="263238"/>
+        <w:spacing w:before="120" w:line="360" w:lineRule="atLeast"/>
+        <w:rPr>
+          <w:rStyle w:val="CdigoHTML"/>
+          <w:rFonts w:ascii="var(--font-code)" w:hAnsi="var(--font-code)"/>
+          <w:color w:val="C3CEE3"/>
+          <w:sz w:val="28"/>
+          <w:szCs w:val="28"/>
+          <w:shd w:val="clear" w:color="auto" w:fill="263238"/>
+          <w:lang w:val="es-AR"/>
+        </w:rPr>
+      </w:pPr>
+      <w:r>
+        <w:rPr>
+          <w:rStyle w:val="token"/>
+          <w:rFonts w:ascii="var(--font-code)" w:hAnsi="var(--font-code)"/>
+          <w:color w:val="C792EA"/>
+          <w:sz w:val="28"/>
+          <w:szCs w:val="28"/>
+          <w:shd w:val="clear" w:color="auto" w:fill="263238"/>
+          <w:lang w:val="es-AR"/>
+        </w:rPr>
+        <w:t>git</w:t>
+      </w:r>
+      <w:r>
+        <w:rPr>
+          <w:rStyle w:val="CdigoHTML"/>
+          <w:rFonts w:ascii="var(--font-code)" w:hAnsi="var(--font-code)"/>
+          <w:color w:val="C3CEE3"/>
+          <w:sz w:val="28"/>
+          <w:szCs w:val="28"/>
+          <w:shd w:val="clear" w:color="auto" w:fill="263238"/>
+          <w:lang w:val="es-AR"/>
+        </w:rPr>
+        <w:t xml:space="preserve"> push </w:t>
+      </w:r>
+      <w:r>
+        <w:rPr>
+          <w:rStyle w:val="token"/>
+          <w:rFonts w:ascii="var(--font-code)" w:hAnsi="var(--font-code)"/>
+          <w:color w:val="F07178"/>
+          <w:sz w:val="28"/>
+          <w:szCs w:val="28"/>
+          <w:shd w:val="clear" w:color="auto" w:fill="263238"/>
+          <w:lang w:val="es-AR"/>
+        </w:rPr>
+        <w:t xml:space="preserve">–u </w:t>
+      </w:r>
+      <w:r>
+        <w:rPr>
+          <w:rStyle w:val="CdigoHTML"/>
+          <w:rFonts w:ascii="var(--font-code)" w:hAnsi="var(--font-code)"/>
+          <w:color w:val="C3CEE3"/>
+          <w:sz w:val="28"/>
+          <w:szCs w:val="28"/>
+          <w:shd w:val="clear" w:color="auto" w:fill="263238"/>
+          <w:lang w:val="es-AR"/>
+        </w:rPr>
+        <w:t>origin nombre-rama</w:t>
+      </w:r>
+    </w:p>
+    <w:p>
+      <w:pPr>
+        <w:pStyle w:val="HTMLconformatoprevio"/>
+        <w:shd w:val="clear" w:color="auto" w:fill="263238"/>
+        <w:spacing w:before="120" w:line="360" w:lineRule="atLeast"/>
+        <w:rPr>
+          <w:rStyle w:val="CdigoHTML"/>
+          <w:rFonts w:ascii="var(--font-code)" w:hAnsi="var(--font-code)"/>
+          <w:color w:val="C3CEE3"/>
+          <w:sz w:val="28"/>
+          <w:szCs w:val="28"/>
+          <w:shd w:val="clear" w:color="auto" w:fill="263238"/>
+          <w:lang w:val="es-AR"/>
+        </w:rPr>
+      </w:pPr>
+    </w:p>
+    <w:p>
+      <w:pPr>
+        <w:pStyle w:val="HTMLconformatoprevio"/>
+        <w:shd w:val="clear" w:color="auto" w:fill="263238"/>
+        <w:spacing w:before="120" w:line="360" w:lineRule="atLeast"/>
+        <w:rPr>
+          <w:rStyle w:val="CdigoHTML"/>
+          <w:rFonts w:ascii="var(--font-code)" w:hAnsi="var(--font-code)"/>
+          <w:color w:val="C3CEE3"/>
+          <w:sz w:val="28"/>
+          <w:szCs w:val="28"/>
+          <w:shd w:val="clear" w:color="auto" w:fill="263238"/>
+        </w:rPr>
+      </w:pPr>
       <w:r>
         <w:rPr>
           <w:rStyle w:val="token"/>
@@ -7631,9 +7724,8 @@
           <w:sz w:val="28"/>
           <w:szCs w:val="28"/>
           <w:shd w:val="clear" w:color="auto" w:fill="263238"/>
-          <w:lang w:val="es-AR"/>
-        </w:rPr>
-        <w:t xml:space="preserve"> en el repositorio remoto</w:t>
+        </w:rPr>
+        <w:t># eliminar rama</w:t>
       </w:r>
     </w:p>
     <w:p>
@@ -7673,7 +7765,7 @@
           <w:shd w:val="clear" w:color="auto" w:fill="263238"/>
           <w:lang w:val="es-AR"/>
         </w:rPr>
-        <w:t xml:space="preserve"> push </w:t>
+        <w:t xml:space="preserve"> branch </w:t>
       </w:r>
       <w:r>
         <w:rPr>
@@ -7685,19 +7777,19 @@
           <w:shd w:val="clear" w:color="auto" w:fill="263238"/>
           <w:lang w:val="es-AR"/>
         </w:rPr>
-        <w:t xml:space="preserve">–u </w:t>
-      </w:r>
-      <w:r>
-        <w:rPr>
-          <w:rStyle w:val="CdigoHTML"/>
-          <w:rFonts w:ascii="var(--font-code)" w:hAnsi="var(--font-code)"/>
-          <w:color w:val="C3CEE3"/>
-          <w:sz w:val="28"/>
-          <w:szCs w:val="28"/>
-          <w:shd w:val="clear" w:color="auto" w:fill="263238"/>
-          <w:lang w:val="es-AR"/>
-        </w:rPr>
-        <w:t>origin nombre-rama</w:t>
+        <w:t>-d</w:t>
+      </w:r>
+      <w:r>
+        <w:rPr>
+          <w:rStyle w:val="CdigoHTML"/>
+          <w:rFonts w:ascii="var(--font-code)" w:hAnsi="var(--font-code)"/>
+          <w:color w:val="C3CEE3"/>
+          <w:sz w:val="28"/>
+          <w:szCs w:val="28"/>
+          <w:shd w:val="clear" w:color="auto" w:fill="263238"/>
+          <w:lang w:val="es-AR"/>
+        </w:rPr>
+        <w:t xml:space="preserve"> nombre-rama</w:t>
       </w:r>
     </w:p>
     <w:p>
@@ -7728,6 +7820,7 @@
           <w:sz w:val="28"/>
           <w:szCs w:val="28"/>
           <w:shd w:val="clear" w:color="auto" w:fill="263238"/>
+          <w:lang w:val="es-AR"/>
         </w:rPr>
       </w:pPr>
       <w:r>
@@ -7738,8 +7831,9 @@
           <w:sz w:val="28"/>
           <w:szCs w:val="28"/>
           <w:shd w:val="clear" w:color="auto" w:fill="263238"/>
-        </w:rPr>
-        <w:t># eliminar rama</w:t>
+          <w:lang w:val="es-AR"/>
+        </w:rPr>
+        <w:t># eliminar ramas remotas</w:t>
       </w:r>
     </w:p>
     <w:p>
@@ -7779,6 +7873,114 @@
           <w:shd w:val="clear" w:color="auto" w:fill="263238"/>
           <w:lang w:val="es-AR"/>
         </w:rPr>
+        <w:t xml:space="preserve"> push origin </w:t>
+      </w:r>
+      <w:r>
+        <w:rPr>
+          <w:rStyle w:val="token"/>
+          <w:rFonts w:ascii="var(--font-code)" w:hAnsi="var(--font-code)"/>
+          <w:color w:val="F07178"/>
+          <w:sz w:val="28"/>
+          <w:szCs w:val="28"/>
+          <w:shd w:val="clear" w:color="auto" w:fill="263238"/>
+          <w:lang w:val="es-AR"/>
+        </w:rPr>
+        <w:t>--delete</w:t>
+      </w:r>
+      <w:r>
+        <w:rPr>
+          <w:rStyle w:val="CdigoHTML"/>
+          <w:rFonts w:ascii="var(--font-code)" w:hAnsi="var(--font-code)"/>
+          <w:color w:val="C3CEE3"/>
+          <w:sz w:val="28"/>
+          <w:szCs w:val="28"/>
+          <w:shd w:val="clear" w:color="auto" w:fill="263238"/>
+          <w:lang w:val="es-AR"/>
+        </w:rPr>
+        <w:t xml:space="preserve"> nombre-rama</w:t>
+      </w:r>
+    </w:p>
+    <w:p>
+      <w:pPr>
+        <w:pStyle w:val="HTMLconformatoprevio"/>
+        <w:shd w:val="clear" w:color="auto" w:fill="263238"/>
+        <w:spacing w:before="120" w:line="360" w:lineRule="atLeast"/>
+        <w:rPr>
+          <w:rStyle w:val="CdigoHTML"/>
+          <w:rFonts w:ascii="var(--font-code)" w:hAnsi="var(--font-code)"/>
+          <w:color w:val="C3CEE3"/>
+          <w:sz w:val="28"/>
+          <w:szCs w:val="28"/>
+          <w:shd w:val="clear" w:color="auto" w:fill="263238"/>
+          <w:lang w:val="es-AR"/>
+        </w:rPr>
+      </w:pPr>
+    </w:p>
+    <w:p>
+      <w:pPr>
+        <w:pStyle w:val="HTMLconformatoprevio"/>
+        <w:shd w:val="clear" w:color="auto" w:fill="263238"/>
+        <w:spacing w:before="120" w:line="360" w:lineRule="atLeast"/>
+        <w:rPr>
+          <w:rStyle w:val="CdigoHTML"/>
+          <w:rFonts w:ascii="var(--font-code)" w:hAnsi="var(--font-code)"/>
+          <w:color w:val="C3CEE3"/>
+          <w:sz w:val="28"/>
+          <w:szCs w:val="28"/>
+          <w:shd w:val="clear" w:color="auto" w:fill="263238"/>
+          <w:lang w:val="es-AR"/>
+        </w:rPr>
+      </w:pPr>
+      <w:r>
+        <w:rPr>
+          <w:rStyle w:val="token"/>
+          <w:rFonts w:ascii="var(--font-code)" w:hAnsi="var(--font-code)"/>
+          <w:color w:val="546E7A"/>
+          <w:sz w:val="28"/>
+          <w:szCs w:val="28"/>
+          <w:shd w:val="clear" w:color="auto" w:fill="263238"/>
+          <w:lang w:val="es-AR"/>
+        </w:rPr>
+        <w:t>#eliminar rama (forzado)</w:t>
+      </w:r>
+    </w:p>
+    <w:p>
+      <w:pPr>
+        <w:pStyle w:val="HTMLconformatoprevio"/>
+        <w:shd w:val="clear" w:color="auto" w:fill="263238"/>
+        <w:spacing w:before="120" w:line="360" w:lineRule="atLeast"/>
+        <w:rPr>
+          <w:rStyle w:val="CdigoHTML"/>
+          <w:rFonts w:ascii="var(--font-code)" w:hAnsi="var(--font-code)"/>
+          <w:color w:val="C3CEE3"/>
+          <w:sz w:val="28"/>
+          <w:szCs w:val="28"/>
+          <w:shd w:val="clear" w:color="auto" w:fill="263238"/>
+          <w:lang w:val="es-AR"/>
+        </w:rPr>
+      </w:pPr>
+      <w:r>
+        <w:rPr>
+          <w:rStyle w:val="token"/>
+          <w:rFonts w:ascii="var(--font-code)" w:hAnsi="var(--font-code)"/>
+          <w:color w:val="C792EA"/>
+          <w:sz w:val="28"/>
+          <w:szCs w:val="28"/>
+          <w:shd w:val="clear" w:color="auto" w:fill="263238"/>
+          <w:lang w:val="es-AR"/>
+        </w:rPr>
+        <w:t>git</w:t>
+      </w:r>
+      <w:r>
+        <w:rPr>
+          <w:rStyle w:val="CdigoHTML"/>
+          <w:rFonts w:ascii="var(--font-code)" w:hAnsi="var(--font-code)"/>
+          <w:color w:val="C3CEE3"/>
+          <w:sz w:val="28"/>
+          <w:szCs w:val="28"/>
+          <w:shd w:val="clear" w:color="auto" w:fill="263238"/>
+          <w:lang w:val="es-AR"/>
+        </w:rPr>
         <w:t xml:space="preserve"> branch </w:t>
       </w:r>
       <w:r>
@@ -7791,7 +7993,7 @@
           <w:shd w:val="clear" w:color="auto" w:fill="263238"/>
           <w:lang w:val="es-AR"/>
         </w:rPr>
-        <w:t>-d</w:t>
+        <w:t>-D</w:t>
       </w:r>
       <w:r>
         <w:rPr>
@@ -7847,7 +8049,7 @@
           <w:shd w:val="clear" w:color="auto" w:fill="263238"/>
           <w:lang w:val="es-AR"/>
         </w:rPr>
-        <w:t># eliminar ramas remotas</w:t>
+        <w:t># listar todas las ramas del repositorio</w:t>
       </w:r>
     </w:p>
     <w:p>
@@ -7887,7 +8089,170 @@
           <w:shd w:val="clear" w:color="auto" w:fill="263238"/>
           <w:lang w:val="es-AR"/>
         </w:rPr>
-        <w:t xml:space="preserve"> push origin </w:t>
+        <w:t xml:space="preserve"> branch</w:t>
+      </w:r>
+    </w:p>
+    <w:p>
+      <w:pPr>
+        <w:pStyle w:val="HTMLconformatoprevio"/>
+        <w:shd w:val="clear" w:color="auto" w:fill="263238"/>
+        <w:spacing w:before="120" w:line="360" w:lineRule="atLeast"/>
+        <w:rPr>
+          <w:rStyle w:val="CdigoHTML"/>
+          <w:rFonts w:ascii="var(--font-code)" w:hAnsi="var(--font-code)"/>
+          <w:color w:val="C3CEE3"/>
+          <w:sz w:val="28"/>
+          <w:szCs w:val="28"/>
+          <w:shd w:val="clear" w:color="auto" w:fill="263238"/>
+          <w:lang w:val="es-AR"/>
+        </w:rPr>
+      </w:pPr>
+      <w:r>
+        <w:rPr>
+          <w:rStyle w:val="token"/>
+          <w:rFonts w:ascii="var(--font-code)" w:hAnsi="var(--font-code)"/>
+          <w:color w:val="546E7A"/>
+          <w:sz w:val="28"/>
+          <w:szCs w:val="28"/>
+          <w:shd w:val="clear" w:color="auto" w:fill="263238"/>
+          <w:lang w:val="es-AR"/>
+        </w:rPr>
+        <w:t># lista ramas no fusionadas a la rama actual</w:t>
+      </w:r>
+    </w:p>
+    <w:p>
+      <w:pPr>
+        <w:pStyle w:val="HTMLconformatoprevio"/>
+        <w:shd w:val="clear" w:color="auto" w:fill="263238"/>
+        <w:spacing w:before="120" w:line="360" w:lineRule="atLeast"/>
+        <w:rPr>
+          <w:rStyle w:val="CdigoHTML"/>
+          <w:rFonts w:ascii="var(--font-code)" w:hAnsi="var(--font-code)"/>
+          <w:color w:val="C3CEE3"/>
+          <w:sz w:val="28"/>
+          <w:szCs w:val="28"/>
+          <w:shd w:val="clear" w:color="auto" w:fill="263238"/>
+          <w:lang w:val="es-AR"/>
+        </w:rPr>
+      </w:pPr>
+      <w:r>
+        <w:rPr>
+          <w:rStyle w:val="token"/>
+          <w:rFonts w:ascii="var(--font-code)" w:hAnsi="var(--font-code)"/>
+          <w:color w:val="C792EA"/>
+          <w:sz w:val="28"/>
+          <w:szCs w:val="28"/>
+          <w:shd w:val="clear" w:color="auto" w:fill="263238"/>
+          <w:lang w:val="es-AR"/>
+        </w:rPr>
+        <w:t>git</w:t>
+      </w:r>
+      <w:r>
+        <w:rPr>
+          <w:rStyle w:val="CdigoHTML"/>
+          <w:rFonts w:ascii="var(--font-code)" w:hAnsi="var(--font-code)"/>
+          <w:color w:val="C3CEE3"/>
+          <w:sz w:val="28"/>
+          <w:szCs w:val="28"/>
+          <w:shd w:val="clear" w:color="auto" w:fill="263238"/>
+          <w:lang w:val="es-AR"/>
+        </w:rPr>
+        <w:t xml:space="preserve"> branch --no-</w:t>
+      </w:r>
+      <w:proofErr w:type="spellStart"/>
+      <w:r>
+        <w:rPr>
+          <w:rStyle w:val="CdigoHTML"/>
+          <w:rFonts w:ascii="var(--font-code)" w:hAnsi="var(--font-code)"/>
+          <w:color w:val="C3CEE3"/>
+          <w:sz w:val="28"/>
+          <w:szCs w:val="28"/>
+          <w:shd w:val="clear" w:color="auto" w:fill="263238"/>
+          <w:lang w:val="es-AR"/>
+        </w:rPr>
+        <w:t>merged</w:t>
+      </w:r>
+      <w:proofErr w:type="spellEnd"/>
+    </w:p>
+    <w:p>
+      <w:pPr>
+        <w:pStyle w:val="HTMLconformatoprevio"/>
+        <w:shd w:val="clear" w:color="auto" w:fill="263238"/>
+        <w:spacing w:before="120" w:line="360" w:lineRule="atLeast"/>
+        <w:rPr>
+          <w:rStyle w:val="CdigoHTML"/>
+          <w:rFonts w:ascii="var(--font-code)" w:hAnsi="var(--font-code)"/>
+          <w:color w:val="C3CEE3"/>
+          <w:sz w:val="28"/>
+          <w:szCs w:val="28"/>
+          <w:shd w:val="clear" w:color="auto" w:fill="263238"/>
+          <w:lang w:val="es-AR"/>
+        </w:rPr>
+      </w:pPr>
+    </w:p>
+    <w:p>
+      <w:pPr>
+        <w:pStyle w:val="HTMLconformatoprevio"/>
+        <w:shd w:val="clear" w:color="auto" w:fill="263238"/>
+        <w:spacing w:before="120" w:line="360" w:lineRule="atLeast"/>
+        <w:rPr>
+          <w:rStyle w:val="CdigoHTML"/>
+          <w:rFonts w:ascii="var(--font-code)" w:hAnsi="var(--font-code)"/>
+          <w:color w:val="C3CEE3"/>
+          <w:sz w:val="28"/>
+          <w:szCs w:val="28"/>
+          <w:shd w:val="clear" w:color="auto" w:fill="263238"/>
+          <w:lang w:val="es-AR"/>
+        </w:rPr>
+      </w:pPr>
+      <w:r>
+        <w:rPr>
+          <w:rStyle w:val="token"/>
+          <w:rFonts w:ascii="var(--font-code)" w:hAnsi="var(--font-code)"/>
+          <w:color w:val="546E7A"/>
+          <w:sz w:val="28"/>
+          <w:szCs w:val="28"/>
+          <w:shd w:val="clear" w:color="auto" w:fill="263238"/>
+          <w:lang w:val="es-AR"/>
+        </w:rPr>
+        <w:t># lista ramas fusionadas a la rama actual</w:t>
+      </w:r>
+    </w:p>
+    <w:p>
+      <w:pPr>
+        <w:pStyle w:val="HTMLconformatoprevio"/>
+        <w:shd w:val="clear" w:color="auto" w:fill="263238"/>
+        <w:spacing w:before="120" w:line="360" w:lineRule="atLeast"/>
+        <w:rPr>
+          <w:rStyle w:val="CdigoHTML"/>
+          <w:rFonts w:ascii="var(--font-code)" w:hAnsi="var(--font-code)"/>
+          <w:color w:val="C3CEE3"/>
+          <w:sz w:val="28"/>
+          <w:szCs w:val="28"/>
+          <w:shd w:val="clear" w:color="auto" w:fill="263238"/>
+        </w:rPr>
+      </w:pPr>
+      <w:r>
+        <w:rPr>
+          <w:rStyle w:val="token"/>
+          <w:rFonts w:ascii="var(--font-code)" w:hAnsi="var(--font-code)"/>
+          <w:color w:val="C792EA"/>
+          <w:sz w:val="28"/>
+          <w:szCs w:val="28"/>
+          <w:shd w:val="clear" w:color="auto" w:fill="263238"/>
+        </w:rPr>
+        <w:t>git</w:t>
+      </w:r>
+      <w:r>
+        <w:rPr>
+          <w:rStyle w:val="CdigoHTML"/>
+          <w:rFonts w:ascii="var(--font-code)" w:hAnsi="var(--font-code)"/>
+          <w:color w:val="C3CEE3"/>
+          <w:sz w:val="28"/>
+          <w:szCs w:val="28"/>
+          <w:shd w:val="clear" w:color="auto" w:fill="263238"/>
+        </w:rPr>
+        <w:t xml:space="preserve"> branch </w:t>
       </w:r>
       <w:r>
         <w:rPr>
@@ -7897,21 +8262,8 @@
           <w:sz w:val="28"/>
           <w:szCs w:val="28"/>
           <w:shd w:val="clear" w:color="auto" w:fill="263238"/>
-          <w:lang w:val="es-AR"/>
-        </w:rPr>
-        <w:t>--delete</w:t>
-      </w:r>
-      <w:r>
-        <w:rPr>
-          <w:rStyle w:val="CdigoHTML"/>
-          <w:rFonts w:ascii="var(--font-code)" w:hAnsi="var(--font-code)"/>
-          <w:color w:val="C3CEE3"/>
-          <w:sz w:val="28"/>
-          <w:szCs w:val="28"/>
-          <w:shd w:val="clear" w:color="auto" w:fill="263238"/>
-          <w:lang w:val="es-AR"/>
-        </w:rPr>
-        <w:t xml:space="preserve"> nombre-rama</w:t>
+        </w:rPr>
+        <w:t>--merged</w:t>
       </w:r>
     </w:p>
     <w:p>
@@ -7926,7 +8278,6 @@
           <w:sz w:val="28"/>
           <w:szCs w:val="28"/>
           <w:shd w:val="clear" w:color="auto" w:fill="263238"/>
-          <w:lang w:val="es-AR"/>
         </w:rPr>
       </w:pPr>
     </w:p>
@@ -7942,7 +8293,6 @@
           <w:sz w:val="28"/>
           <w:szCs w:val="28"/>
           <w:shd w:val="clear" w:color="auto" w:fill="263238"/>
-          <w:lang w:val="es-AR"/>
         </w:rPr>
       </w:pPr>
       <w:r>
@@ -7953,10 +8303,46 @@
           <w:sz w:val="28"/>
           <w:szCs w:val="28"/>
           <w:shd w:val="clear" w:color="auto" w:fill="263238"/>
-          <w:lang w:val="es-AR"/>
-        </w:rPr>
-        <w:t>#eliminar rama (forzado)</w:t>
-      </w:r>
+        </w:rPr>
+        <w:t xml:space="preserve"># </w:t>
+      </w:r>
+      <w:proofErr w:type="spellStart"/>
+      <w:r>
+        <w:rPr>
+          <w:rStyle w:val="token"/>
+          <w:rFonts w:ascii="var(--font-code)" w:hAnsi="var(--font-code)"/>
+          <w:color w:val="546E7A"/>
+          <w:sz w:val="28"/>
+          <w:szCs w:val="28"/>
+          <w:shd w:val="clear" w:color="auto" w:fill="263238"/>
+        </w:rPr>
+        <w:t>rebasar</w:t>
+      </w:r>
+      <w:proofErr w:type="spellEnd"/>
+      <w:r>
+        <w:rPr>
+          <w:rStyle w:val="token"/>
+          <w:rFonts w:ascii="var(--font-code)" w:hAnsi="var(--font-code)"/>
+          <w:color w:val="546E7A"/>
+          <w:sz w:val="28"/>
+          <w:szCs w:val="28"/>
+          <w:shd w:val="clear" w:color="auto" w:fill="263238"/>
+        </w:rPr>
+        <w:t xml:space="preserve"> </w:t>
+      </w:r>
+      <w:proofErr w:type="spellStart"/>
+      <w:r>
+        <w:rPr>
+          <w:rStyle w:val="token"/>
+          <w:rFonts w:ascii="var(--font-code)" w:hAnsi="var(--font-code)"/>
+          <w:color w:val="546E7A"/>
+          <w:sz w:val="28"/>
+          <w:szCs w:val="28"/>
+          <w:shd w:val="clear" w:color="auto" w:fill="263238"/>
+        </w:rPr>
+        <w:t>ramas</w:t>
+      </w:r>
+      <w:proofErr w:type="spellEnd"/>
     </w:p>
     <w:p>
       <w:pPr>
@@ -7970,7 +8356,6 @@
           <w:sz w:val="28"/>
           <w:szCs w:val="28"/>
           <w:shd w:val="clear" w:color="auto" w:fill="263238"/>
-          <w:lang w:val="es-AR"/>
         </w:rPr>
       </w:pPr>
       <w:r>
@@ -7981,7 +8366,6 @@
           <w:sz w:val="28"/>
           <w:szCs w:val="28"/>
           <w:shd w:val="clear" w:color="auto" w:fill="263238"/>
-          <w:lang w:val="es-AR"/>
         </w:rPr>
         <w:t>git</w:t>
       </w:r>
@@ -7993,420 +8377,9 @@
           <w:sz w:val="28"/>
           <w:szCs w:val="28"/>
           <w:shd w:val="clear" w:color="auto" w:fill="263238"/>
-          <w:lang w:val="es-AR"/>
-        </w:rPr>
-        <w:t xml:space="preserve"> branch </w:t>
-      </w:r>
-      <w:r>
-        <w:rPr>
-          <w:rStyle w:val="token"/>
-          <w:rFonts w:ascii="var(--font-code)" w:hAnsi="var(--font-code)"/>
-          <w:color w:val="F07178"/>
-          <w:sz w:val="28"/>
-          <w:szCs w:val="28"/>
-          <w:shd w:val="clear" w:color="auto" w:fill="263238"/>
-          <w:lang w:val="es-AR"/>
-        </w:rPr>
-        <w:t>-D</w:t>
-      </w:r>
-      <w:r>
-        <w:rPr>
-          <w:rStyle w:val="CdigoHTML"/>
-          <w:rFonts w:ascii="var(--font-code)" w:hAnsi="var(--font-code)"/>
-          <w:color w:val="C3CEE3"/>
-          <w:sz w:val="28"/>
-          <w:szCs w:val="28"/>
-          <w:shd w:val="clear" w:color="auto" w:fill="263238"/>
-          <w:lang w:val="es-AR"/>
-        </w:rPr>
-        <w:t xml:space="preserve"> nombre-rama</w:t>
-      </w:r>
-    </w:p>
-    <w:p>
-      <w:pPr>
-        <w:pStyle w:val="HTMLconformatoprevio"/>
-        <w:shd w:val="clear" w:color="auto" w:fill="263238"/>
-        <w:spacing w:before="120" w:line="360" w:lineRule="atLeast"/>
-        <w:rPr>
-          <w:rStyle w:val="CdigoHTML"/>
-          <w:rFonts w:ascii="var(--font-code)" w:hAnsi="var(--font-code)"/>
-          <w:color w:val="C3CEE3"/>
-          <w:sz w:val="28"/>
-          <w:szCs w:val="28"/>
-          <w:shd w:val="clear" w:color="auto" w:fill="263238"/>
-          <w:lang w:val="es-AR"/>
-        </w:rPr>
-      </w:pPr>
-    </w:p>
-    <w:p>
-      <w:pPr>
-        <w:pStyle w:val="HTMLconformatoprevio"/>
-        <w:shd w:val="clear" w:color="auto" w:fill="263238"/>
-        <w:spacing w:before="120" w:line="360" w:lineRule="atLeast"/>
-        <w:rPr>
-          <w:rStyle w:val="CdigoHTML"/>
-          <w:rFonts w:ascii="var(--font-code)" w:hAnsi="var(--font-code)"/>
-          <w:color w:val="C3CEE3"/>
-          <w:sz w:val="28"/>
-          <w:szCs w:val="28"/>
-          <w:shd w:val="clear" w:color="auto" w:fill="263238"/>
-          <w:lang w:val="es-AR"/>
-        </w:rPr>
-      </w:pPr>
-      <w:r>
-        <w:rPr>
-          <w:rStyle w:val="token"/>
-          <w:rFonts w:ascii="var(--font-code)" w:hAnsi="var(--font-code)"/>
-          <w:color w:val="546E7A"/>
-          <w:sz w:val="28"/>
-          <w:szCs w:val="28"/>
-          <w:shd w:val="clear" w:color="auto" w:fill="263238"/>
-          <w:lang w:val="es-AR"/>
-        </w:rPr>
-        <w:t># listar todas las ramas del repositorio</w:t>
-      </w:r>
-    </w:p>
-    <w:p>
-      <w:pPr>
-        <w:pStyle w:val="HTMLconformatoprevio"/>
-        <w:shd w:val="clear" w:color="auto" w:fill="263238"/>
-        <w:spacing w:before="120" w:line="360" w:lineRule="atLeast"/>
-        <w:rPr>
-          <w:rStyle w:val="CdigoHTML"/>
-          <w:rFonts w:ascii="var(--font-code)" w:hAnsi="var(--font-code)"/>
-          <w:color w:val="C3CEE3"/>
-          <w:sz w:val="28"/>
-          <w:szCs w:val="28"/>
-          <w:shd w:val="clear" w:color="auto" w:fill="263238"/>
-          <w:lang w:val="es-AR"/>
-        </w:rPr>
-      </w:pPr>
-      <w:r>
-        <w:rPr>
-          <w:rStyle w:val="token"/>
-          <w:rFonts w:ascii="var(--font-code)" w:hAnsi="var(--font-code)"/>
-          <w:color w:val="C792EA"/>
-          <w:sz w:val="28"/>
-          <w:szCs w:val="28"/>
-          <w:shd w:val="clear" w:color="auto" w:fill="263238"/>
-          <w:lang w:val="es-AR"/>
-        </w:rPr>
-        <w:t>git</w:t>
-      </w:r>
-      <w:r>
-        <w:rPr>
-          <w:rStyle w:val="CdigoHTML"/>
-          <w:rFonts w:ascii="var(--font-code)" w:hAnsi="var(--font-code)"/>
-          <w:color w:val="C3CEE3"/>
-          <w:sz w:val="28"/>
-          <w:szCs w:val="28"/>
-          <w:shd w:val="clear" w:color="auto" w:fill="263238"/>
-          <w:lang w:val="es-AR"/>
-        </w:rPr>
-        <w:t xml:space="preserve"> branch</w:t>
-      </w:r>
-    </w:p>
-    <w:p>
-      <w:pPr>
-        <w:pStyle w:val="HTMLconformatoprevio"/>
-        <w:shd w:val="clear" w:color="auto" w:fill="263238"/>
-        <w:spacing w:before="120" w:line="360" w:lineRule="atLeast"/>
-        <w:rPr>
-          <w:rStyle w:val="CdigoHTML"/>
-          <w:rFonts w:ascii="var(--font-code)" w:hAnsi="var(--font-code)"/>
-          <w:color w:val="C3CEE3"/>
-          <w:sz w:val="28"/>
-          <w:szCs w:val="28"/>
-          <w:shd w:val="clear" w:color="auto" w:fill="263238"/>
-          <w:lang w:val="es-AR"/>
-        </w:rPr>
-      </w:pPr>
-      <w:r>
-        <w:rPr>
-          <w:rStyle w:val="token"/>
-          <w:rFonts w:ascii="var(--font-code)" w:hAnsi="var(--font-code)"/>
-          <w:color w:val="546E7A"/>
-          <w:sz w:val="28"/>
-          <w:szCs w:val="28"/>
-          <w:shd w:val="clear" w:color="auto" w:fill="263238"/>
-          <w:lang w:val="es-AR"/>
-        </w:rPr>
-        <w:t># lista ramas no fusionadas a la rama actual</w:t>
-      </w:r>
-    </w:p>
-    <w:p>
-      <w:pPr>
-        <w:pStyle w:val="HTMLconformatoprevio"/>
-        <w:shd w:val="clear" w:color="auto" w:fill="263238"/>
-        <w:spacing w:before="120" w:line="360" w:lineRule="atLeast"/>
-        <w:rPr>
-          <w:rStyle w:val="CdigoHTML"/>
-          <w:rFonts w:ascii="var(--font-code)" w:hAnsi="var(--font-code)"/>
-          <w:color w:val="C3CEE3"/>
-          <w:sz w:val="28"/>
-          <w:szCs w:val="28"/>
-          <w:shd w:val="clear" w:color="auto" w:fill="263238"/>
-          <w:lang w:val="es-AR"/>
-        </w:rPr>
-      </w:pPr>
-      <w:r>
-        <w:rPr>
-          <w:rStyle w:val="token"/>
-          <w:rFonts w:ascii="var(--font-code)" w:hAnsi="var(--font-code)"/>
-          <w:color w:val="C792EA"/>
-          <w:sz w:val="28"/>
-          <w:szCs w:val="28"/>
-          <w:shd w:val="clear" w:color="auto" w:fill="263238"/>
-          <w:lang w:val="es-AR"/>
-        </w:rPr>
-        <w:t>git</w:t>
-      </w:r>
-      <w:r>
-        <w:rPr>
-          <w:rStyle w:val="CdigoHTML"/>
-          <w:rFonts w:ascii="var(--font-code)" w:hAnsi="var(--font-code)"/>
-          <w:color w:val="C3CEE3"/>
-          <w:sz w:val="28"/>
-          <w:szCs w:val="28"/>
-          <w:shd w:val="clear" w:color="auto" w:fill="263238"/>
-          <w:lang w:val="es-AR"/>
-        </w:rPr>
-        <w:t xml:space="preserve"> branch --no-</w:t>
-      </w:r>
-      <w:proofErr w:type="spellStart"/>
-      <w:r>
-        <w:rPr>
-          <w:rStyle w:val="CdigoHTML"/>
-          <w:rFonts w:ascii="var(--font-code)" w:hAnsi="var(--font-code)"/>
-          <w:color w:val="C3CEE3"/>
-          <w:sz w:val="28"/>
-          <w:szCs w:val="28"/>
-          <w:shd w:val="clear" w:color="auto" w:fill="263238"/>
-          <w:lang w:val="es-AR"/>
-        </w:rPr>
-        <w:t>merged</w:t>
-      </w:r>
-      <w:proofErr w:type="spellEnd"/>
-    </w:p>
-    <w:p>
-      <w:pPr>
-        <w:pStyle w:val="HTMLconformatoprevio"/>
-        <w:shd w:val="clear" w:color="auto" w:fill="263238"/>
-        <w:spacing w:before="120" w:line="360" w:lineRule="atLeast"/>
-        <w:rPr>
-          <w:rStyle w:val="CdigoHTML"/>
-          <w:rFonts w:ascii="var(--font-code)" w:hAnsi="var(--font-code)"/>
-          <w:color w:val="C3CEE3"/>
-          <w:sz w:val="28"/>
-          <w:szCs w:val="28"/>
-          <w:shd w:val="clear" w:color="auto" w:fill="263238"/>
-          <w:lang w:val="es-AR"/>
-        </w:rPr>
-      </w:pPr>
-    </w:p>
-    <w:p>
-      <w:pPr>
-        <w:pStyle w:val="HTMLconformatoprevio"/>
-        <w:shd w:val="clear" w:color="auto" w:fill="263238"/>
-        <w:spacing w:before="120" w:line="360" w:lineRule="atLeast"/>
-        <w:rPr>
-          <w:rStyle w:val="CdigoHTML"/>
-          <w:rFonts w:ascii="var(--font-code)" w:hAnsi="var(--font-code)"/>
-          <w:color w:val="C3CEE3"/>
-          <w:sz w:val="28"/>
-          <w:szCs w:val="28"/>
-          <w:shd w:val="clear" w:color="auto" w:fill="263238"/>
-          <w:lang w:val="es-AR"/>
-        </w:rPr>
-      </w:pPr>
-      <w:r>
-        <w:rPr>
-          <w:rStyle w:val="token"/>
-          <w:rFonts w:ascii="var(--font-code)" w:hAnsi="var(--font-code)"/>
-          <w:color w:val="546E7A"/>
-          <w:sz w:val="28"/>
-          <w:szCs w:val="28"/>
-          <w:shd w:val="clear" w:color="auto" w:fill="263238"/>
-          <w:lang w:val="es-AR"/>
-        </w:rPr>
-        <w:t># lista ramas fusionadas a la rama actual</w:t>
-      </w:r>
-    </w:p>
-    <w:p>
-      <w:pPr>
-        <w:pStyle w:val="HTMLconformatoprevio"/>
-        <w:shd w:val="clear" w:color="auto" w:fill="263238"/>
-        <w:spacing w:before="120" w:line="360" w:lineRule="atLeast"/>
-        <w:rPr>
-          <w:rStyle w:val="CdigoHTML"/>
-          <w:rFonts w:ascii="var(--font-code)" w:hAnsi="var(--font-code)"/>
-          <w:color w:val="C3CEE3"/>
-          <w:sz w:val="28"/>
-          <w:szCs w:val="28"/>
-          <w:shd w:val="clear" w:color="auto" w:fill="263238"/>
-        </w:rPr>
-      </w:pPr>
-      <w:r>
-        <w:rPr>
-          <w:rStyle w:val="token"/>
-          <w:rFonts w:ascii="var(--font-code)" w:hAnsi="var(--font-code)"/>
-          <w:color w:val="C792EA"/>
-          <w:sz w:val="28"/>
-          <w:szCs w:val="28"/>
-          <w:shd w:val="clear" w:color="auto" w:fill="263238"/>
-        </w:rPr>
-        <w:t>git</w:t>
-      </w:r>
-      <w:r>
-        <w:rPr>
-          <w:rStyle w:val="CdigoHTML"/>
-          <w:rFonts w:ascii="var(--font-code)" w:hAnsi="var(--font-code)"/>
-          <w:color w:val="C3CEE3"/>
-          <w:sz w:val="28"/>
-          <w:szCs w:val="28"/>
-          <w:shd w:val="clear" w:color="auto" w:fill="263238"/>
-        </w:rPr>
-        <w:t xml:space="preserve"> branch </w:t>
-      </w:r>
-      <w:r>
-        <w:rPr>
-          <w:rStyle w:val="token"/>
-          <w:rFonts w:ascii="var(--font-code)" w:hAnsi="var(--font-code)"/>
-          <w:color w:val="F07178"/>
-          <w:sz w:val="28"/>
-          <w:szCs w:val="28"/>
-          <w:shd w:val="clear" w:color="auto" w:fill="263238"/>
-        </w:rPr>
-        <w:t>--merged</w:t>
-      </w:r>
-    </w:p>
-    <w:p>
-      <w:pPr>
-        <w:pStyle w:val="HTMLconformatoprevio"/>
-        <w:shd w:val="clear" w:color="auto" w:fill="263238"/>
-        <w:spacing w:before="120" w:line="360" w:lineRule="atLeast"/>
-        <w:rPr>
-          <w:rStyle w:val="CdigoHTML"/>
-          <w:rFonts w:ascii="var(--font-code)" w:hAnsi="var(--font-code)"/>
-          <w:color w:val="C3CEE3"/>
-          <w:sz w:val="28"/>
-          <w:szCs w:val="28"/>
-          <w:shd w:val="clear" w:color="auto" w:fill="263238"/>
-        </w:rPr>
-      </w:pPr>
-    </w:p>
-    <w:p>
-      <w:pPr>
-        <w:pStyle w:val="HTMLconformatoprevio"/>
-        <w:shd w:val="clear" w:color="auto" w:fill="263238"/>
-        <w:spacing w:before="120" w:line="360" w:lineRule="atLeast"/>
-        <w:rPr>
-          <w:rStyle w:val="CdigoHTML"/>
-          <w:rFonts w:ascii="var(--font-code)" w:hAnsi="var(--font-code)"/>
-          <w:color w:val="C3CEE3"/>
-          <w:sz w:val="28"/>
-          <w:szCs w:val="28"/>
-          <w:shd w:val="clear" w:color="auto" w:fill="263238"/>
-        </w:rPr>
-      </w:pPr>
-      <w:r>
-        <w:rPr>
-          <w:rStyle w:val="token"/>
-          <w:rFonts w:ascii="var(--font-code)" w:hAnsi="var(--font-code)"/>
-          <w:color w:val="546E7A"/>
-          <w:sz w:val="28"/>
-          <w:szCs w:val="28"/>
-          <w:shd w:val="clear" w:color="auto" w:fill="263238"/>
-        </w:rPr>
-        <w:t xml:space="preserve"># </w:t>
-      </w:r>
-      <w:proofErr w:type="spellStart"/>
-      <w:r>
-        <w:rPr>
-          <w:rStyle w:val="token"/>
-          <w:rFonts w:ascii="var(--font-code)" w:hAnsi="var(--font-code)"/>
-          <w:color w:val="546E7A"/>
-          <w:sz w:val="28"/>
-          <w:szCs w:val="28"/>
-          <w:shd w:val="clear" w:color="auto" w:fill="263238"/>
-        </w:rPr>
-        <w:t>rebasar</w:t>
-      </w:r>
-      <w:proofErr w:type="spellEnd"/>
-      <w:r>
-        <w:rPr>
-          <w:rStyle w:val="token"/>
-          <w:rFonts w:ascii="var(--font-code)" w:hAnsi="var(--font-code)"/>
-          <w:color w:val="546E7A"/>
-          <w:sz w:val="28"/>
-          <w:szCs w:val="28"/>
-          <w:shd w:val="clear" w:color="auto" w:fill="263238"/>
-        </w:rPr>
-        <w:t xml:space="preserve"> </w:t>
-      </w:r>
-      <w:proofErr w:type="spellStart"/>
-      <w:r>
-        <w:rPr>
-          <w:rStyle w:val="token"/>
-          <w:rFonts w:ascii="var(--font-code)" w:hAnsi="var(--font-code)"/>
-          <w:color w:val="546E7A"/>
-          <w:sz w:val="28"/>
-          <w:szCs w:val="28"/>
-          <w:shd w:val="clear" w:color="auto" w:fill="263238"/>
-        </w:rPr>
-        <w:t>ramas</w:t>
-      </w:r>
-      <w:proofErr w:type="spellEnd"/>
-    </w:p>
-    <w:p>
-      <w:pPr>
-        <w:pStyle w:val="HTMLconformatoprevio"/>
-        <w:shd w:val="clear" w:color="auto" w:fill="263238"/>
-        <w:spacing w:before="120" w:line="360" w:lineRule="atLeast"/>
-        <w:rPr>
-          <w:rStyle w:val="CdigoHTML"/>
-          <w:rFonts w:ascii="var(--font-code)" w:hAnsi="var(--font-code)"/>
-          <w:color w:val="C3CEE3"/>
-          <w:sz w:val="28"/>
-          <w:szCs w:val="28"/>
-          <w:shd w:val="clear" w:color="auto" w:fill="263238"/>
-        </w:rPr>
-      </w:pPr>
-      <w:r>
-        <w:rPr>
-          <w:rStyle w:val="token"/>
-          <w:rFonts w:ascii="var(--font-code)" w:hAnsi="var(--font-code)"/>
-          <w:color w:val="C792EA"/>
-          <w:sz w:val="28"/>
-          <w:szCs w:val="28"/>
-          <w:shd w:val="clear" w:color="auto" w:fill="263238"/>
-        </w:rPr>
-        <w:t>git</w:t>
-      </w:r>
-      <w:r>
-        <w:rPr>
-          <w:rStyle w:val="CdigoHTML"/>
-          <w:rFonts w:ascii="var(--font-code)" w:hAnsi="var(--font-code)"/>
-          <w:color w:val="C3CEE3"/>
-          <w:sz w:val="28"/>
-          <w:szCs w:val="28"/>
-          <w:shd w:val="clear" w:color="auto" w:fill="263238"/>
-        </w:rPr>
-        <w:t xml:space="preserve"> checkout rama-</w:t>
-      </w:r>
-      <w:proofErr w:type="spellStart"/>
-      <w:r>
-        <w:rPr>
-          <w:rStyle w:val="CdigoHTML"/>
-          <w:rFonts w:ascii="var(--font-code)" w:hAnsi="var(--font-code)"/>
-          <w:color w:val="C3CEE3"/>
-          <w:sz w:val="28"/>
-          <w:szCs w:val="28"/>
-          <w:shd w:val="clear" w:color="auto" w:fill="263238"/>
-        </w:rPr>
-        <w:t>secundaria</w:t>
-      </w:r>
-      <w:proofErr w:type="spellEnd"/>
+        </w:rPr>
+        <w:t xml:space="preserve"> checkout rama-secundaria</w:t>
+      </w:r>
     </w:p>
     <w:p>
       <w:pPr>
@@ -8670,20 +8643,8 @@
           <w:sz w:val="28"/>
           <w:szCs w:val="28"/>
         </w:rPr>
-        <w:t xml:space="preserve">Manual </w:t>
-      </w:r>
-      <w:proofErr w:type="spellStart"/>
-      <w:r>
-        <w:rPr>
-          <w:b/>
-          <w:i/>
-          <w:iCs/>
-          <w:sz w:val="28"/>
-          <w:szCs w:val="28"/>
-        </w:rPr>
-        <w:t>Merge</w:t>
-      </w:r>
-      <w:proofErr w:type="spellEnd"/>
+        <w:t>Manual Merge</w:t>
+      </w:r>
       <w:r>
         <w:rPr>
           <w:b/>
@@ -8810,6 +8771,18 @@
           <w:lang w:val="es-AR"/>
         </w:rPr>
       </w:pPr>
+      <w:r>
+        <w:rPr>
+          <w:rStyle w:val="token"/>
+          <w:rFonts w:ascii="var(--font-code)" w:hAnsi="var(--font-code)"/>
+          <w:color w:val="546E7A"/>
+          <w:sz w:val="28"/>
+          <w:szCs w:val="28"/>
+          <w:shd w:val="clear" w:color="auto" w:fill="263238"/>
+          <w:lang w:val="es-AR"/>
+        </w:rPr>
+        <w:t># ejecutamos el comando merge con la rama secundaria a fusionar</w:t>
+      </w:r>
     </w:p>
     <w:p>
       <w:pPr>
@@ -8823,10 +8796,36 @@
           <w:sz w:val="28"/>
           <w:szCs w:val="28"/>
           <w:shd w:val="clear" w:color="auto" w:fill="263238"/>
-          <w:lang w:val="es-AR"/>
-        </w:rPr>
-      </w:pPr>
-      <w:r>
+        </w:rPr>
+      </w:pPr>
+      <w:r>
+        <w:rPr>
+          <w:rStyle w:val="token"/>
+          <w:rFonts w:ascii="var(--font-code)" w:hAnsi="var(--font-code)"/>
+          <w:color w:val="C792EA"/>
+          <w:sz w:val="28"/>
+          <w:szCs w:val="28"/>
+          <w:shd w:val="clear" w:color="auto" w:fill="263238"/>
+        </w:rPr>
+        <w:t>git</w:t>
+      </w:r>
+      <w:r>
+        <w:rPr>
+          <w:rStyle w:val="CdigoHTML"/>
+          <w:rFonts w:ascii="var(--font-code)" w:hAnsi="var(--font-code)"/>
+          <w:color w:val="C3CEE3"/>
+          <w:sz w:val="28"/>
+          <w:szCs w:val="28"/>
+          <w:shd w:val="clear" w:color="auto" w:fill="263238"/>
+        </w:rPr>
+        <w:t xml:space="preserve"> merge rama-secundaria</w:t>
+      </w:r>
+    </w:p>
+    <w:p>
+      <w:pPr>
+        <w:pStyle w:val="HTMLconformatoprevio"/>
+        <w:shd w:val="clear" w:color="auto" w:fill="263238"/>
+        <w:spacing w:before="120" w:line="360" w:lineRule="atLeast"/>
         <w:rPr>
           <w:rStyle w:val="token"/>
           <w:rFonts w:ascii="var(--font-code)" w:hAnsi="var(--font-code)"/>
@@ -8836,9 +8835,7 @@
           <w:shd w:val="clear" w:color="auto" w:fill="263238"/>
           <w:lang w:val="es-AR"/>
         </w:rPr>
-        <w:t xml:space="preserve"># ejecutamos el comando </w:t>
-      </w:r>
-      <w:proofErr w:type="spellStart"/>
+      </w:pPr>
       <w:r>
         <w:rPr>
           <w:rStyle w:val="token"/>
@@ -8849,9 +8846,8 @@
           <w:shd w:val="clear" w:color="auto" w:fill="263238"/>
           <w:lang w:val="es-AR"/>
         </w:rPr>
-        <w:t>merge</w:t>
-      </w:r>
-      <w:proofErr w:type="spellEnd"/>
+        <w:t>#</w:t>
+      </w:r>
       <w:r>
         <w:rPr>
           <w:rStyle w:val="token"/>
@@ -8862,7 +8858,7 @@
           <w:shd w:val="clear" w:color="auto" w:fill="263238"/>
           <w:lang w:val="es-AR"/>
         </w:rPr>
-        <w:t xml:space="preserve"> con la rama secundaria a fusionar</w:t>
+        <w:t>le pegamos todo a la rama principal</w:t>
       </w:r>
     </w:p>
     <w:p>
@@ -8871,10 +8867,12 @@
         <w:shd w:val="clear" w:color="auto" w:fill="263238"/>
         <w:spacing w:before="120" w:line="360" w:lineRule="atLeast"/>
         <w:rPr>
-          <w:rFonts w:ascii="var(--font-code)" w:hAnsi="var(--font-code)"/>
-          <w:color w:val="C3CEE3"/>
-          <w:sz w:val="28"/>
-          <w:szCs w:val="28"/>
+          <w:rStyle w:val="token"/>
+          <w:rFonts w:ascii="var(--font-code)" w:hAnsi="var(--font-code)"/>
+          <w:color w:val="DEEAF6" w:themeColor="accent1" w:themeTint="33"/>
+          <w:sz w:val="28"/>
+          <w:szCs w:val="28"/>
+          <w:shd w:val="clear" w:color="auto" w:fill="263238"/>
         </w:rPr>
       </w:pPr>
       <w:r>
@@ -8886,6 +8884,253 @@
           <w:szCs w:val="28"/>
           <w:shd w:val="clear" w:color="auto" w:fill="263238"/>
         </w:rPr>
+        <w:t>g</w:t>
+      </w:r>
+      <w:r>
+        <w:rPr>
+          <w:rStyle w:val="token"/>
+          <w:rFonts w:ascii="var(--font-code)" w:hAnsi="var(--font-code)"/>
+          <w:color w:val="C792EA"/>
+          <w:sz w:val="28"/>
+          <w:szCs w:val="28"/>
+          <w:shd w:val="clear" w:color="auto" w:fill="263238"/>
+        </w:rPr>
+        <w:t>it</w:t>
+      </w:r>
+      <w:r>
+        <w:rPr>
+          <w:rStyle w:val="token"/>
+          <w:rFonts w:ascii="var(--font-code)" w:hAnsi="var(--font-code)"/>
+          <w:color w:val="C792EA"/>
+          <w:sz w:val="28"/>
+          <w:szCs w:val="28"/>
+          <w:shd w:val="clear" w:color="auto" w:fill="263238"/>
+        </w:rPr>
+        <w:t xml:space="preserve"> </w:t>
+      </w:r>
+      <w:r>
+        <w:rPr>
+          <w:rStyle w:val="token"/>
+          <w:rFonts w:ascii="var(--font-code)" w:hAnsi="var(--font-code)"/>
+          <w:color w:val="DEEAF6" w:themeColor="accent1" w:themeTint="33"/>
+          <w:sz w:val="28"/>
+          <w:szCs w:val="28"/>
+          <w:shd w:val="clear" w:color="auto" w:fill="263238"/>
+        </w:rPr>
+        <w:t>push –u origin main</w:t>
+      </w:r>
+      <w:r>
+        <w:rPr>
+          <w:rStyle w:val="token"/>
+          <w:rFonts w:ascii="var(--font-code)" w:hAnsi="var(--font-code)"/>
+          <w:color w:val="DEEAF6" w:themeColor="accent1" w:themeTint="33"/>
+          <w:sz w:val="28"/>
+          <w:szCs w:val="28"/>
+          <w:shd w:val="clear" w:color="auto" w:fill="263238"/>
+        </w:rPr>
+        <w:t xml:space="preserve"> / o </w:t>
+      </w:r>
+      <w:r>
+        <w:rPr>
+          <w:rStyle w:val="token"/>
+          <w:rFonts w:ascii="var(--font-code)" w:hAnsi="var(--font-code)"/>
+          <w:color w:val="C792EA"/>
+          <w:sz w:val="28"/>
+          <w:szCs w:val="28"/>
+          <w:shd w:val="clear" w:color="auto" w:fill="263238"/>
+        </w:rPr>
+        <w:t>g</w:t>
+      </w:r>
+      <w:r>
+        <w:rPr>
+          <w:rStyle w:val="token"/>
+          <w:rFonts w:ascii="var(--font-code)" w:hAnsi="var(--font-code)"/>
+          <w:color w:val="C792EA"/>
+          <w:sz w:val="28"/>
+          <w:szCs w:val="28"/>
+          <w:shd w:val="clear" w:color="auto" w:fill="263238"/>
+        </w:rPr>
+        <w:t xml:space="preserve">it </w:t>
+      </w:r>
+      <w:r>
+        <w:rPr>
+          <w:rStyle w:val="token"/>
+          <w:rFonts w:ascii="var(--font-code)" w:hAnsi="var(--font-code)"/>
+          <w:color w:val="DEEAF6" w:themeColor="accent1" w:themeTint="33"/>
+          <w:sz w:val="28"/>
+          <w:szCs w:val="28"/>
+          <w:shd w:val="clear" w:color="auto" w:fill="263238"/>
+        </w:rPr>
+        <w:t>push</w:t>
+      </w:r>
+      <w:r>
+        <w:rPr>
+          <w:rStyle w:val="token"/>
+          <w:rFonts w:ascii="var(--font-code)" w:hAnsi="var(--font-code)"/>
+          <w:color w:val="DEEAF6" w:themeColor="accent1" w:themeTint="33"/>
+          <w:sz w:val="28"/>
+          <w:szCs w:val="28"/>
+          <w:shd w:val="clear" w:color="auto" w:fill="263238"/>
+        </w:rPr>
+        <w:t xml:space="preserve"> main</w:t>
+      </w:r>
+    </w:p>
+    <w:p>
+      <w:pPr>
+        <w:pStyle w:val="HTMLconformatoprevio"/>
+        <w:shd w:val="clear" w:color="auto" w:fill="263238"/>
+        <w:spacing w:before="120" w:line="360" w:lineRule="atLeast"/>
+        <w:rPr>
+          <w:rStyle w:val="token"/>
+          <w:rFonts w:ascii="var(--font-code)" w:hAnsi="var(--font-code)"/>
+          <w:color w:val="546E7A"/>
+          <w:sz w:val="28"/>
+          <w:szCs w:val="28"/>
+          <w:shd w:val="clear" w:color="auto" w:fill="263238"/>
+          <w:lang w:val="es-AR"/>
+        </w:rPr>
+      </w:pPr>
+      <w:r>
+        <w:rPr>
+          <w:rStyle w:val="token"/>
+          <w:rFonts w:ascii="var(--font-code)" w:hAnsi="var(--font-code)"/>
+          <w:color w:val="546E7A"/>
+          <w:sz w:val="28"/>
+          <w:szCs w:val="28"/>
+          <w:shd w:val="clear" w:color="auto" w:fill="263238"/>
+          <w:lang w:val="es-AR"/>
+        </w:rPr>
+        <w:lastRenderedPageBreak/>
+        <w:t>#</w:t>
+      </w:r>
+      <w:r>
+        <w:rPr>
+          <w:rStyle w:val="token"/>
+          <w:rFonts w:ascii="var(--font-code)" w:hAnsi="var(--font-code)"/>
+          <w:color w:val="546E7A"/>
+          <w:sz w:val="28"/>
+          <w:szCs w:val="28"/>
+          <w:shd w:val="clear" w:color="auto" w:fill="263238"/>
+          <w:lang w:val="es-AR"/>
+        </w:rPr>
+        <w:t xml:space="preserve">eliminar ramas ya funcionadas </w:t>
+      </w:r>
+    </w:p>
+    <w:p>
+      <w:pPr>
+        <w:pStyle w:val="HTMLconformatoprevio"/>
+        <w:shd w:val="clear" w:color="auto" w:fill="263238"/>
+        <w:spacing w:before="120" w:line="360" w:lineRule="atLeast"/>
+        <w:rPr>
+          <w:rStyle w:val="token"/>
+          <w:rFonts w:ascii="var(--font-code)" w:hAnsi="var(--font-code)"/>
+          <w:color w:val="DEEAF6" w:themeColor="accent1" w:themeTint="33"/>
+          <w:sz w:val="28"/>
+          <w:szCs w:val="28"/>
+          <w:shd w:val="clear" w:color="auto" w:fill="263238"/>
+        </w:rPr>
+      </w:pPr>
+      <w:r>
+        <w:rPr>
+          <w:rStyle w:val="token"/>
+          <w:rFonts w:ascii="var(--font-code)" w:hAnsi="var(--font-code)"/>
+          <w:color w:val="C792EA"/>
+          <w:sz w:val="28"/>
+          <w:szCs w:val="28"/>
+          <w:shd w:val="clear" w:color="auto" w:fill="263238"/>
+        </w:rPr>
+        <w:t>g</w:t>
+      </w:r>
+      <w:r>
+        <w:rPr>
+          <w:rStyle w:val="token"/>
+          <w:rFonts w:ascii="var(--font-code)" w:hAnsi="var(--font-code)"/>
+          <w:color w:val="C792EA"/>
+          <w:sz w:val="28"/>
+          <w:szCs w:val="28"/>
+          <w:shd w:val="clear" w:color="auto" w:fill="263238"/>
+        </w:rPr>
+        <w:t xml:space="preserve">it </w:t>
+      </w:r>
+      <w:r>
+        <w:rPr>
+          <w:rStyle w:val="token"/>
+          <w:rFonts w:ascii="var(--font-code)" w:hAnsi="var(--font-code)"/>
+          <w:color w:val="DEEAF6" w:themeColor="accent1" w:themeTint="33"/>
+          <w:sz w:val="28"/>
+          <w:szCs w:val="28"/>
+          <w:shd w:val="clear" w:color="auto" w:fill="263238"/>
+        </w:rPr>
+        <w:t>branch –d nombre-rama</w:t>
+      </w:r>
+    </w:p>
+    <w:p>
+      <w:pPr>
+        <w:pStyle w:val="HTMLconformatoprevio"/>
+        <w:shd w:val="clear" w:color="auto" w:fill="263238"/>
+        <w:spacing w:before="120" w:line="360" w:lineRule="atLeast"/>
+        <w:rPr>
+          <w:rStyle w:val="CdigoHTML"/>
+          <w:rFonts w:ascii="var(--font-code)" w:hAnsi="var(--font-code)"/>
+          <w:color w:val="C3CEE3"/>
+          <w:sz w:val="28"/>
+          <w:szCs w:val="28"/>
+          <w:shd w:val="clear" w:color="auto" w:fill="263238"/>
+          <w:lang w:val="es-AR"/>
+        </w:rPr>
+      </w:pPr>
+      <w:r>
+        <w:rPr>
+          <w:rStyle w:val="token"/>
+          <w:rFonts w:ascii="var(--font-code)" w:hAnsi="var(--font-code)"/>
+          <w:color w:val="546E7A"/>
+          <w:sz w:val="28"/>
+          <w:szCs w:val="28"/>
+          <w:shd w:val="clear" w:color="auto" w:fill="263238"/>
+          <w:lang w:val="es-AR"/>
+        </w:rPr>
+        <w:t># eliminar ramas remotas</w:t>
+      </w:r>
+      <w:r>
+        <w:rPr>
+          <w:rStyle w:val="token"/>
+          <w:rFonts w:ascii="var(--font-code)" w:hAnsi="var(--font-code)"/>
+          <w:color w:val="546E7A"/>
+          <w:sz w:val="28"/>
+          <w:szCs w:val="28"/>
+          <w:shd w:val="clear" w:color="auto" w:fill="263238"/>
+          <w:lang w:val="es-AR"/>
+        </w:rPr>
+        <w:t xml:space="preserve"> (GitHub)</w:t>
+      </w:r>
+      <w:bookmarkStart w:id="0" w:name="_GoBack"/>
+      <w:bookmarkEnd w:id="0"/>
+    </w:p>
+    <w:p>
+      <w:pPr>
+        <w:pStyle w:val="HTMLconformatoprevio"/>
+        <w:shd w:val="clear" w:color="auto" w:fill="263238"/>
+        <w:spacing w:before="120" w:line="360" w:lineRule="atLeast"/>
+        <w:rPr>
+          <w:rStyle w:val="CdigoHTML"/>
+          <w:rFonts w:ascii="var(--font-code)" w:hAnsi="var(--font-code)"/>
+          <w:color w:val="C3CEE3"/>
+          <w:sz w:val="28"/>
+          <w:szCs w:val="28"/>
+          <w:shd w:val="clear" w:color="auto" w:fill="263238"/>
+          <w:lang w:val="es-AR"/>
+        </w:rPr>
+      </w:pPr>
+      <w:r>
+        <w:rPr>
+          <w:rStyle w:val="token"/>
+          <w:rFonts w:ascii="var(--font-code)" w:hAnsi="var(--font-code)"/>
+          <w:color w:val="C792EA"/>
+          <w:sz w:val="28"/>
+          <w:szCs w:val="28"/>
+          <w:shd w:val="clear" w:color="auto" w:fill="263238"/>
+          <w:lang w:val="es-AR"/>
+        </w:rPr>
         <w:t>git</w:t>
       </w:r>
       <w:r>
@@ -8896,22 +9141,83 @@
           <w:sz w:val="28"/>
           <w:szCs w:val="28"/>
           <w:shd w:val="clear" w:color="auto" w:fill="263238"/>
-        </w:rPr>
-        <w:t xml:space="preserve"> merge rama-</w:t>
-      </w:r>
-      <w:proofErr w:type="spellStart"/>
-      <w:r>
-        <w:rPr>
-          <w:rStyle w:val="CdigoHTML"/>
-          <w:rFonts w:ascii="var(--font-code)" w:hAnsi="var(--font-code)"/>
-          <w:color w:val="C3CEE3"/>
-          <w:sz w:val="28"/>
-          <w:szCs w:val="28"/>
-          <w:shd w:val="clear" w:color="auto" w:fill="263238"/>
-        </w:rPr>
-        <w:t>secundaria</w:t>
-      </w:r>
-      <w:proofErr w:type="spellEnd"/>
+          <w:lang w:val="es-AR"/>
+        </w:rPr>
+        <w:t xml:space="preserve"> push origin </w:t>
+      </w:r>
+      <w:r>
+        <w:rPr>
+          <w:rStyle w:val="token"/>
+          <w:rFonts w:ascii="var(--font-code)" w:hAnsi="var(--font-code)"/>
+          <w:color w:val="F07178"/>
+          <w:sz w:val="28"/>
+          <w:szCs w:val="28"/>
+          <w:shd w:val="clear" w:color="auto" w:fill="263238"/>
+          <w:lang w:val="es-AR"/>
+        </w:rPr>
+        <w:t>--delete</w:t>
+      </w:r>
+      <w:r>
+        <w:rPr>
+          <w:rStyle w:val="CdigoHTML"/>
+          <w:rFonts w:ascii="var(--font-code)" w:hAnsi="var(--font-code)"/>
+          <w:color w:val="C3CEE3"/>
+          <w:sz w:val="28"/>
+          <w:szCs w:val="28"/>
+          <w:shd w:val="clear" w:color="auto" w:fill="263238"/>
+          <w:lang w:val="es-AR"/>
+        </w:rPr>
+        <w:t xml:space="preserve"> nombre-rama</w:t>
+      </w:r>
+    </w:p>
+    <w:p>
+      <w:pPr>
+        <w:pStyle w:val="HTMLconformatoprevio"/>
+        <w:shd w:val="clear" w:color="auto" w:fill="263238"/>
+        <w:spacing w:before="120" w:line="360" w:lineRule="atLeast"/>
+        <w:rPr>
+          <w:rStyle w:val="token"/>
+          <w:rFonts w:ascii="var(--font-code)" w:hAnsi="var(--font-code)"/>
+          <w:color w:val="546E7A"/>
+          <w:sz w:val="28"/>
+          <w:szCs w:val="28"/>
+          <w:shd w:val="clear" w:color="auto" w:fill="263238"/>
+          <w:lang w:val="es-AR"/>
+        </w:rPr>
+      </w:pPr>
+    </w:p>
+    <w:p>
+      <w:pPr>
+        <w:pStyle w:val="HTMLconformatoprevio"/>
+        <w:shd w:val="clear" w:color="auto" w:fill="263238"/>
+        <w:tabs>
+          <w:tab w:val="clear" w:pos="916"/>
+          <w:tab w:val="clear" w:pos="1832"/>
+          <w:tab w:val="clear" w:pos="2748"/>
+          <w:tab w:val="clear" w:pos="3664"/>
+          <w:tab w:val="clear" w:pos="4580"/>
+          <w:tab w:val="clear" w:pos="5496"/>
+          <w:tab w:val="clear" w:pos="6412"/>
+          <w:tab w:val="clear" w:pos="7328"/>
+          <w:tab w:val="clear" w:pos="8244"/>
+          <w:tab w:val="clear" w:pos="9160"/>
+          <w:tab w:val="clear" w:pos="10076"/>
+          <w:tab w:val="clear" w:pos="10992"/>
+          <w:tab w:val="clear" w:pos="11908"/>
+          <w:tab w:val="clear" w:pos="12824"/>
+          <w:tab w:val="clear" w:pos="13740"/>
+          <w:tab w:val="clear" w:pos="14656"/>
+          <w:tab w:val="left" w:pos="1279"/>
+        </w:tabs>
+        <w:spacing w:before="120" w:line="360" w:lineRule="atLeast"/>
+        <w:rPr>
+          <w:rFonts w:ascii="var(--font-code)" w:hAnsi="var(--font-code)"/>
+          <w:color w:val="C3CEE3"/>
+          <w:sz w:val="28"/>
+          <w:szCs w:val="28"/>
+          <w:lang w:val="es-AR"/>
+        </w:rPr>
+      </w:pPr>
     </w:p>
     <w:p>
       <w:pPr>

</xml_diff>

<commit_message>
Agregando cambios para probar cambios en Git
</commit_message>
<xml_diff>
--- a/FUNDAMENTOS GIT.docx
+++ b/FUNDAMENTOS GIT.docx
@@ -4768,15 +4768,13 @@
           <w:b/>
           <w:sz w:val="28"/>
           <w:szCs w:val="28"/>
-          <w:lang w:val="en-US"/>
-        </w:rPr>
-      </w:pPr>
-      <w:r>
-        <w:rPr>
-          <w:b/>
-          <w:sz w:val="28"/>
-          <w:szCs w:val="28"/>
-          <w:lang w:val="en-US"/>
+        </w:rPr>
+      </w:pPr>
+      <w:r>
+        <w:rPr>
+          <w:b/>
+          <w:sz w:val="28"/>
+          <w:szCs w:val="28"/>
         </w:rPr>
         <w:t>¡</w:t>
       </w:r>
@@ -4785,30 +4783,71 @@
           <w:b/>
           <w:sz w:val="28"/>
           <w:szCs w:val="28"/>
-          <w:lang w:val="en-US"/>
-        </w:rPr>
-        <w:t xml:space="preserve">Para repositorios </w:t>
+        </w:rPr>
+        <w:t>Para repositorios nuevos</w:t>
+      </w:r>
+      <w:r>
+        <w:rPr>
+          <w:b/>
+          <w:sz w:val="28"/>
+          <w:szCs w:val="28"/>
+        </w:rPr>
+        <w:t>!</w:t>
+      </w:r>
+    </w:p>
+    <w:p>
+      <w:pPr>
+        <w:pStyle w:val="HTMLconformatoprevio"/>
+        <w:shd w:val="clear" w:color="auto" w:fill="263238"/>
+        <w:spacing w:before="120" w:line="360" w:lineRule="atLeast"/>
+        <w:rPr>
+          <w:rStyle w:val="token"/>
+          <w:rFonts w:ascii="var(--font-code)" w:hAnsi="var(--font-code)"/>
+          <w:color w:val="C3CEE3"/>
+          <w:sz w:val="28"/>
+          <w:szCs w:val="28"/>
+          <w:shd w:val="clear" w:color="auto" w:fill="263238"/>
+          <w:lang w:val="es-AR"/>
+        </w:rPr>
+      </w:pPr>
+      <w:r>
+        <w:rPr>
+          <w:rStyle w:val="token"/>
+          <w:rFonts w:ascii="var(--font-code)" w:hAnsi="var(--font-code)"/>
+          <w:color w:val="C792EA"/>
+          <w:sz w:val="28"/>
+          <w:szCs w:val="28"/>
+          <w:shd w:val="clear" w:color="auto" w:fill="263238"/>
+          <w:lang w:val="es-AR"/>
+        </w:rPr>
+        <w:t>git</w:t>
+      </w:r>
+      <w:r>
+        <w:rPr>
+          <w:rStyle w:val="CdigoHTML"/>
+          <w:rFonts w:ascii="var(--font-code)" w:hAnsi="var(--font-code)"/>
+          <w:color w:val="C3CEE3"/>
+          <w:sz w:val="28"/>
+          <w:szCs w:val="28"/>
+          <w:shd w:val="clear" w:color="auto" w:fill="263238"/>
+          <w:lang w:val="es-AR"/>
+        </w:rPr>
+        <w:t xml:space="preserve"> </w:t>
       </w:r>
       <w:proofErr w:type="spellStart"/>
       <w:r>
         <w:rPr>
-          <w:b/>
-          <w:sz w:val="28"/>
-          <w:szCs w:val="28"/>
-          <w:lang w:val="en-US"/>
-        </w:rPr>
-        <w:t>nuevos</w:t>
+          <w:rStyle w:val="CdigoHTML"/>
+          <w:rFonts w:ascii="var(--font-code)" w:hAnsi="var(--font-code)"/>
+          <w:color w:val="C3CEE3"/>
+          <w:sz w:val="28"/>
+          <w:szCs w:val="28"/>
+          <w:shd w:val="clear" w:color="auto" w:fill="263238"/>
+          <w:lang w:val="es-AR"/>
+        </w:rPr>
+        <w:t>init</w:t>
       </w:r>
       <w:proofErr w:type="spellEnd"/>
-      <w:r>
-        <w:rPr>
-          <w:b/>
-          <w:sz w:val="28"/>
-          <w:szCs w:val="28"/>
-          <w:lang w:val="en-US"/>
-        </w:rPr>
-        <w:t>!</w:t>
-      </w:r>
     </w:p>
     <w:p>
       <w:pPr>
@@ -4816,12 +4855,13 @@
         <w:shd w:val="clear" w:color="auto" w:fill="263238"/>
         <w:spacing w:before="120" w:line="360" w:lineRule="atLeast"/>
         <w:rPr>
-          <w:rStyle w:val="token"/>
-          <w:rFonts w:ascii="var(--font-code)" w:hAnsi="var(--font-code)"/>
-          <w:color w:val="C3CEE3"/>
-          <w:sz w:val="28"/>
-          <w:szCs w:val="28"/>
-          <w:shd w:val="clear" w:color="auto" w:fill="263238"/>
+          <w:rStyle w:val="CdigoHTML"/>
+          <w:rFonts w:ascii="var(--font-code)" w:hAnsi="var(--font-code)"/>
+          <w:color w:val="C3CEE3"/>
+          <w:sz w:val="28"/>
+          <w:szCs w:val="28"/>
+          <w:shd w:val="clear" w:color="auto" w:fill="263238"/>
+          <w:lang w:val="es-AR"/>
         </w:rPr>
       </w:pPr>
       <w:r>
@@ -4832,6 +4872,7 @@
           <w:sz w:val="28"/>
           <w:szCs w:val="28"/>
           <w:shd w:val="clear" w:color="auto" w:fill="263238"/>
+          <w:lang w:val="es-AR"/>
         </w:rPr>
         <w:t>git</w:t>
       </w:r>
@@ -4843,56 +4884,7 @@
           <w:sz w:val="28"/>
           <w:szCs w:val="28"/>
           <w:shd w:val="clear" w:color="auto" w:fill="263238"/>
-        </w:rPr>
-        <w:t xml:space="preserve"> </w:t>
-      </w:r>
-      <w:proofErr w:type="spellStart"/>
-      <w:r>
-        <w:rPr>
-          <w:rStyle w:val="CdigoHTML"/>
-          <w:rFonts w:ascii="var(--font-code)" w:hAnsi="var(--font-code)"/>
-          <w:color w:val="C3CEE3"/>
-          <w:sz w:val="28"/>
-          <w:szCs w:val="28"/>
-          <w:shd w:val="clear" w:color="auto" w:fill="263238"/>
-        </w:rPr>
-        <w:t>init</w:t>
-      </w:r>
-      <w:proofErr w:type="spellEnd"/>
-    </w:p>
-    <w:p>
-      <w:pPr>
-        <w:pStyle w:val="HTMLconformatoprevio"/>
-        <w:shd w:val="clear" w:color="auto" w:fill="263238"/>
-        <w:spacing w:before="120" w:line="360" w:lineRule="atLeast"/>
-        <w:rPr>
-          <w:rStyle w:val="CdigoHTML"/>
-          <w:rFonts w:ascii="var(--font-code)" w:hAnsi="var(--font-code)"/>
-          <w:color w:val="C3CEE3"/>
-          <w:sz w:val="28"/>
-          <w:szCs w:val="28"/>
-          <w:shd w:val="clear" w:color="auto" w:fill="263238"/>
-        </w:rPr>
-      </w:pPr>
-      <w:r>
-        <w:rPr>
-          <w:rStyle w:val="token"/>
-          <w:rFonts w:ascii="var(--font-code)" w:hAnsi="var(--font-code)"/>
-          <w:color w:val="C792EA"/>
-          <w:sz w:val="28"/>
-          <w:szCs w:val="28"/>
-          <w:shd w:val="clear" w:color="auto" w:fill="263238"/>
-        </w:rPr>
-        <w:t>git</w:t>
-      </w:r>
-      <w:r>
-        <w:rPr>
-          <w:rStyle w:val="CdigoHTML"/>
-          <w:rFonts w:ascii="var(--font-code)" w:hAnsi="var(--font-code)"/>
-          <w:color w:val="C3CEE3"/>
-          <w:sz w:val="28"/>
-          <w:szCs w:val="28"/>
-          <w:shd w:val="clear" w:color="auto" w:fill="263238"/>
+          <w:lang w:val="es-AR"/>
         </w:rPr>
         <w:t xml:space="preserve"> touch README.md</w:t>
       </w:r>
@@ -6429,6 +6421,7 @@
           <w:sz w:val="32"/>
           <w:szCs w:val="32"/>
           <w:u w:val="single"/>
+          <w:lang w:val="en-US"/>
         </w:rPr>
       </w:pPr>
     </w:p>
@@ -6871,16 +6864,18 @@
           <w:sz w:val="28"/>
           <w:szCs w:val="28"/>
           <w:shd w:val="clear" w:color="auto" w:fill="263238"/>
-        </w:rPr>
-      </w:pPr>
-      <w:r>
-        <w:rPr>
-          <w:rStyle w:val="CdigoHTML"/>
-          <w:rFonts w:ascii="var(--font-code)" w:hAnsi="var(--font-code)"/>
-          <w:color w:val="C3CEE3"/>
-          <w:sz w:val="28"/>
-          <w:szCs w:val="28"/>
-          <w:shd w:val="clear" w:color="auto" w:fill="263238"/>
+          <w:lang w:val="es-AR"/>
+        </w:rPr>
+      </w:pPr>
+      <w:r>
+        <w:rPr>
+          <w:rStyle w:val="CdigoHTML"/>
+          <w:rFonts w:ascii="var(--font-code)" w:hAnsi="var(--font-code)"/>
+          <w:color w:val="C3CEE3"/>
+          <w:sz w:val="28"/>
+          <w:szCs w:val="28"/>
+          <w:shd w:val="clear" w:color="auto" w:fill="263238"/>
+          <w:lang w:val="es-AR"/>
         </w:rPr>
         <w:t>*.log</w:t>
       </w:r>
@@ -6897,6 +6892,7 @@
           <w:sz w:val="28"/>
           <w:szCs w:val="28"/>
           <w:shd w:val="clear" w:color="auto" w:fill="263238"/>
+          <w:lang w:val="es-AR"/>
         </w:rPr>
       </w:pPr>
       <w:r>
@@ -6907,6 +6903,7 @@
           <w:sz w:val="28"/>
           <w:szCs w:val="28"/>
           <w:shd w:val="clear" w:color="auto" w:fill="263238"/>
+          <w:lang w:val="es-AR"/>
         </w:rPr>
         <w:t># excepto production.log</w:t>
       </w:r>
@@ -7213,7 +7210,8 @@
         <w:rPr>
           <w:rFonts w:ascii="var(--font-code)" w:hAnsi="var(--font-code)"/>
           <w:color w:val="C3CEE3"/>
-          <w:lang w:val="es-AR"/>
+          <w:sz w:val="28"/>
+          <w:szCs w:val="28"/>
         </w:rPr>
       </w:pPr>
       <w:r>
@@ -7221,8 +7219,9 @@
           <w:rStyle w:val="token"/>
           <w:rFonts w:ascii="var(--font-code)" w:hAnsi="var(--font-code)"/>
           <w:color w:val="C792EA"/>
-          <w:shd w:val="clear" w:color="auto" w:fill="263238"/>
-          <w:lang w:val="es-AR"/>
+          <w:sz w:val="28"/>
+          <w:szCs w:val="28"/>
+          <w:shd w:val="clear" w:color="auto" w:fill="263238"/>
         </w:rPr>
         <w:t>git</w:t>
       </w:r>
@@ -7231,8 +7230,9 @@
           <w:rStyle w:val="CdigoHTML"/>
           <w:rFonts w:ascii="var(--font-code)" w:hAnsi="var(--font-code)"/>
           <w:color w:val="C3CEE3"/>
-          <w:shd w:val="clear" w:color="auto" w:fill="263238"/>
-          <w:lang w:val="es-AR"/>
+          <w:sz w:val="28"/>
+          <w:szCs w:val="28"/>
+          <w:shd w:val="clear" w:color="auto" w:fill="263238"/>
         </w:rPr>
         <w:t xml:space="preserve"> clone https://github.com/usuario/repositorio.git</w:t>
       </w:r>
@@ -7248,6 +7248,7 @@
           <w:sz w:val="32"/>
           <w:szCs w:val="32"/>
           <w:u w:val="single"/>
+          <w:lang w:val="en-US"/>
         </w:rPr>
       </w:pPr>
     </w:p>
@@ -7520,6 +7521,7 @@
           <w:sz w:val="28"/>
           <w:szCs w:val="28"/>
           <w:shd w:val="clear" w:color="auto" w:fill="263238"/>
+          <w:lang w:val="es-AR"/>
         </w:rPr>
       </w:pPr>
       <w:r>
@@ -7530,6 +7532,7 @@
           <w:sz w:val="28"/>
           <w:szCs w:val="28"/>
           <w:shd w:val="clear" w:color="auto" w:fill="263238"/>
+          <w:lang w:val="es-AR"/>
         </w:rPr>
         <w:t>git</w:t>
       </w:r>
@@ -7541,6 +7544,7 @@
           <w:sz w:val="28"/>
           <w:szCs w:val="28"/>
           <w:shd w:val="clear" w:color="auto" w:fill="263238"/>
+          <w:lang w:val="es-AR"/>
         </w:rPr>
         <w:t xml:space="preserve"> checkout </w:t>
       </w:r>
@@ -7552,6 +7556,7 @@
           <w:sz w:val="28"/>
           <w:szCs w:val="28"/>
           <w:shd w:val="clear" w:color="auto" w:fill="263238"/>
+          <w:lang w:val="es-AR"/>
         </w:rPr>
         <w:t>-b</w:t>
       </w:r>
@@ -7563,6 +7568,7 @@
           <w:sz w:val="28"/>
           <w:szCs w:val="28"/>
           <w:shd w:val="clear" w:color="auto" w:fill="263238"/>
+          <w:lang w:val="es-AR"/>
         </w:rPr>
         <w:t xml:space="preserve"> rama</w:t>
       </w:r>
@@ -7579,6 +7585,7 @@
           <w:sz w:val="28"/>
           <w:szCs w:val="28"/>
           <w:shd w:val="clear" w:color="auto" w:fill="263238"/>
+          <w:lang w:val="es-AR"/>
         </w:rPr>
       </w:pPr>
     </w:p>
@@ -7714,6 +7721,7 @@
           <w:sz w:val="28"/>
           <w:szCs w:val="28"/>
           <w:shd w:val="clear" w:color="auto" w:fill="263238"/>
+          <w:lang w:val="es-AR"/>
         </w:rPr>
       </w:pPr>
       <w:r>
@@ -7724,6 +7732,7 @@
           <w:sz w:val="28"/>
           <w:szCs w:val="28"/>
           <w:shd w:val="clear" w:color="auto" w:fill="263238"/>
+          <w:lang w:val="es-AR"/>
         </w:rPr>
         <w:t># eliminar rama</w:t>
       </w:r>
@@ -8429,7 +8438,7 @@
       </w:pPr>
       <w:r>
         <w:pict>
-          <v:rect id="_x0000_i1026" style="width:0;height:1.5pt" o:hralign="center" o:hrstd="t" o:hrnoshade="t" o:hr="t" fillcolor="#fcfcfc" stroked="f"/>
+          <v:rect id="_x0000_i1025" style="width:0;height:1.5pt" o:hralign="center" o:hrstd="t" o:hrnoshade="t" o:hr="t" fillcolor="#fcfcfc" stroked="f"/>
         </w:pict>
       </w:r>
     </w:p>
@@ -8796,6 +8805,7 @@
           <w:sz w:val="28"/>
           <w:szCs w:val="28"/>
           <w:shd w:val="clear" w:color="auto" w:fill="263238"/>
+          <w:lang w:val="es-AR"/>
         </w:rPr>
       </w:pPr>
       <w:r>
@@ -8806,6 +8816,7 @@
           <w:sz w:val="28"/>
           <w:szCs w:val="28"/>
           <w:shd w:val="clear" w:color="auto" w:fill="263238"/>
+          <w:lang w:val="es-AR"/>
         </w:rPr>
         <w:t>git</w:t>
       </w:r>
@@ -8817,6 +8828,7 @@
           <w:sz w:val="28"/>
           <w:szCs w:val="28"/>
           <w:shd w:val="clear" w:color="auto" w:fill="263238"/>
+          <w:lang w:val="es-AR"/>
         </w:rPr>
         <w:t xml:space="preserve"> merge rama-secundaria</w:t>
       </w:r>
@@ -8895,18 +8907,7 @@
           <w:szCs w:val="28"/>
           <w:shd w:val="clear" w:color="auto" w:fill="263238"/>
         </w:rPr>
-        <w:t>it</w:t>
-      </w:r>
-      <w:r>
-        <w:rPr>
-          <w:rStyle w:val="token"/>
-          <w:rFonts w:ascii="var(--font-code)" w:hAnsi="var(--font-code)"/>
-          <w:color w:val="C792EA"/>
-          <w:sz w:val="28"/>
-          <w:szCs w:val="28"/>
-          <w:shd w:val="clear" w:color="auto" w:fill="263238"/>
-        </w:rPr>
-        <w:t xml:space="preserve"> </w:t>
+        <w:t xml:space="preserve">it </w:t>
       </w:r>
       <w:r>
         <w:rPr>
@@ -9013,7 +9014,19 @@
           <w:shd w:val="clear" w:color="auto" w:fill="263238"/>
           <w:lang w:val="es-AR"/>
         </w:rPr>
-        <w:t xml:space="preserve">eliminar ramas ya funcionadas </w:t>
+        <w:t>eliminar ramas ya funs</w:t>
+      </w:r>
+      <w:r>
+        <w:rPr>
+          <w:rStyle w:val="token"/>
+          <w:rFonts w:ascii="var(--font-code)" w:hAnsi="var(--font-code)"/>
+          <w:color w:val="546E7A"/>
+          <w:sz w:val="28"/>
+          <w:szCs w:val="28"/>
+          <w:shd w:val="clear" w:color="auto" w:fill="263238"/>
+          <w:lang w:val="es-AR"/>
+        </w:rPr>
+        <w:t xml:space="preserve">ionadas </w:t>
       </w:r>
     </w:p>
     <w:p>
@@ -9028,6 +9041,7 @@
           <w:sz w:val="28"/>
           <w:szCs w:val="28"/>
           <w:shd w:val="clear" w:color="auto" w:fill="263238"/>
+          <w:lang w:val="es-AR"/>
         </w:rPr>
       </w:pPr>
       <w:r>
@@ -9038,19 +9052,9 @@
           <w:sz w:val="28"/>
           <w:szCs w:val="28"/>
           <w:shd w:val="clear" w:color="auto" w:fill="263238"/>
-        </w:rPr>
-        <w:t>g</w:t>
-      </w:r>
-      <w:r>
-        <w:rPr>
-          <w:rStyle w:val="token"/>
-          <w:rFonts w:ascii="var(--font-code)" w:hAnsi="var(--font-code)"/>
-          <w:color w:val="C792EA"/>
-          <w:sz w:val="28"/>
-          <w:szCs w:val="28"/>
-          <w:shd w:val="clear" w:color="auto" w:fill="263238"/>
-        </w:rPr>
-        <w:t xml:space="preserve">it </w:t>
+          <w:lang w:val="es-AR"/>
+        </w:rPr>
+        <w:t xml:space="preserve">git </w:t>
       </w:r>
       <w:r>
         <w:rPr>
@@ -9060,6 +9064,7 @@
           <w:sz w:val="28"/>
           <w:szCs w:val="28"/>
           <w:shd w:val="clear" w:color="auto" w:fill="263238"/>
+          <w:lang w:val="es-AR"/>
         </w:rPr>
         <w:t>branch –d nombre-rama</w:t>
       </w:r>
@@ -9103,8 +9108,6 @@
         </w:rPr>
         <w:t xml:space="preserve"> (GitHub)</w:t>
       </w:r>
-      <w:bookmarkStart w:id="0" w:name="_GoBack"/>
-      <w:bookmarkEnd w:id="0"/>
     </w:p>
     <w:p>
       <w:pPr>
@@ -9237,11 +9240,2867 @@
         <w:tabs>
           <w:tab w:val="left" w:pos="0"/>
         </w:tabs>
+        <w:jc w:val="center"/>
+        <w:rPr>
+          <w:b/>
+          <w:sz w:val="32"/>
+          <w:szCs w:val="32"/>
+          <w:u w:val="single"/>
+        </w:rPr>
+      </w:pPr>
+      <w:r>
+        <w:rPr>
+          <w:b/>
+          <w:sz w:val="32"/>
+          <w:szCs w:val="32"/>
+          <w:u w:val="single"/>
+        </w:rPr>
+        <w:t>¡</w:t>
+      </w:r>
+      <w:r>
+        <w:rPr>
+          <w:b/>
+          <w:sz w:val="32"/>
+          <w:szCs w:val="32"/>
+          <w:u w:val="single"/>
+        </w:rPr>
+        <w:t>Cambios</w:t>
+      </w:r>
+      <w:r>
+        <w:rPr>
+          <w:b/>
+          <w:sz w:val="32"/>
+          <w:szCs w:val="32"/>
+          <w:u w:val="single"/>
+        </w:rPr>
+        <w:t>!</w:t>
+      </w:r>
+    </w:p>
+    <w:p>
+      <w:pPr>
+        <w:tabs>
+          <w:tab w:val="left" w:pos="0"/>
+        </w:tabs>
         <w:ind w:left="-142" w:firstLine="142"/>
         <w:rPr>
           <w:b/>
           <w:sz w:val="28"/>
           <w:szCs w:val="28"/>
+        </w:rPr>
+      </w:pPr>
+      <w:r>
+        <w:rPr>
+          <w:b/>
+          <w:sz w:val="28"/>
+          <w:szCs w:val="28"/>
+        </w:rPr>
+        <w:t>Puedes agregar modificaciones al último cambio</w:t>
+      </w:r>
+    </w:p>
+    <w:p>
+      <w:pPr>
+        <w:shd w:val="clear" w:color="auto" w:fill="263238"/>
+        <w:tabs>
+          <w:tab w:val="left" w:pos="916"/>
+          <w:tab w:val="left" w:pos="1832"/>
+          <w:tab w:val="left" w:pos="2748"/>
+          <w:tab w:val="left" w:pos="3664"/>
+          <w:tab w:val="left" w:pos="4580"/>
+          <w:tab w:val="left" w:pos="5496"/>
+          <w:tab w:val="left" w:pos="6412"/>
+          <w:tab w:val="left" w:pos="7328"/>
+          <w:tab w:val="left" w:pos="8244"/>
+          <w:tab w:val="left" w:pos="9160"/>
+          <w:tab w:val="left" w:pos="10076"/>
+          <w:tab w:val="left" w:pos="10992"/>
+          <w:tab w:val="left" w:pos="11908"/>
+          <w:tab w:val="left" w:pos="12824"/>
+          <w:tab w:val="left" w:pos="13740"/>
+          <w:tab w:val="left" w:pos="14656"/>
+        </w:tabs>
+        <w:spacing w:before="120" w:after="0" w:line="360" w:lineRule="atLeast"/>
+        <w:rPr>
+          <w:rFonts w:ascii="var(--font-code)" w:eastAsia="Times New Roman" w:hAnsi="var(--font-code)" w:cs="Courier New"/>
+          <w:color w:val="C3CEE3"/>
+          <w:sz w:val="28"/>
+          <w:szCs w:val="28"/>
+          <w:shd w:val="clear" w:color="auto" w:fill="263238"/>
+        </w:rPr>
+      </w:pPr>
+      <w:r>
+        <w:rPr>
+          <w:rFonts w:ascii="var(--font-code)" w:eastAsia="Times New Roman" w:hAnsi="var(--font-code)" w:cs="Courier New"/>
+          <w:color w:val="546E7A"/>
+          <w:sz w:val="28"/>
+          <w:szCs w:val="28"/>
+          <w:shd w:val="clear" w:color="auto" w:fill="263238"/>
+        </w:rPr>
+        <w:t xml:space="preserve"># sin editar el mensaje del último </w:t>
+      </w:r>
+      <w:proofErr w:type="spellStart"/>
+      <w:r>
+        <w:rPr>
+          <w:rFonts w:ascii="var(--font-code)" w:eastAsia="Times New Roman" w:hAnsi="var(--font-code)" w:cs="Courier New"/>
+          <w:color w:val="546E7A"/>
+          <w:sz w:val="28"/>
+          <w:szCs w:val="28"/>
+          <w:shd w:val="clear" w:color="auto" w:fill="263238"/>
+        </w:rPr>
+        <w:t>commit</w:t>
+      </w:r>
+      <w:proofErr w:type="spellEnd"/>
+    </w:p>
+    <w:p>
+      <w:pPr>
+        <w:shd w:val="clear" w:color="auto" w:fill="263238"/>
+        <w:tabs>
+          <w:tab w:val="left" w:pos="916"/>
+          <w:tab w:val="left" w:pos="1832"/>
+          <w:tab w:val="left" w:pos="2748"/>
+          <w:tab w:val="left" w:pos="3664"/>
+          <w:tab w:val="left" w:pos="4580"/>
+          <w:tab w:val="left" w:pos="5496"/>
+          <w:tab w:val="left" w:pos="6412"/>
+          <w:tab w:val="left" w:pos="7328"/>
+          <w:tab w:val="left" w:pos="8244"/>
+          <w:tab w:val="left" w:pos="9160"/>
+          <w:tab w:val="left" w:pos="10076"/>
+          <w:tab w:val="left" w:pos="10992"/>
+          <w:tab w:val="left" w:pos="11908"/>
+          <w:tab w:val="left" w:pos="12824"/>
+          <w:tab w:val="left" w:pos="13740"/>
+          <w:tab w:val="left" w:pos="14656"/>
+        </w:tabs>
+        <w:spacing w:before="120" w:after="0" w:line="360" w:lineRule="atLeast"/>
+        <w:rPr>
+          <w:rFonts w:ascii="var(--font-code)" w:eastAsia="Times New Roman" w:hAnsi="var(--font-code)" w:cs="Courier New"/>
+          <w:color w:val="C3CEE3"/>
+          <w:sz w:val="28"/>
+          <w:szCs w:val="28"/>
+          <w:shd w:val="clear" w:color="auto" w:fill="263238"/>
+        </w:rPr>
+      </w:pPr>
+      <w:r>
+        <w:rPr>
+          <w:rFonts w:ascii="var(--font-code)" w:eastAsia="Times New Roman" w:hAnsi="var(--font-code)" w:cs="Courier New"/>
+          <w:color w:val="C792EA"/>
+          <w:sz w:val="28"/>
+          <w:szCs w:val="28"/>
+          <w:shd w:val="clear" w:color="auto" w:fill="263238"/>
+        </w:rPr>
+        <w:t>git</w:t>
+      </w:r>
+      <w:r>
+        <w:rPr>
+          <w:rFonts w:ascii="var(--font-code)" w:eastAsia="Times New Roman" w:hAnsi="var(--font-code)" w:cs="Courier New"/>
+          <w:color w:val="C3CEE3"/>
+          <w:sz w:val="28"/>
+          <w:szCs w:val="28"/>
+          <w:shd w:val="clear" w:color="auto" w:fill="263238"/>
+        </w:rPr>
+        <w:t xml:space="preserve"> </w:t>
+      </w:r>
+      <w:proofErr w:type="spellStart"/>
+      <w:r>
+        <w:rPr>
+          <w:rFonts w:ascii="var(--font-code)" w:eastAsia="Times New Roman" w:hAnsi="var(--font-code)" w:cs="Courier New"/>
+          <w:color w:val="C3CEE3"/>
+          <w:sz w:val="28"/>
+          <w:szCs w:val="28"/>
+          <w:shd w:val="clear" w:color="auto" w:fill="263238"/>
+        </w:rPr>
+        <w:t>commit</w:t>
+      </w:r>
+      <w:proofErr w:type="spellEnd"/>
+      <w:r>
+        <w:rPr>
+          <w:rFonts w:ascii="var(--font-code)" w:eastAsia="Times New Roman" w:hAnsi="var(--font-code)" w:cs="Courier New"/>
+          <w:color w:val="C3CEE3"/>
+          <w:sz w:val="28"/>
+          <w:szCs w:val="28"/>
+          <w:shd w:val="clear" w:color="auto" w:fill="263238"/>
+        </w:rPr>
+        <w:t xml:space="preserve"> </w:t>
+      </w:r>
+      <w:r>
+        <w:rPr>
+          <w:rFonts w:ascii="var(--font-code)" w:eastAsia="Times New Roman" w:hAnsi="var(--font-code)" w:cs="Courier New"/>
+          <w:color w:val="F07178"/>
+          <w:sz w:val="28"/>
+          <w:szCs w:val="28"/>
+          <w:shd w:val="clear" w:color="auto" w:fill="263238"/>
+        </w:rPr>
+        <w:t>--</w:t>
+      </w:r>
+      <w:proofErr w:type="spellStart"/>
+      <w:r>
+        <w:rPr>
+          <w:rFonts w:ascii="var(--font-code)" w:eastAsia="Times New Roman" w:hAnsi="var(--font-code)" w:cs="Courier New"/>
+          <w:color w:val="F07178"/>
+          <w:sz w:val="28"/>
+          <w:szCs w:val="28"/>
+          <w:shd w:val="clear" w:color="auto" w:fill="263238"/>
+        </w:rPr>
+        <w:t>amend</w:t>
+      </w:r>
+      <w:proofErr w:type="spellEnd"/>
+      <w:r>
+        <w:rPr>
+          <w:rFonts w:ascii="var(--font-code)" w:eastAsia="Times New Roman" w:hAnsi="var(--font-code)" w:cs="Courier New"/>
+          <w:color w:val="C3CEE3"/>
+          <w:sz w:val="28"/>
+          <w:szCs w:val="28"/>
+          <w:shd w:val="clear" w:color="auto" w:fill="263238"/>
+        </w:rPr>
+        <w:t xml:space="preserve"> --no-</w:t>
+      </w:r>
+      <w:proofErr w:type="spellStart"/>
+      <w:r>
+        <w:rPr>
+          <w:rFonts w:ascii="var(--font-code)" w:eastAsia="Times New Roman" w:hAnsi="var(--font-code)" w:cs="Courier New"/>
+          <w:color w:val="C3CEE3"/>
+          <w:sz w:val="28"/>
+          <w:szCs w:val="28"/>
+          <w:shd w:val="clear" w:color="auto" w:fill="263238"/>
+        </w:rPr>
+        <w:t>edit</w:t>
+      </w:r>
+      <w:proofErr w:type="spellEnd"/>
+    </w:p>
+    <w:p>
+      <w:pPr>
+        <w:shd w:val="clear" w:color="auto" w:fill="263238"/>
+        <w:tabs>
+          <w:tab w:val="left" w:pos="916"/>
+          <w:tab w:val="left" w:pos="1832"/>
+          <w:tab w:val="left" w:pos="2748"/>
+          <w:tab w:val="left" w:pos="3664"/>
+          <w:tab w:val="left" w:pos="4580"/>
+          <w:tab w:val="left" w:pos="5496"/>
+          <w:tab w:val="left" w:pos="6412"/>
+          <w:tab w:val="left" w:pos="7328"/>
+          <w:tab w:val="left" w:pos="8244"/>
+          <w:tab w:val="left" w:pos="9160"/>
+          <w:tab w:val="left" w:pos="10076"/>
+          <w:tab w:val="left" w:pos="10992"/>
+          <w:tab w:val="left" w:pos="11908"/>
+          <w:tab w:val="left" w:pos="12824"/>
+          <w:tab w:val="left" w:pos="13740"/>
+          <w:tab w:val="left" w:pos="14656"/>
+        </w:tabs>
+        <w:spacing w:before="120" w:after="0" w:line="360" w:lineRule="atLeast"/>
+        <w:rPr>
+          <w:rFonts w:ascii="var(--font-code)" w:eastAsia="Times New Roman" w:hAnsi="var(--font-code)" w:cs="Courier New"/>
+          <w:color w:val="C3CEE3"/>
+          <w:sz w:val="28"/>
+          <w:szCs w:val="28"/>
+          <w:shd w:val="clear" w:color="auto" w:fill="263238"/>
+        </w:rPr>
+      </w:pPr>
+    </w:p>
+    <w:p>
+      <w:pPr>
+        <w:shd w:val="clear" w:color="auto" w:fill="263238"/>
+        <w:tabs>
+          <w:tab w:val="left" w:pos="916"/>
+          <w:tab w:val="left" w:pos="1832"/>
+          <w:tab w:val="left" w:pos="2748"/>
+          <w:tab w:val="left" w:pos="3664"/>
+          <w:tab w:val="left" w:pos="4580"/>
+          <w:tab w:val="left" w:pos="5496"/>
+          <w:tab w:val="left" w:pos="6412"/>
+          <w:tab w:val="left" w:pos="7328"/>
+          <w:tab w:val="left" w:pos="8244"/>
+          <w:tab w:val="left" w:pos="9160"/>
+          <w:tab w:val="left" w:pos="10076"/>
+          <w:tab w:val="left" w:pos="10992"/>
+          <w:tab w:val="left" w:pos="11908"/>
+          <w:tab w:val="left" w:pos="12824"/>
+          <w:tab w:val="left" w:pos="13740"/>
+          <w:tab w:val="left" w:pos="14656"/>
+        </w:tabs>
+        <w:spacing w:before="120" w:after="0" w:line="360" w:lineRule="atLeast"/>
+        <w:rPr>
+          <w:rFonts w:ascii="var(--font-code)" w:eastAsia="Times New Roman" w:hAnsi="var(--font-code)" w:cs="Courier New"/>
+          <w:color w:val="C3CEE3"/>
+          <w:sz w:val="28"/>
+          <w:szCs w:val="28"/>
+          <w:shd w:val="clear" w:color="auto" w:fill="263238"/>
+        </w:rPr>
+      </w:pPr>
+      <w:r>
+        <w:rPr>
+          <w:rFonts w:ascii="var(--font-code)" w:eastAsia="Times New Roman" w:hAnsi="var(--font-code)" w:cs="Courier New"/>
+          <w:color w:val="546E7A"/>
+          <w:sz w:val="28"/>
+          <w:szCs w:val="28"/>
+          <w:shd w:val="clear" w:color="auto" w:fill="263238"/>
+        </w:rPr>
+        <w:t xml:space="preserve"># editando el mensaje del último </w:t>
+      </w:r>
+      <w:proofErr w:type="spellStart"/>
+      <w:r>
+        <w:rPr>
+          <w:rFonts w:ascii="var(--font-code)" w:eastAsia="Times New Roman" w:hAnsi="var(--font-code)" w:cs="Courier New"/>
+          <w:color w:val="546E7A"/>
+          <w:sz w:val="28"/>
+          <w:szCs w:val="28"/>
+          <w:shd w:val="clear" w:color="auto" w:fill="263238"/>
+        </w:rPr>
+        <w:t>commit</w:t>
+      </w:r>
+      <w:proofErr w:type="spellEnd"/>
+    </w:p>
+    <w:p>
+      <w:pPr>
+        <w:shd w:val="clear" w:color="auto" w:fill="263238"/>
+        <w:tabs>
+          <w:tab w:val="left" w:pos="916"/>
+          <w:tab w:val="left" w:pos="1832"/>
+          <w:tab w:val="left" w:pos="2748"/>
+          <w:tab w:val="left" w:pos="3664"/>
+          <w:tab w:val="left" w:pos="4580"/>
+          <w:tab w:val="left" w:pos="5496"/>
+          <w:tab w:val="left" w:pos="6412"/>
+          <w:tab w:val="left" w:pos="7328"/>
+          <w:tab w:val="left" w:pos="8244"/>
+          <w:tab w:val="left" w:pos="9160"/>
+          <w:tab w:val="left" w:pos="10076"/>
+          <w:tab w:val="left" w:pos="10992"/>
+          <w:tab w:val="left" w:pos="11908"/>
+          <w:tab w:val="left" w:pos="12824"/>
+          <w:tab w:val="left" w:pos="13740"/>
+          <w:tab w:val="left" w:pos="14656"/>
+        </w:tabs>
+        <w:spacing w:before="120" w:after="0" w:line="360" w:lineRule="atLeast"/>
+        <w:rPr>
+          <w:rFonts w:ascii="var(--font-code)" w:eastAsia="Times New Roman" w:hAnsi="var(--font-code)" w:cs="Courier New"/>
+          <w:color w:val="C3CEE3"/>
+          <w:sz w:val="28"/>
+          <w:szCs w:val="28"/>
+          <w:shd w:val="clear" w:color="auto" w:fill="263238"/>
+        </w:rPr>
+      </w:pPr>
+      <w:r>
+        <w:rPr>
+          <w:rFonts w:ascii="var(--font-code)" w:eastAsia="Times New Roman" w:hAnsi="var(--font-code)" w:cs="Courier New"/>
+          <w:color w:val="C792EA"/>
+          <w:sz w:val="28"/>
+          <w:szCs w:val="28"/>
+          <w:shd w:val="clear" w:color="auto" w:fill="263238"/>
+        </w:rPr>
+        <w:t>git</w:t>
+      </w:r>
+      <w:r>
+        <w:rPr>
+          <w:rFonts w:ascii="var(--font-code)" w:eastAsia="Times New Roman" w:hAnsi="var(--font-code)" w:cs="Courier New"/>
+          <w:color w:val="C3CEE3"/>
+          <w:sz w:val="28"/>
+          <w:szCs w:val="28"/>
+          <w:shd w:val="clear" w:color="auto" w:fill="263238"/>
+        </w:rPr>
+        <w:t xml:space="preserve"> </w:t>
+      </w:r>
+      <w:proofErr w:type="spellStart"/>
+      <w:r>
+        <w:rPr>
+          <w:rFonts w:ascii="var(--font-code)" w:eastAsia="Times New Roman" w:hAnsi="var(--font-code)" w:cs="Courier New"/>
+          <w:color w:val="C3CEE3"/>
+          <w:sz w:val="28"/>
+          <w:szCs w:val="28"/>
+          <w:shd w:val="clear" w:color="auto" w:fill="263238"/>
+        </w:rPr>
+        <w:t>commit</w:t>
+      </w:r>
+      <w:proofErr w:type="spellEnd"/>
+      <w:r>
+        <w:rPr>
+          <w:rFonts w:ascii="var(--font-code)" w:eastAsia="Times New Roman" w:hAnsi="var(--font-code)" w:cs="Courier New"/>
+          <w:color w:val="C3CEE3"/>
+          <w:sz w:val="28"/>
+          <w:szCs w:val="28"/>
+          <w:shd w:val="clear" w:color="auto" w:fill="263238"/>
+        </w:rPr>
+        <w:t xml:space="preserve"> </w:t>
+      </w:r>
+      <w:r>
+        <w:rPr>
+          <w:rFonts w:ascii="var(--font-code)" w:eastAsia="Times New Roman" w:hAnsi="var(--font-code)" w:cs="Courier New"/>
+          <w:color w:val="F07178"/>
+          <w:sz w:val="28"/>
+          <w:szCs w:val="28"/>
+          <w:shd w:val="clear" w:color="auto" w:fill="263238"/>
+        </w:rPr>
+        <w:t>--</w:t>
+      </w:r>
+      <w:proofErr w:type="spellStart"/>
+      <w:r>
+        <w:rPr>
+          <w:rFonts w:ascii="var(--font-code)" w:eastAsia="Times New Roman" w:hAnsi="var(--font-code)" w:cs="Courier New"/>
+          <w:color w:val="F07178"/>
+          <w:sz w:val="28"/>
+          <w:szCs w:val="28"/>
+          <w:shd w:val="clear" w:color="auto" w:fill="263238"/>
+        </w:rPr>
+        <w:t>amend</w:t>
+      </w:r>
+      <w:proofErr w:type="spellEnd"/>
+      <w:r>
+        <w:rPr>
+          <w:rFonts w:ascii="var(--font-code)" w:eastAsia="Times New Roman" w:hAnsi="var(--font-code)" w:cs="Courier New"/>
+          <w:color w:val="C3CEE3"/>
+          <w:sz w:val="28"/>
+          <w:szCs w:val="28"/>
+          <w:shd w:val="clear" w:color="auto" w:fill="263238"/>
+        </w:rPr>
+        <w:t xml:space="preserve"> </w:t>
+      </w:r>
+      <w:r>
+        <w:rPr>
+          <w:rFonts w:ascii="var(--font-code)" w:eastAsia="Times New Roman" w:hAnsi="var(--font-code)" w:cs="Courier New"/>
+          <w:color w:val="F07178"/>
+          <w:sz w:val="28"/>
+          <w:szCs w:val="28"/>
+          <w:shd w:val="clear" w:color="auto" w:fill="263238"/>
+        </w:rPr>
+        <w:t>-m</w:t>
+      </w:r>
+      <w:r>
+        <w:rPr>
+          <w:rFonts w:ascii="var(--font-code)" w:eastAsia="Times New Roman" w:hAnsi="var(--font-code)" w:cs="Courier New"/>
+          <w:color w:val="C3CEE3"/>
+          <w:sz w:val="28"/>
+          <w:szCs w:val="28"/>
+          <w:shd w:val="clear" w:color="auto" w:fill="263238"/>
+        </w:rPr>
+        <w:t xml:space="preserve"> </w:t>
+      </w:r>
+      <w:r>
+        <w:rPr>
+          <w:rFonts w:ascii="var(--font-code)" w:eastAsia="Times New Roman" w:hAnsi="var(--font-code)" w:cs="Courier New"/>
+          <w:color w:val="C3E88D"/>
+          <w:sz w:val="28"/>
+          <w:szCs w:val="28"/>
+          <w:shd w:val="clear" w:color="auto" w:fill="263238"/>
+        </w:rPr>
+        <w:t xml:space="preserve">"nuevo mensaje para el último </w:t>
+      </w:r>
+      <w:proofErr w:type="spellStart"/>
+      <w:r>
+        <w:rPr>
+          <w:rFonts w:ascii="var(--font-code)" w:eastAsia="Times New Roman" w:hAnsi="var(--font-code)" w:cs="Courier New"/>
+          <w:color w:val="C3E88D"/>
+          <w:sz w:val="28"/>
+          <w:szCs w:val="28"/>
+          <w:shd w:val="clear" w:color="auto" w:fill="263238"/>
+        </w:rPr>
+        <w:t>commit</w:t>
+      </w:r>
+      <w:proofErr w:type="spellEnd"/>
+      <w:r>
+        <w:rPr>
+          <w:rFonts w:ascii="var(--font-code)" w:eastAsia="Times New Roman" w:hAnsi="var(--font-code)" w:cs="Courier New"/>
+          <w:color w:val="C3E88D"/>
+          <w:sz w:val="28"/>
+          <w:szCs w:val="28"/>
+          <w:shd w:val="clear" w:color="auto" w:fill="263238"/>
+        </w:rPr>
+        <w:t>"</w:t>
+      </w:r>
+    </w:p>
+    <w:p>
+      <w:pPr>
+        <w:shd w:val="clear" w:color="auto" w:fill="263238"/>
+        <w:tabs>
+          <w:tab w:val="left" w:pos="916"/>
+          <w:tab w:val="left" w:pos="1832"/>
+          <w:tab w:val="left" w:pos="2748"/>
+          <w:tab w:val="left" w:pos="3664"/>
+          <w:tab w:val="left" w:pos="4580"/>
+          <w:tab w:val="left" w:pos="5496"/>
+          <w:tab w:val="left" w:pos="6412"/>
+          <w:tab w:val="left" w:pos="7328"/>
+          <w:tab w:val="left" w:pos="8244"/>
+          <w:tab w:val="left" w:pos="9160"/>
+          <w:tab w:val="left" w:pos="10076"/>
+          <w:tab w:val="left" w:pos="10992"/>
+          <w:tab w:val="left" w:pos="11908"/>
+          <w:tab w:val="left" w:pos="12824"/>
+          <w:tab w:val="left" w:pos="13740"/>
+          <w:tab w:val="left" w:pos="14656"/>
+        </w:tabs>
+        <w:spacing w:before="120" w:after="0" w:line="360" w:lineRule="atLeast"/>
+        <w:rPr>
+          <w:rFonts w:ascii="var(--font-code)" w:eastAsia="Times New Roman" w:hAnsi="var(--font-code)" w:cs="Courier New"/>
+          <w:color w:val="C3CEE3"/>
+          <w:sz w:val="28"/>
+          <w:szCs w:val="28"/>
+          <w:shd w:val="clear" w:color="auto" w:fill="263238"/>
+        </w:rPr>
+      </w:pPr>
+    </w:p>
+    <w:p>
+      <w:pPr>
+        <w:shd w:val="clear" w:color="auto" w:fill="263238"/>
+        <w:tabs>
+          <w:tab w:val="left" w:pos="916"/>
+          <w:tab w:val="left" w:pos="1832"/>
+          <w:tab w:val="left" w:pos="2748"/>
+          <w:tab w:val="left" w:pos="3664"/>
+          <w:tab w:val="left" w:pos="4580"/>
+          <w:tab w:val="left" w:pos="5496"/>
+          <w:tab w:val="left" w:pos="6412"/>
+          <w:tab w:val="left" w:pos="7328"/>
+          <w:tab w:val="left" w:pos="8244"/>
+          <w:tab w:val="left" w:pos="9160"/>
+          <w:tab w:val="left" w:pos="10076"/>
+          <w:tab w:val="left" w:pos="10992"/>
+          <w:tab w:val="left" w:pos="11908"/>
+          <w:tab w:val="left" w:pos="12824"/>
+          <w:tab w:val="left" w:pos="13740"/>
+          <w:tab w:val="left" w:pos="14656"/>
+        </w:tabs>
+        <w:spacing w:before="120" w:after="0" w:line="360" w:lineRule="atLeast"/>
+        <w:rPr>
+          <w:rFonts w:ascii="var(--font-code)" w:eastAsia="Times New Roman" w:hAnsi="var(--font-code)" w:cs="Courier New"/>
+          <w:color w:val="C3CEE3"/>
+          <w:sz w:val="28"/>
+          <w:szCs w:val="28"/>
+          <w:shd w:val="clear" w:color="auto" w:fill="263238"/>
+          <w:lang w:val="en-US"/>
+        </w:rPr>
+      </w:pPr>
+      <w:r>
+        <w:rPr>
+          <w:rFonts w:ascii="var(--font-code)" w:eastAsia="Times New Roman" w:hAnsi="var(--font-code)" w:cs="Courier New"/>
+          <w:color w:val="546E7A"/>
+          <w:sz w:val="28"/>
+          <w:szCs w:val="28"/>
+          <w:shd w:val="clear" w:color="auto" w:fill="263238"/>
+          <w:lang w:val="en-US"/>
+        </w:rPr>
+        <w:t xml:space="preserve"># </w:t>
+      </w:r>
+      <w:proofErr w:type="spellStart"/>
+      <w:r>
+        <w:rPr>
+          <w:rFonts w:ascii="var(--font-code)" w:eastAsia="Times New Roman" w:hAnsi="var(--font-code)" w:cs="Courier New"/>
+          <w:color w:val="546E7A"/>
+          <w:sz w:val="28"/>
+          <w:szCs w:val="28"/>
+          <w:shd w:val="clear" w:color="auto" w:fill="263238"/>
+          <w:lang w:val="en-US"/>
+        </w:rPr>
+        <w:t>eliminar</w:t>
+      </w:r>
+      <w:proofErr w:type="spellEnd"/>
+      <w:r>
+        <w:rPr>
+          <w:rFonts w:ascii="var(--font-code)" w:eastAsia="Times New Roman" w:hAnsi="var(--font-code)" w:cs="Courier New"/>
+          <w:color w:val="546E7A"/>
+          <w:sz w:val="28"/>
+          <w:szCs w:val="28"/>
+          <w:shd w:val="clear" w:color="auto" w:fill="263238"/>
+          <w:lang w:val="en-US"/>
+        </w:rPr>
+        <w:t xml:space="preserve"> el </w:t>
+      </w:r>
+      <w:proofErr w:type="spellStart"/>
+      <w:r>
+        <w:rPr>
+          <w:rFonts w:ascii="var(--font-code)" w:eastAsia="Times New Roman" w:hAnsi="var(--font-code)" w:cs="Courier New"/>
+          <w:color w:val="546E7A"/>
+          <w:sz w:val="28"/>
+          <w:szCs w:val="28"/>
+          <w:shd w:val="clear" w:color="auto" w:fill="263238"/>
+          <w:lang w:val="en-US"/>
+        </w:rPr>
+        <w:t>último</w:t>
+      </w:r>
+      <w:proofErr w:type="spellEnd"/>
+      <w:r>
+        <w:rPr>
+          <w:rFonts w:ascii="var(--font-code)" w:eastAsia="Times New Roman" w:hAnsi="var(--font-code)" w:cs="Courier New"/>
+          <w:color w:val="546E7A"/>
+          <w:sz w:val="28"/>
+          <w:szCs w:val="28"/>
+          <w:shd w:val="clear" w:color="auto" w:fill="263238"/>
+          <w:lang w:val="en-US"/>
+        </w:rPr>
+        <w:t xml:space="preserve"> commit</w:t>
+      </w:r>
+    </w:p>
+    <w:p>
+      <w:pPr>
+        <w:shd w:val="clear" w:color="auto" w:fill="263238"/>
+        <w:tabs>
+          <w:tab w:val="left" w:pos="916"/>
+          <w:tab w:val="left" w:pos="1832"/>
+          <w:tab w:val="left" w:pos="2748"/>
+          <w:tab w:val="left" w:pos="3664"/>
+          <w:tab w:val="left" w:pos="4580"/>
+          <w:tab w:val="left" w:pos="5496"/>
+          <w:tab w:val="left" w:pos="6412"/>
+          <w:tab w:val="left" w:pos="7328"/>
+          <w:tab w:val="left" w:pos="8244"/>
+          <w:tab w:val="left" w:pos="9160"/>
+          <w:tab w:val="left" w:pos="10076"/>
+          <w:tab w:val="left" w:pos="10992"/>
+          <w:tab w:val="left" w:pos="11908"/>
+          <w:tab w:val="left" w:pos="12824"/>
+          <w:tab w:val="left" w:pos="13740"/>
+          <w:tab w:val="left" w:pos="14656"/>
+        </w:tabs>
+        <w:spacing w:before="120" w:after="0" w:line="360" w:lineRule="atLeast"/>
+        <w:rPr>
+          <w:rFonts w:ascii="var(--font-code)" w:eastAsia="Times New Roman" w:hAnsi="var(--font-code)" w:cs="Courier New"/>
+          <w:color w:val="C3CEE3"/>
+          <w:sz w:val="28"/>
+          <w:szCs w:val="28"/>
+          <w:lang w:val="en-US"/>
+        </w:rPr>
+      </w:pPr>
+      <w:r>
+        <w:rPr>
+          <w:rFonts w:ascii="var(--font-code)" w:eastAsia="Times New Roman" w:hAnsi="var(--font-code)" w:cs="Courier New"/>
+          <w:color w:val="C792EA"/>
+          <w:sz w:val="28"/>
+          <w:szCs w:val="28"/>
+          <w:shd w:val="clear" w:color="auto" w:fill="263238"/>
+          <w:lang w:val="en-US"/>
+        </w:rPr>
+        <w:t>git</w:t>
+      </w:r>
+      <w:r>
+        <w:rPr>
+          <w:rFonts w:ascii="var(--font-code)" w:eastAsia="Times New Roman" w:hAnsi="var(--font-code)" w:cs="Courier New"/>
+          <w:color w:val="C3CEE3"/>
+          <w:sz w:val="28"/>
+          <w:szCs w:val="28"/>
+          <w:shd w:val="clear" w:color="auto" w:fill="263238"/>
+          <w:lang w:val="en-US"/>
+        </w:rPr>
+        <w:t xml:space="preserve"> reset </w:t>
+      </w:r>
+      <w:r>
+        <w:rPr>
+          <w:rFonts w:ascii="var(--font-code)" w:eastAsia="Times New Roman" w:hAnsi="var(--font-code)" w:cs="Courier New"/>
+          <w:color w:val="F07178"/>
+          <w:sz w:val="28"/>
+          <w:szCs w:val="28"/>
+          <w:shd w:val="clear" w:color="auto" w:fill="263238"/>
+          <w:lang w:val="en-US"/>
+        </w:rPr>
+        <w:t>--hard</w:t>
+      </w:r>
+      <w:r>
+        <w:rPr>
+          <w:rFonts w:ascii="var(--font-code)" w:eastAsia="Times New Roman" w:hAnsi="var(--font-code)" w:cs="Courier New"/>
+          <w:color w:val="C3CEE3"/>
+          <w:sz w:val="28"/>
+          <w:szCs w:val="28"/>
+          <w:shd w:val="clear" w:color="auto" w:fill="263238"/>
+          <w:lang w:val="en-US"/>
+        </w:rPr>
+        <w:t xml:space="preserve"> HEAD~1</w:t>
+      </w:r>
+    </w:p>
+    <w:p>
+      <w:pPr>
+        <w:tabs>
+          <w:tab w:val="left" w:pos="0"/>
+        </w:tabs>
+        <w:ind w:left="-142" w:firstLine="142"/>
+        <w:rPr>
+          <w:b/>
+          <w:sz w:val="28"/>
+          <w:szCs w:val="28"/>
+        </w:rPr>
+      </w:pPr>
+    </w:p>
+    <w:p>
+      <w:pPr>
+        <w:tabs>
+          <w:tab w:val="left" w:pos="0"/>
+        </w:tabs>
+        <w:rPr>
+          <w:b/>
+          <w:sz w:val="28"/>
+          <w:szCs w:val="28"/>
+        </w:rPr>
+      </w:pPr>
+      <w:r>
+        <w:rPr>
+          <w:b/>
+          <w:sz w:val="28"/>
+          <w:szCs w:val="28"/>
+        </w:rPr>
+        <w:t xml:space="preserve">Podemos desplazarnos en el historial del repositorio hacia atrás o adelante en cambios o </w:t>
+      </w:r>
+      <w:r>
+        <w:rPr>
+          <w:b/>
+          <w:sz w:val="28"/>
+          <w:szCs w:val="28"/>
+        </w:rPr>
+        <w:t>ramas,</w:t>
+      </w:r>
+      <w:r>
+        <w:rPr>
+          <w:b/>
+          <w:sz w:val="28"/>
+          <w:szCs w:val="28"/>
+        </w:rPr>
+        <w:t xml:space="preserve"> sin afectar el repositorio como tal.</w:t>
+      </w:r>
+    </w:p>
+    <w:p>
+      <w:pPr>
+        <w:shd w:val="clear" w:color="auto" w:fill="263238"/>
+        <w:tabs>
+          <w:tab w:val="left" w:pos="916"/>
+          <w:tab w:val="left" w:pos="1832"/>
+          <w:tab w:val="left" w:pos="2748"/>
+          <w:tab w:val="left" w:pos="3664"/>
+          <w:tab w:val="left" w:pos="4580"/>
+          <w:tab w:val="left" w:pos="5496"/>
+          <w:tab w:val="left" w:pos="6412"/>
+          <w:tab w:val="left" w:pos="7328"/>
+          <w:tab w:val="left" w:pos="8244"/>
+          <w:tab w:val="left" w:pos="9160"/>
+          <w:tab w:val="left" w:pos="10076"/>
+          <w:tab w:val="left" w:pos="10992"/>
+          <w:tab w:val="left" w:pos="11908"/>
+          <w:tab w:val="left" w:pos="12824"/>
+          <w:tab w:val="left" w:pos="13740"/>
+          <w:tab w:val="left" w:pos="14656"/>
+        </w:tabs>
+        <w:spacing w:before="120" w:after="0" w:line="360" w:lineRule="atLeast"/>
+        <w:rPr>
+          <w:rFonts w:ascii="var(--font-code)" w:eastAsia="Times New Roman" w:hAnsi="var(--font-code)" w:cs="Courier New"/>
+          <w:color w:val="C3CEE3"/>
+          <w:sz w:val="28"/>
+          <w:szCs w:val="28"/>
+          <w:shd w:val="clear" w:color="auto" w:fill="263238"/>
+        </w:rPr>
+      </w:pPr>
+      <w:r>
+        <w:rPr>
+          <w:rFonts w:ascii="var(--font-code)" w:eastAsia="Times New Roman" w:hAnsi="var(--font-code)" w:cs="Courier New"/>
+          <w:color w:val="546E7A"/>
+          <w:sz w:val="28"/>
+          <w:szCs w:val="28"/>
+          <w:shd w:val="clear" w:color="auto" w:fill="263238"/>
+        </w:rPr>
+        <w:t># cambiar a una rama</w:t>
+      </w:r>
+    </w:p>
+    <w:p>
+      <w:pPr>
+        <w:shd w:val="clear" w:color="auto" w:fill="263238"/>
+        <w:tabs>
+          <w:tab w:val="left" w:pos="916"/>
+          <w:tab w:val="left" w:pos="1832"/>
+          <w:tab w:val="left" w:pos="2748"/>
+          <w:tab w:val="left" w:pos="3664"/>
+          <w:tab w:val="left" w:pos="4580"/>
+          <w:tab w:val="left" w:pos="5496"/>
+          <w:tab w:val="left" w:pos="6412"/>
+          <w:tab w:val="left" w:pos="7328"/>
+          <w:tab w:val="left" w:pos="8244"/>
+          <w:tab w:val="left" w:pos="9160"/>
+          <w:tab w:val="left" w:pos="10076"/>
+          <w:tab w:val="left" w:pos="10992"/>
+          <w:tab w:val="left" w:pos="11908"/>
+          <w:tab w:val="left" w:pos="12824"/>
+          <w:tab w:val="left" w:pos="13740"/>
+          <w:tab w:val="left" w:pos="14656"/>
+        </w:tabs>
+        <w:spacing w:before="120" w:after="0" w:line="360" w:lineRule="atLeast"/>
+        <w:rPr>
+          <w:rFonts w:ascii="var(--font-code)" w:eastAsia="Times New Roman" w:hAnsi="var(--font-code)" w:cs="Courier New"/>
+          <w:color w:val="C3CEE3"/>
+          <w:sz w:val="28"/>
+          <w:szCs w:val="28"/>
+          <w:shd w:val="clear" w:color="auto" w:fill="263238"/>
+        </w:rPr>
+      </w:pPr>
+      <w:r>
+        <w:rPr>
+          <w:rFonts w:ascii="var(--font-code)" w:eastAsia="Times New Roman" w:hAnsi="var(--font-code)" w:cs="Courier New"/>
+          <w:color w:val="C792EA"/>
+          <w:sz w:val="28"/>
+          <w:szCs w:val="28"/>
+          <w:shd w:val="clear" w:color="auto" w:fill="263238"/>
+        </w:rPr>
+        <w:t>git</w:t>
+      </w:r>
+      <w:r>
+        <w:rPr>
+          <w:rFonts w:ascii="var(--font-code)" w:eastAsia="Times New Roman" w:hAnsi="var(--font-code)" w:cs="Courier New"/>
+          <w:color w:val="C3CEE3"/>
+          <w:sz w:val="28"/>
+          <w:szCs w:val="28"/>
+          <w:shd w:val="clear" w:color="auto" w:fill="263238"/>
+        </w:rPr>
+        <w:t xml:space="preserve"> checkout nombre-rama</w:t>
+      </w:r>
+    </w:p>
+    <w:p>
+      <w:pPr>
+        <w:shd w:val="clear" w:color="auto" w:fill="263238"/>
+        <w:tabs>
+          <w:tab w:val="left" w:pos="916"/>
+          <w:tab w:val="left" w:pos="1832"/>
+          <w:tab w:val="left" w:pos="2748"/>
+          <w:tab w:val="left" w:pos="3664"/>
+          <w:tab w:val="left" w:pos="4580"/>
+          <w:tab w:val="left" w:pos="5496"/>
+          <w:tab w:val="left" w:pos="6412"/>
+          <w:tab w:val="left" w:pos="7328"/>
+          <w:tab w:val="left" w:pos="8244"/>
+          <w:tab w:val="left" w:pos="9160"/>
+          <w:tab w:val="left" w:pos="10076"/>
+          <w:tab w:val="left" w:pos="10992"/>
+          <w:tab w:val="left" w:pos="11908"/>
+          <w:tab w:val="left" w:pos="12824"/>
+          <w:tab w:val="left" w:pos="13740"/>
+          <w:tab w:val="left" w:pos="14656"/>
+        </w:tabs>
+        <w:spacing w:before="120" w:after="0" w:line="360" w:lineRule="atLeast"/>
+        <w:rPr>
+          <w:rFonts w:ascii="var(--font-code)" w:eastAsia="Times New Roman" w:hAnsi="var(--font-code)" w:cs="Courier New"/>
+          <w:color w:val="C3CEE3"/>
+          <w:sz w:val="28"/>
+          <w:szCs w:val="28"/>
+          <w:shd w:val="clear" w:color="auto" w:fill="263238"/>
+        </w:rPr>
+      </w:pPr>
+    </w:p>
+    <w:p>
+      <w:pPr>
+        <w:shd w:val="clear" w:color="auto" w:fill="263238"/>
+        <w:tabs>
+          <w:tab w:val="left" w:pos="916"/>
+          <w:tab w:val="left" w:pos="1832"/>
+          <w:tab w:val="left" w:pos="2748"/>
+          <w:tab w:val="left" w:pos="3664"/>
+          <w:tab w:val="left" w:pos="4580"/>
+          <w:tab w:val="left" w:pos="5496"/>
+          <w:tab w:val="left" w:pos="6412"/>
+          <w:tab w:val="left" w:pos="7328"/>
+          <w:tab w:val="left" w:pos="8244"/>
+          <w:tab w:val="left" w:pos="9160"/>
+          <w:tab w:val="left" w:pos="10076"/>
+          <w:tab w:val="left" w:pos="10992"/>
+          <w:tab w:val="left" w:pos="11908"/>
+          <w:tab w:val="left" w:pos="12824"/>
+          <w:tab w:val="left" w:pos="13740"/>
+          <w:tab w:val="left" w:pos="14656"/>
+        </w:tabs>
+        <w:spacing w:before="120" w:after="0" w:line="360" w:lineRule="atLeast"/>
+        <w:rPr>
+          <w:rFonts w:ascii="var(--font-code)" w:eastAsia="Times New Roman" w:hAnsi="var(--font-code)" w:cs="Courier New"/>
+          <w:color w:val="C3CEE3"/>
+          <w:sz w:val="28"/>
+          <w:szCs w:val="28"/>
+          <w:shd w:val="clear" w:color="auto" w:fill="263238"/>
+        </w:rPr>
+      </w:pPr>
+      <w:r>
+        <w:rPr>
+          <w:rFonts w:ascii="var(--font-code)" w:eastAsia="Times New Roman" w:hAnsi="var(--font-code)" w:cs="Courier New"/>
+          <w:color w:val="546E7A"/>
+          <w:sz w:val="28"/>
+          <w:szCs w:val="28"/>
+          <w:shd w:val="clear" w:color="auto" w:fill="263238"/>
+        </w:rPr>
+        <w:t xml:space="preserve"># cambiar a un </w:t>
+      </w:r>
+      <w:proofErr w:type="spellStart"/>
+      <w:r>
+        <w:rPr>
+          <w:rFonts w:ascii="var(--font-code)" w:eastAsia="Times New Roman" w:hAnsi="var(--font-code)" w:cs="Courier New"/>
+          <w:color w:val="546E7A"/>
+          <w:sz w:val="28"/>
+          <w:szCs w:val="28"/>
+          <w:shd w:val="clear" w:color="auto" w:fill="263238"/>
+        </w:rPr>
+        <w:t>commit</w:t>
+      </w:r>
+      <w:proofErr w:type="spellEnd"/>
+      <w:r>
+        <w:rPr>
+          <w:rFonts w:ascii="var(--font-code)" w:eastAsia="Times New Roman" w:hAnsi="var(--font-code)" w:cs="Courier New"/>
+          <w:color w:val="546E7A"/>
+          <w:sz w:val="28"/>
+          <w:szCs w:val="28"/>
+          <w:shd w:val="clear" w:color="auto" w:fill="263238"/>
+        </w:rPr>
+        <w:t xml:space="preserve"> en particular</w:t>
+      </w:r>
+    </w:p>
+    <w:p>
+      <w:pPr>
+        <w:shd w:val="clear" w:color="auto" w:fill="263238"/>
+        <w:tabs>
+          <w:tab w:val="left" w:pos="916"/>
+          <w:tab w:val="left" w:pos="1832"/>
+          <w:tab w:val="left" w:pos="2748"/>
+          <w:tab w:val="left" w:pos="3664"/>
+          <w:tab w:val="left" w:pos="4580"/>
+          <w:tab w:val="left" w:pos="5496"/>
+          <w:tab w:val="left" w:pos="6412"/>
+          <w:tab w:val="left" w:pos="7328"/>
+          <w:tab w:val="left" w:pos="8244"/>
+          <w:tab w:val="left" w:pos="9160"/>
+          <w:tab w:val="left" w:pos="10076"/>
+          <w:tab w:val="left" w:pos="10992"/>
+          <w:tab w:val="left" w:pos="11908"/>
+          <w:tab w:val="left" w:pos="12824"/>
+          <w:tab w:val="left" w:pos="13740"/>
+          <w:tab w:val="left" w:pos="14656"/>
+        </w:tabs>
+        <w:spacing w:before="120" w:after="0" w:line="360" w:lineRule="atLeast"/>
+        <w:rPr>
+          <w:rFonts w:ascii="var(--font-code)" w:eastAsia="Times New Roman" w:hAnsi="var(--font-code)" w:cs="Courier New"/>
+          <w:color w:val="C3CEE3"/>
+          <w:sz w:val="28"/>
+          <w:szCs w:val="28"/>
+          <w:lang w:val="en-US"/>
+        </w:rPr>
+      </w:pPr>
+      <w:r>
+        <w:rPr>
+          <w:rFonts w:ascii="var(--font-code)" w:eastAsia="Times New Roman" w:hAnsi="var(--font-code)" w:cs="Courier New"/>
+          <w:color w:val="C792EA"/>
+          <w:sz w:val="28"/>
+          <w:szCs w:val="28"/>
+          <w:shd w:val="clear" w:color="auto" w:fill="263238"/>
+          <w:lang w:val="en-US"/>
+        </w:rPr>
+        <w:t>git</w:t>
+      </w:r>
+      <w:r>
+        <w:rPr>
+          <w:rFonts w:ascii="var(--font-code)" w:eastAsia="Times New Roman" w:hAnsi="var(--font-code)" w:cs="Courier New"/>
+          <w:color w:val="C3CEE3"/>
+          <w:sz w:val="28"/>
+          <w:szCs w:val="28"/>
+          <w:shd w:val="clear" w:color="auto" w:fill="263238"/>
+          <w:lang w:val="en-US"/>
+        </w:rPr>
+        <w:t xml:space="preserve"> checkout id-commit</w:t>
+      </w:r>
+    </w:p>
+    <w:p>
+      <w:pPr>
+        <w:spacing w:after="0" w:line="240" w:lineRule="auto"/>
+        <w:rPr>
+          <w:rFonts w:ascii="Times New Roman" w:eastAsia="Times New Roman" w:hAnsi="Times New Roman" w:cs="Times New Roman"/>
+          <w:sz w:val="24"/>
+          <w:szCs w:val="24"/>
+          <w:lang w:val="en-US"/>
+        </w:rPr>
+      </w:pPr>
+      <w:r>
+        <w:rPr>
+          <w:rFonts w:ascii="Times New Roman" w:eastAsia="Times New Roman" w:hAnsi="Times New Roman" w:cs="Times New Roman"/>
+          <w:sz w:val="24"/>
+          <w:szCs w:val="24"/>
+          <w:lang w:val="en-US"/>
+        </w:rPr>
+        <w:pict>
+          <v:rect id="_x0000_i1026" style="width:0;height:1.5pt" o:hralign="center" o:hrstd="t" o:hrnoshade="t" o:hr="t" fillcolor="#fcfcfc" stroked="f"/>
+        </w:pict>
+      </w:r>
+    </w:p>
+    <w:p>
+      <w:pPr>
+        <w:tabs>
+          <w:tab w:val="left" w:pos="0"/>
+        </w:tabs>
+        <w:jc w:val="center"/>
+        <w:rPr>
+          <w:b/>
+          <w:sz w:val="32"/>
+          <w:szCs w:val="32"/>
+          <w:u w:val="single"/>
+        </w:rPr>
+      </w:pPr>
+    </w:p>
+    <w:p>
+      <w:pPr>
+        <w:tabs>
+          <w:tab w:val="left" w:pos="0"/>
+        </w:tabs>
+        <w:jc w:val="center"/>
+        <w:rPr>
+          <w:b/>
+          <w:sz w:val="32"/>
+          <w:szCs w:val="32"/>
+          <w:u w:val="single"/>
+        </w:rPr>
+      </w:pPr>
+      <w:r>
+        <w:rPr>
+          <w:b/>
+          <w:sz w:val="32"/>
+          <w:szCs w:val="32"/>
+          <w:u w:val="single"/>
+        </w:rPr>
+        <w:lastRenderedPageBreak/>
+        <w:t>¡</w:t>
+      </w:r>
+      <w:r>
+        <w:rPr>
+          <w:b/>
+          <w:sz w:val="32"/>
+          <w:szCs w:val="32"/>
+          <w:u w:val="single"/>
+        </w:rPr>
+        <w:t>Registro del historial</w:t>
+      </w:r>
+      <w:r>
+        <w:rPr>
+          <w:b/>
+          <w:sz w:val="32"/>
+          <w:szCs w:val="32"/>
+          <w:u w:val="single"/>
+        </w:rPr>
+        <w:t>!</w:t>
+      </w:r>
+    </w:p>
+    <w:p>
+      <w:pPr>
+        <w:tabs>
+          <w:tab w:val="left" w:pos="0"/>
+        </w:tabs>
+        <w:rPr>
+          <w:b/>
+          <w:sz w:val="28"/>
+          <w:szCs w:val="28"/>
+        </w:rPr>
+      </w:pPr>
+      <w:r>
+        <w:rPr>
+          <w:b/>
+          <w:sz w:val="28"/>
+          <w:szCs w:val="28"/>
+        </w:rPr>
+        <w:t xml:space="preserve">git log nos permite conocer todo el historial de un proyecto, con la información de la fecha, el autor </w:t>
+      </w:r>
+      <w:proofErr w:type="spellStart"/>
+      <w:r>
+        <w:rPr>
+          <w:b/>
+          <w:sz w:val="28"/>
+          <w:szCs w:val="28"/>
+        </w:rPr>
+        <w:t>y</w:t>
+      </w:r>
+      <w:proofErr w:type="spellEnd"/>
+      <w:r>
+        <w:rPr>
+          <w:b/>
+          <w:sz w:val="28"/>
+          <w:szCs w:val="28"/>
+        </w:rPr>
+        <w:t xml:space="preserve"> id de cada cambio.</w:t>
+      </w:r>
+    </w:p>
+    <w:p>
+      <w:pPr>
+        <w:shd w:val="clear" w:color="auto" w:fill="263238"/>
+        <w:tabs>
+          <w:tab w:val="left" w:pos="916"/>
+          <w:tab w:val="left" w:pos="1832"/>
+          <w:tab w:val="left" w:pos="2748"/>
+          <w:tab w:val="left" w:pos="3664"/>
+          <w:tab w:val="left" w:pos="4580"/>
+          <w:tab w:val="left" w:pos="5496"/>
+          <w:tab w:val="left" w:pos="6412"/>
+          <w:tab w:val="left" w:pos="7328"/>
+          <w:tab w:val="left" w:pos="8244"/>
+          <w:tab w:val="left" w:pos="9160"/>
+          <w:tab w:val="left" w:pos="10076"/>
+          <w:tab w:val="left" w:pos="10992"/>
+          <w:tab w:val="left" w:pos="11908"/>
+          <w:tab w:val="left" w:pos="12824"/>
+          <w:tab w:val="left" w:pos="13740"/>
+          <w:tab w:val="left" w:pos="14656"/>
+        </w:tabs>
+        <w:spacing w:before="120" w:after="0" w:line="360" w:lineRule="atLeast"/>
+        <w:rPr>
+          <w:rFonts w:ascii="var(--font-code)" w:eastAsia="Times New Roman" w:hAnsi="var(--font-code)" w:cs="Courier New"/>
+          <w:color w:val="C3CEE3"/>
+          <w:sz w:val="28"/>
+          <w:szCs w:val="28"/>
+          <w:shd w:val="clear" w:color="auto" w:fill="263238"/>
+        </w:rPr>
+      </w:pPr>
+      <w:r>
+        <w:rPr>
+          <w:rFonts w:ascii="var(--font-code)" w:eastAsia="Times New Roman" w:hAnsi="var(--font-code)" w:cs="Courier New"/>
+          <w:color w:val="C792EA"/>
+          <w:sz w:val="28"/>
+          <w:szCs w:val="28"/>
+          <w:shd w:val="clear" w:color="auto" w:fill="263238"/>
+        </w:rPr>
+        <w:t>git</w:t>
+      </w:r>
+      <w:r>
+        <w:rPr>
+          <w:rFonts w:ascii="var(--font-code)" w:eastAsia="Times New Roman" w:hAnsi="var(--font-code)" w:cs="Courier New"/>
+          <w:color w:val="C3CEE3"/>
+          <w:sz w:val="28"/>
+          <w:szCs w:val="28"/>
+          <w:shd w:val="clear" w:color="auto" w:fill="263238"/>
+        </w:rPr>
+        <w:t xml:space="preserve"> log</w:t>
+      </w:r>
+    </w:p>
+    <w:p>
+      <w:pPr>
+        <w:shd w:val="clear" w:color="auto" w:fill="263238"/>
+        <w:tabs>
+          <w:tab w:val="left" w:pos="916"/>
+          <w:tab w:val="left" w:pos="1832"/>
+          <w:tab w:val="left" w:pos="2748"/>
+          <w:tab w:val="left" w:pos="3664"/>
+          <w:tab w:val="left" w:pos="4580"/>
+          <w:tab w:val="left" w:pos="5496"/>
+          <w:tab w:val="left" w:pos="6412"/>
+          <w:tab w:val="left" w:pos="7328"/>
+          <w:tab w:val="left" w:pos="8244"/>
+          <w:tab w:val="left" w:pos="9160"/>
+          <w:tab w:val="left" w:pos="10076"/>
+          <w:tab w:val="left" w:pos="10992"/>
+          <w:tab w:val="left" w:pos="11908"/>
+          <w:tab w:val="left" w:pos="12824"/>
+          <w:tab w:val="left" w:pos="13740"/>
+          <w:tab w:val="left" w:pos="14656"/>
+        </w:tabs>
+        <w:spacing w:before="120" w:after="0" w:line="360" w:lineRule="atLeast"/>
+        <w:rPr>
+          <w:rFonts w:ascii="var(--font-code)" w:eastAsia="Times New Roman" w:hAnsi="var(--font-code)" w:cs="Courier New"/>
+          <w:color w:val="C3CEE3"/>
+          <w:sz w:val="28"/>
+          <w:szCs w:val="28"/>
+          <w:shd w:val="clear" w:color="auto" w:fill="263238"/>
+        </w:rPr>
+      </w:pPr>
+    </w:p>
+    <w:p>
+      <w:pPr>
+        <w:shd w:val="clear" w:color="auto" w:fill="263238"/>
+        <w:tabs>
+          <w:tab w:val="left" w:pos="916"/>
+          <w:tab w:val="left" w:pos="1832"/>
+          <w:tab w:val="left" w:pos="2748"/>
+          <w:tab w:val="left" w:pos="3664"/>
+          <w:tab w:val="left" w:pos="4580"/>
+          <w:tab w:val="left" w:pos="5496"/>
+          <w:tab w:val="left" w:pos="6412"/>
+          <w:tab w:val="left" w:pos="7328"/>
+          <w:tab w:val="left" w:pos="8244"/>
+          <w:tab w:val="left" w:pos="9160"/>
+          <w:tab w:val="left" w:pos="10076"/>
+          <w:tab w:val="left" w:pos="10992"/>
+          <w:tab w:val="left" w:pos="11908"/>
+          <w:tab w:val="left" w:pos="12824"/>
+          <w:tab w:val="left" w:pos="13740"/>
+          <w:tab w:val="left" w:pos="14656"/>
+        </w:tabs>
+        <w:spacing w:before="120" w:after="0" w:line="360" w:lineRule="atLeast"/>
+        <w:rPr>
+          <w:rFonts w:ascii="var(--font-code)" w:eastAsia="Times New Roman" w:hAnsi="var(--font-code)" w:cs="Courier New"/>
+          <w:color w:val="C3CEE3"/>
+          <w:sz w:val="28"/>
+          <w:szCs w:val="28"/>
+          <w:shd w:val="clear" w:color="auto" w:fill="263238"/>
+        </w:rPr>
+      </w:pPr>
+      <w:r>
+        <w:rPr>
+          <w:rFonts w:ascii="var(--font-code)" w:eastAsia="Times New Roman" w:hAnsi="var(--font-code)" w:cs="Courier New"/>
+          <w:color w:val="546E7A"/>
+          <w:sz w:val="28"/>
+          <w:szCs w:val="28"/>
+          <w:shd w:val="clear" w:color="auto" w:fill="263238"/>
+        </w:rPr>
+        <w:t># muestra en una sola línea por cambio</w:t>
+      </w:r>
+    </w:p>
+    <w:p>
+      <w:pPr>
+        <w:shd w:val="clear" w:color="auto" w:fill="263238"/>
+        <w:tabs>
+          <w:tab w:val="left" w:pos="916"/>
+          <w:tab w:val="left" w:pos="1832"/>
+          <w:tab w:val="left" w:pos="2748"/>
+          <w:tab w:val="left" w:pos="3664"/>
+          <w:tab w:val="left" w:pos="4580"/>
+          <w:tab w:val="left" w:pos="5496"/>
+          <w:tab w:val="left" w:pos="6412"/>
+          <w:tab w:val="left" w:pos="7328"/>
+          <w:tab w:val="left" w:pos="8244"/>
+          <w:tab w:val="left" w:pos="9160"/>
+          <w:tab w:val="left" w:pos="10076"/>
+          <w:tab w:val="left" w:pos="10992"/>
+          <w:tab w:val="left" w:pos="11908"/>
+          <w:tab w:val="left" w:pos="12824"/>
+          <w:tab w:val="left" w:pos="13740"/>
+          <w:tab w:val="left" w:pos="14656"/>
+        </w:tabs>
+        <w:spacing w:before="120" w:after="0" w:line="360" w:lineRule="atLeast"/>
+        <w:rPr>
+          <w:rFonts w:ascii="var(--font-code)" w:eastAsia="Times New Roman" w:hAnsi="var(--font-code)" w:cs="Courier New"/>
+          <w:color w:val="C3CEE3"/>
+          <w:sz w:val="28"/>
+          <w:szCs w:val="28"/>
+          <w:shd w:val="clear" w:color="auto" w:fill="263238"/>
+          <w:lang w:val="en-US"/>
+        </w:rPr>
+      </w:pPr>
+      <w:r>
+        <w:rPr>
+          <w:rFonts w:ascii="var(--font-code)" w:eastAsia="Times New Roman" w:hAnsi="var(--font-code)" w:cs="Courier New"/>
+          <w:color w:val="C792EA"/>
+          <w:sz w:val="28"/>
+          <w:szCs w:val="28"/>
+          <w:shd w:val="clear" w:color="auto" w:fill="263238"/>
+          <w:lang w:val="en-US"/>
+        </w:rPr>
+        <w:t>git</w:t>
+      </w:r>
+      <w:r>
+        <w:rPr>
+          <w:rFonts w:ascii="var(--font-code)" w:eastAsia="Times New Roman" w:hAnsi="var(--font-code)" w:cs="Courier New"/>
+          <w:color w:val="C3CEE3"/>
+          <w:sz w:val="28"/>
+          <w:szCs w:val="28"/>
+          <w:shd w:val="clear" w:color="auto" w:fill="263238"/>
+          <w:lang w:val="en-US"/>
+        </w:rPr>
+        <w:t xml:space="preserve"> log </w:t>
+      </w:r>
+      <w:r>
+        <w:rPr>
+          <w:rFonts w:ascii="var(--font-code)" w:eastAsia="Times New Roman" w:hAnsi="var(--font-code)" w:cs="Courier New"/>
+          <w:color w:val="F07178"/>
+          <w:sz w:val="28"/>
+          <w:szCs w:val="28"/>
+          <w:shd w:val="clear" w:color="auto" w:fill="263238"/>
+          <w:lang w:val="en-US"/>
+        </w:rPr>
+        <w:t>--</w:t>
+      </w:r>
+      <w:proofErr w:type="spellStart"/>
+      <w:r>
+        <w:rPr>
+          <w:rFonts w:ascii="var(--font-code)" w:eastAsia="Times New Roman" w:hAnsi="var(--font-code)" w:cs="Courier New"/>
+          <w:color w:val="F07178"/>
+          <w:sz w:val="28"/>
+          <w:szCs w:val="28"/>
+          <w:shd w:val="clear" w:color="auto" w:fill="263238"/>
+          <w:lang w:val="en-US"/>
+        </w:rPr>
+        <w:t>oneline</w:t>
+      </w:r>
+      <w:proofErr w:type="spellEnd"/>
+    </w:p>
+    <w:p>
+      <w:pPr>
+        <w:shd w:val="clear" w:color="auto" w:fill="263238"/>
+        <w:tabs>
+          <w:tab w:val="left" w:pos="916"/>
+          <w:tab w:val="left" w:pos="1832"/>
+          <w:tab w:val="left" w:pos="2748"/>
+          <w:tab w:val="left" w:pos="3664"/>
+          <w:tab w:val="left" w:pos="4580"/>
+          <w:tab w:val="left" w:pos="5496"/>
+          <w:tab w:val="left" w:pos="6412"/>
+          <w:tab w:val="left" w:pos="7328"/>
+          <w:tab w:val="left" w:pos="8244"/>
+          <w:tab w:val="left" w:pos="9160"/>
+          <w:tab w:val="left" w:pos="10076"/>
+          <w:tab w:val="left" w:pos="10992"/>
+          <w:tab w:val="left" w:pos="11908"/>
+          <w:tab w:val="left" w:pos="12824"/>
+          <w:tab w:val="left" w:pos="13740"/>
+          <w:tab w:val="left" w:pos="14656"/>
+        </w:tabs>
+        <w:spacing w:before="120" w:after="0" w:line="360" w:lineRule="atLeast"/>
+        <w:rPr>
+          <w:rFonts w:ascii="var(--font-code)" w:eastAsia="Times New Roman" w:hAnsi="var(--font-code)" w:cs="Courier New"/>
+          <w:color w:val="C3CEE3"/>
+          <w:sz w:val="28"/>
+          <w:szCs w:val="28"/>
+          <w:shd w:val="clear" w:color="auto" w:fill="263238"/>
+          <w:lang w:val="en-US"/>
+        </w:rPr>
+      </w:pPr>
+    </w:p>
+    <w:p>
+      <w:pPr>
+        <w:shd w:val="clear" w:color="auto" w:fill="263238"/>
+        <w:tabs>
+          <w:tab w:val="left" w:pos="916"/>
+          <w:tab w:val="left" w:pos="1832"/>
+          <w:tab w:val="left" w:pos="2748"/>
+          <w:tab w:val="left" w:pos="3664"/>
+          <w:tab w:val="left" w:pos="4580"/>
+          <w:tab w:val="left" w:pos="5496"/>
+          <w:tab w:val="left" w:pos="6412"/>
+          <w:tab w:val="left" w:pos="7328"/>
+          <w:tab w:val="left" w:pos="8244"/>
+          <w:tab w:val="left" w:pos="9160"/>
+          <w:tab w:val="left" w:pos="10076"/>
+          <w:tab w:val="left" w:pos="10992"/>
+          <w:tab w:val="left" w:pos="11908"/>
+          <w:tab w:val="left" w:pos="12824"/>
+          <w:tab w:val="left" w:pos="13740"/>
+          <w:tab w:val="left" w:pos="14656"/>
+        </w:tabs>
+        <w:spacing w:before="120" w:after="0" w:line="360" w:lineRule="atLeast"/>
+        <w:rPr>
+          <w:rFonts w:ascii="var(--font-code)" w:eastAsia="Times New Roman" w:hAnsi="var(--font-code)" w:cs="Courier New"/>
+          <w:color w:val="C3CEE3"/>
+          <w:sz w:val="28"/>
+          <w:szCs w:val="28"/>
+          <w:shd w:val="clear" w:color="auto" w:fill="263238"/>
+        </w:rPr>
+      </w:pPr>
+      <w:r>
+        <w:rPr>
+          <w:rFonts w:ascii="var(--font-code)" w:eastAsia="Times New Roman" w:hAnsi="var(--font-code)" w:cs="Courier New"/>
+          <w:color w:val="546E7A"/>
+          <w:sz w:val="28"/>
+          <w:szCs w:val="28"/>
+          <w:shd w:val="clear" w:color="auto" w:fill="263238"/>
+        </w:rPr>
+        <w:t># guarda el log en la ruta y archivo que especifiquemos</w:t>
+      </w:r>
+    </w:p>
+    <w:p>
+      <w:pPr>
+        <w:shd w:val="clear" w:color="auto" w:fill="263238"/>
+        <w:tabs>
+          <w:tab w:val="left" w:pos="916"/>
+          <w:tab w:val="left" w:pos="1832"/>
+          <w:tab w:val="left" w:pos="2748"/>
+          <w:tab w:val="left" w:pos="3664"/>
+          <w:tab w:val="left" w:pos="4580"/>
+          <w:tab w:val="left" w:pos="5496"/>
+          <w:tab w:val="left" w:pos="6412"/>
+          <w:tab w:val="left" w:pos="7328"/>
+          <w:tab w:val="left" w:pos="8244"/>
+          <w:tab w:val="left" w:pos="9160"/>
+          <w:tab w:val="left" w:pos="10076"/>
+          <w:tab w:val="left" w:pos="10992"/>
+          <w:tab w:val="left" w:pos="11908"/>
+          <w:tab w:val="left" w:pos="12824"/>
+          <w:tab w:val="left" w:pos="13740"/>
+          <w:tab w:val="left" w:pos="14656"/>
+        </w:tabs>
+        <w:spacing w:before="120" w:after="0" w:line="360" w:lineRule="atLeast"/>
+        <w:rPr>
+          <w:rFonts w:ascii="var(--font-code)" w:eastAsia="Times New Roman" w:hAnsi="var(--font-code)" w:cs="Courier New"/>
+          <w:color w:val="C3CEE3"/>
+          <w:sz w:val="28"/>
+          <w:szCs w:val="28"/>
+          <w:shd w:val="clear" w:color="auto" w:fill="263238"/>
+          <w:lang w:val="en-US"/>
+        </w:rPr>
+      </w:pPr>
+      <w:r>
+        <w:rPr>
+          <w:rFonts w:ascii="var(--font-code)" w:eastAsia="Times New Roman" w:hAnsi="var(--font-code)" w:cs="Courier New"/>
+          <w:color w:val="C792EA"/>
+          <w:sz w:val="28"/>
+          <w:szCs w:val="28"/>
+          <w:shd w:val="clear" w:color="auto" w:fill="263238"/>
+          <w:lang w:val="en-US"/>
+        </w:rPr>
+        <w:t>git</w:t>
+      </w:r>
+      <w:r>
+        <w:rPr>
+          <w:rFonts w:ascii="var(--font-code)" w:eastAsia="Times New Roman" w:hAnsi="var(--font-code)" w:cs="Courier New"/>
+          <w:color w:val="C3CEE3"/>
+          <w:sz w:val="28"/>
+          <w:szCs w:val="28"/>
+          <w:shd w:val="clear" w:color="auto" w:fill="263238"/>
+          <w:lang w:val="en-US"/>
+        </w:rPr>
+        <w:t xml:space="preserve"> log </w:t>
+      </w:r>
+      <w:r>
+        <w:rPr>
+          <w:rFonts w:ascii="var(--font-code)" w:eastAsia="Times New Roman" w:hAnsi="var(--font-code)" w:cs="Courier New"/>
+          <w:color w:val="89DDFF"/>
+          <w:sz w:val="28"/>
+          <w:szCs w:val="28"/>
+          <w:shd w:val="clear" w:color="auto" w:fill="263238"/>
+          <w:lang w:val="en-US"/>
+        </w:rPr>
+        <w:t>&gt;</w:t>
+      </w:r>
+      <w:r>
+        <w:rPr>
+          <w:rFonts w:ascii="var(--font-code)" w:eastAsia="Times New Roman" w:hAnsi="var(--font-code)" w:cs="Courier New"/>
+          <w:color w:val="C3CEE3"/>
+          <w:sz w:val="28"/>
+          <w:szCs w:val="28"/>
+          <w:shd w:val="clear" w:color="auto" w:fill="263238"/>
+          <w:lang w:val="en-US"/>
+        </w:rPr>
+        <w:t xml:space="preserve"> commits.txt</w:t>
+      </w:r>
+    </w:p>
+    <w:p>
+      <w:pPr>
+        <w:shd w:val="clear" w:color="auto" w:fill="263238"/>
+        <w:tabs>
+          <w:tab w:val="left" w:pos="916"/>
+          <w:tab w:val="left" w:pos="1832"/>
+          <w:tab w:val="left" w:pos="2748"/>
+          <w:tab w:val="left" w:pos="3664"/>
+          <w:tab w:val="left" w:pos="4580"/>
+          <w:tab w:val="left" w:pos="5496"/>
+          <w:tab w:val="left" w:pos="6412"/>
+          <w:tab w:val="left" w:pos="7328"/>
+          <w:tab w:val="left" w:pos="8244"/>
+          <w:tab w:val="left" w:pos="9160"/>
+          <w:tab w:val="left" w:pos="10076"/>
+          <w:tab w:val="left" w:pos="10992"/>
+          <w:tab w:val="left" w:pos="11908"/>
+          <w:tab w:val="left" w:pos="12824"/>
+          <w:tab w:val="left" w:pos="13740"/>
+          <w:tab w:val="left" w:pos="14656"/>
+        </w:tabs>
+        <w:spacing w:before="120" w:after="0" w:line="360" w:lineRule="atLeast"/>
+        <w:rPr>
+          <w:rFonts w:ascii="var(--font-code)" w:eastAsia="Times New Roman" w:hAnsi="var(--font-code)" w:cs="Courier New"/>
+          <w:color w:val="C3CEE3"/>
+          <w:sz w:val="28"/>
+          <w:szCs w:val="28"/>
+          <w:shd w:val="clear" w:color="auto" w:fill="263238"/>
+          <w:lang w:val="en-US"/>
+        </w:rPr>
+      </w:pPr>
+    </w:p>
+    <w:p>
+      <w:pPr>
+        <w:shd w:val="clear" w:color="auto" w:fill="263238"/>
+        <w:tabs>
+          <w:tab w:val="left" w:pos="916"/>
+          <w:tab w:val="left" w:pos="1832"/>
+          <w:tab w:val="left" w:pos="2748"/>
+          <w:tab w:val="left" w:pos="3664"/>
+          <w:tab w:val="left" w:pos="4580"/>
+          <w:tab w:val="left" w:pos="5496"/>
+          <w:tab w:val="left" w:pos="6412"/>
+          <w:tab w:val="left" w:pos="7328"/>
+          <w:tab w:val="left" w:pos="8244"/>
+          <w:tab w:val="left" w:pos="9160"/>
+          <w:tab w:val="left" w:pos="10076"/>
+          <w:tab w:val="left" w:pos="10992"/>
+          <w:tab w:val="left" w:pos="11908"/>
+          <w:tab w:val="left" w:pos="12824"/>
+          <w:tab w:val="left" w:pos="13740"/>
+          <w:tab w:val="left" w:pos="14656"/>
+        </w:tabs>
+        <w:spacing w:before="120" w:after="0" w:line="360" w:lineRule="atLeast"/>
+        <w:rPr>
+          <w:rFonts w:ascii="var(--font-code)" w:eastAsia="Times New Roman" w:hAnsi="var(--font-code)" w:cs="Courier New"/>
+          <w:color w:val="C3CEE3"/>
+          <w:sz w:val="28"/>
+          <w:szCs w:val="28"/>
+          <w:shd w:val="clear" w:color="auto" w:fill="263238"/>
+        </w:rPr>
+      </w:pPr>
+      <w:r>
+        <w:rPr>
+          <w:rFonts w:ascii="var(--font-code)" w:eastAsia="Times New Roman" w:hAnsi="var(--font-code)" w:cs="Courier New"/>
+          <w:color w:val="546E7A"/>
+          <w:sz w:val="28"/>
+          <w:szCs w:val="28"/>
+          <w:shd w:val="clear" w:color="auto" w:fill="263238"/>
+        </w:rPr>
+        <w:t># muestra el historial con el formato que indicamos</w:t>
+      </w:r>
+    </w:p>
+    <w:p>
+      <w:pPr>
+        <w:shd w:val="clear" w:color="auto" w:fill="263238"/>
+        <w:tabs>
+          <w:tab w:val="left" w:pos="916"/>
+          <w:tab w:val="left" w:pos="1832"/>
+          <w:tab w:val="left" w:pos="2748"/>
+          <w:tab w:val="left" w:pos="3664"/>
+          <w:tab w:val="left" w:pos="4580"/>
+          <w:tab w:val="left" w:pos="5496"/>
+          <w:tab w:val="left" w:pos="6412"/>
+          <w:tab w:val="left" w:pos="7328"/>
+          <w:tab w:val="left" w:pos="8244"/>
+          <w:tab w:val="left" w:pos="9160"/>
+          <w:tab w:val="left" w:pos="10076"/>
+          <w:tab w:val="left" w:pos="10992"/>
+          <w:tab w:val="left" w:pos="11908"/>
+          <w:tab w:val="left" w:pos="12824"/>
+          <w:tab w:val="left" w:pos="13740"/>
+          <w:tab w:val="left" w:pos="14656"/>
+        </w:tabs>
+        <w:spacing w:before="120" w:after="0" w:line="360" w:lineRule="atLeast"/>
+        <w:rPr>
+          <w:rFonts w:ascii="var(--font-code)" w:eastAsia="Times New Roman" w:hAnsi="var(--font-code)" w:cs="Courier New"/>
+          <w:color w:val="C3CEE3"/>
+          <w:sz w:val="28"/>
+          <w:szCs w:val="28"/>
+          <w:shd w:val="clear" w:color="auto" w:fill="263238"/>
+          <w:lang w:val="en-US"/>
+        </w:rPr>
+      </w:pPr>
+      <w:r>
+        <w:rPr>
+          <w:rFonts w:ascii="var(--font-code)" w:eastAsia="Times New Roman" w:hAnsi="var(--font-code)" w:cs="Courier New"/>
+          <w:color w:val="C792EA"/>
+          <w:sz w:val="28"/>
+          <w:szCs w:val="28"/>
+          <w:shd w:val="clear" w:color="auto" w:fill="263238"/>
+          <w:lang w:val="en-US"/>
+        </w:rPr>
+        <w:t>git</w:t>
+      </w:r>
+      <w:r>
+        <w:rPr>
+          <w:rFonts w:ascii="var(--font-code)" w:eastAsia="Times New Roman" w:hAnsi="var(--font-code)" w:cs="Courier New"/>
+          <w:color w:val="C3CEE3"/>
+          <w:sz w:val="28"/>
+          <w:szCs w:val="28"/>
+          <w:shd w:val="clear" w:color="auto" w:fill="263238"/>
+          <w:lang w:val="en-US"/>
+        </w:rPr>
+        <w:t xml:space="preserve"> log </w:t>
+      </w:r>
+      <w:r>
+        <w:rPr>
+          <w:rFonts w:ascii="var(--font-code)" w:eastAsia="Times New Roman" w:hAnsi="var(--font-code)" w:cs="Courier New"/>
+          <w:color w:val="F07178"/>
+          <w:sz w:val="28"/>
+          <w:szCs w:val="28"/>
+          <w:shd w:val="clear" w:color="auto" w:fill="263238"/>
+          <w:lang w:val="en-US"/>
+        </w:rPr>
+        <w:t>--pretty</w:t>
+      </w:r>
+      <w:r>
+        <w:rPr>
+          <w:rFonts w:ascii="var(--font-code)" w:eastAsia="Times New Roman" w:hAnsi="var(--font-code)" w:cs="Courier New"/>
+          <w:color w:val="89DDFF"/>
+          <w:sz w:val="28"/>
+          <w:szCs w:val="28"/>
+          <w:shd w:val="clear" w:color="auto" w:fill="263238"/>
+          <w:lang w:val="en-US"/>
+        </w:rPr>
+        <w:t>=</w:t>
+      </w:r>
+      <w:r>
+        <w:rPr>
+          <w:rFonts w:ascii="var(--font-code)" w:eastAsia="Times New Roman" w:hAnsi="var(--font-code)" w:cs="Courier New"/>
+          <w:color w:val="C3CEE3"/>
+          <w:sz w:val="28"/>
+          <w:szCs w:val="28"/>
+          <w:shd w:val="clear" w:color="auto" w:fill="263238"/>
+          <w:lang w:val="en-US"/>
+        </w:rPr>
+        <w:t>format:</w:t>
+      </w:r>
+      <w:r>
+        <w:rPr>
+          <w:rFonts w:ascii="var(--font-code)" w:eastAsia="Times New Roman" w:hAnsi="var(--font-code)" w:cs="Courier New"/>
+          <w:color w:val="C3E88D"/>
+          <w:sz w:val="28"/>
+          <w:szCs w:val="28"/>
+          <w:shd w:val="clear" w:color="auto" w:fill="263238"/>
+          <w:lang w:val="en-US"/>
+        </w:rPr>
+        <w:t>"%h - %an, %</w:t>
+      </w:r>
+      <w:proofErr w:type="spellStart"/>
+      <w:proofErr w:type="gramStart"/>
+      <w:r>
+        <w:rPr>
+          <w:rFonts w:ascii="var(--font-code)" w:eastAsia="Times New Roman" w:hAnsi="var(--font-code)" w:cs="Courier New"/>
+          <w:color w:val="C3E88D"/>
+          <w:sz w:val="28"/>
+          <w:szCs w:val="28"/>
+          <w:shd w:val="clear" w:color="auto" w:fill="263238"/>
+          <w:lang w:val="en-US"/>
+        </w:rPr>
+        <w:t>ar</w:t>
+      </w:r>
+      <w:proofErr w:type="spellEnd"/>
+      <w:r>
+        <w:rPr>
+          <w:rFonts w:ascii="var(--font-code)" w:eastAsia="Times New Roman" w:hAnsi="var(--font-code)" w:cs="Courier New"/>
+          <w:color w:val="C3E88D"/>
+          <w:sz w:val="28"/>
+          <w:szCs w:val="28"/>
+          <w:shd w:val="clear" w:color="auto" w:fill="263238"/>
+          <w:lang w:val="en-US"/>
+        </w:rPr>
+        <w:t xml:space="preserve"> :</w:t>
+      </w:r>
+      <w:proofErr w:type="gramEnd"/>
+      <w:r>
+        <w:rPr>
+          <w:rFonts w:ascii="var(--font-code)" w:eastAsia="Times New Roman" w:hAnsi="var(--font-code)" w:cs="Courier New"/>
+          <w:color w:val="C3E88D"/>
+          <w:sz w:val="28"/>
+          <w:szCs w:val="28"/>
+          <w:shd w:val="clear" w:color="auto" w:fill="263238"/>
+          <w:lang w:val="en-US"/>
+        </w:rPr>
+        <w:t xml:space="preserve"> %s"</w:t>
+      </w:r>
+    </w:p>
+    <w:p>
+      <w:pPr>
+        <w:shd w:val="clear" w:color="auto" w:fill="263238"/>
+        <w:tabs>
+          <w:tab w:val="left" w:pos="916"/>
+          <w:tab w:val="left" w:pos="1832"/>
+          <w:tab w:val="left" w:pos="2748"/>
+          <w:tab w:val="left" w:pos="3664"/>
+          <w:tab w:val="left" w:pos="4580"/>
+          <w:tab w:val="left" w:pos="5496"/>
+          <w:tab w:val="left" w:pos="6412"/>
+          <w:tab w:val="left" w:pos="7328"/>
+          <w:tab w:val="left" w:pos="8244"/>
+          <w:tab w:val="left" w:pos="9160"/>
+          <w:tab w:val="left" w:pos="10076"/>
+          <w:tab w:val="left" w:pos="10992"/>
+          <w:tab w:val="left" w:pos="11908"/>
+          <w:tab w:val="left" w:pos="12824"/>
+          <w:tab w:val="left" w:pos="13740"/>
+          <w:tab w:val="left" w:pos="14656"/>
+        </w:tabs>
+        <w:spacing w:before="120" w:after="0" w:line="360" w:lineRule="atLeast"/>
+        <w:rPr>
+          <w:rFonts w:ascii="var(--font-code)" w:eastAsia="Times New Roman" w:hAnsi="var(--font-code)" w:cs="Courier New"/>
+          <w:color w:val="C3CEE3"/>
+          <w:sz w:val="28"/>
+          <w:szCs w:val="28"/>
+          <w:shd w:val="clear" w:color="auto" w:fill="263238"/>
+          <w:lang w:val="en-US"/>
+        </w:rPr>
+      </w:pPr>
+    </w:p>
+    <w:p>
+      <w:pPr>
+        <w:shd w:val="clear" w:color="auto" w:fill="263238"/>
+        <w:tabs>
+          <w:tab w:val="left" w:pos="916"/>
+          <w:tab w:val="left" w:pos="1832"/>
+          <w:tab w:val="left" w:pos="2748"/>
+          <w:tab w:val="left" w:pos="3664"/>
+          <w:tab w:val="left" w:pos="4580"/>
+          <w:tab w:val="left" w:pos="5496"/>
+          <w:tab w:val="left" w:pos="6412"/>
+          <w:tab w:val="left" w:pos="7328"/>
+          <w:tab w:val="left" w:pos="8244"/>
+          <w:tab w:val="left" w:pos="9160"/>
+          <w:tab w:val="left" w:pos="10076"/>
+          <w:tab w:val="left" w:pos="10992"/>
+          <w:tab w:val="left" w:pos="11908"/>
+          <w:tab w:val="left" w:pos="12824"/>
+          <w:tab w:val="left" w:pos="13740"/>
+          <w:tab w:val="left" w:pos="14656"/>
+        </w:tabs>
+        <w:spacing w:before="120" w:after="0" w:line="360" w:lineRule="atLeast"/>
+        <w:rPr>
+          <w:rFonts w:ascii="var(--font-code)" w:eastAsia="Times New Roman" w:hAnsi="var(--font-code)" w:cs="Courier New"/>
+          <w:color w:val="C3CEE3"/>
+          <w:sz w:val="28"/>
+          <w:szCs w:val="28"/>
+          <w:shd w:val="clear" w:color="auto" w:fill="263238"/>
+        </w:rPr>
+      </w:pPr>
+      <w:r>
+        <w:rPr>
+          <w:rFonts w:ascii="var(--font-code)" w:eastAsia="Times New Roman" w:hAnsi="var(--font-code)" w:cs="Courier New"/>
+          <w:color w:val="546E7A"/>
+          <w:sz w:val="28"/>
+          <w:szCs w:val="28"/>
+          <w:shd w:val="clear" w:color="auto" w:fill="263238"/>
+        </w:rPr>
+        <w:t># cambiamos la n por cualquier número entero y mostrará los n cambios recientes</w:t>
+      </w:r>
+    </w:p>
+    <w:p>
+      <w:pPr>
+        <w:shd w:val="clear" w:color="auto" w:fill="263238"/>
+        <w:tabs>
+          <w:tab w:val="left" w:pos="916"/>
+          <w:tab w:val="left" w:pos="1832"/>
+          <w:tab w:val="left" w:pos="2748"/>
+          <w:tab w:val="left" w:pos="3664"/>
+          <w:tab w:val="left" w:pos="4580"/>
+          <w:tab w:val="left" w:pos="5496"/>
+          <w:tab w:val="left" w:pos="6412"/>
+          <w:tab w:val="left" w:pos="7328"/>
+          <w:tab w:val="left" w:pos="8244"/>
+          <w:tab w:val="left" w:pos="9160"/>
+          <w:tab w:val="left" w:pos="10076"/>
+          <w:tab w:val="left" w:pos="10992"/>
+          <w:tab w:val="left" w:pos="11908"/>
+          <w:tab w:val="left" w:pos="12824"/>
+          <w:tab w:val="left" w:pos="13740"/>
+          <w:tab w:val="left" w:pos="14656"/>
+        </w:tabs>
+        <w:spacing w:before="120" w:after="0" w:line="360" w:lineRule="atLeast"/>
+        <w:rPr>
+          <w:rFonts w:ascii="var(--font-code)" w:eastAsia="Times New Roman" w:hAnsi="var(--font-code)" w:cs="Courier New"/>
+          <w:color w:val="C3CEE3"/>
+          <w:sz w:val="28"/>
+          <w:szCs w:val="28"/>
+          <w:shd w:val="clear" w:color="auto" w:fill="263238"/>
+          <w:lang w:val="en-US"/>
+        </w:rPr>
+      </w:pPr>
+      <w:r>
+        <w:rPr>
+          <w:rFonts w:ascii="var(--font-code)" w:eastAsia="Times New Roman" w:hAnsi="var(--font-code)" w:cs="Courier New"/>
+          <w:color w:val="C792EA"/>
+          <w:sz w:val="28"/>
+          <w:szCs w:val="28"/>
+          <w:shd w:val="clear" w:color="auto" w:fill="263238"/>
+          <w:lang w:val="en-US"/>
+        </w:rPr>
+        <w:t>git</w:t>
+      </w:r>
+      <w:r>
+        <w:rPr>
+          <w:rFonts w:ascii="var(--font-code)" w:eastAsia="Times New Roman" w:hAnsi="var(--font-code)" w:cs="Courier New"/>
+          <w:color w:val="C3CEE3"/>
+          <w:sz w:val="28"/>
+          <w:szCs w:val="28"/>
+          <w:shd w:val="clear" w:color="auto" w:fill="263238"/>
+          <w:lang w:val="en-US"/>
+        </w:rPr>
+        <w:t xml:space="preserve"> log </w:t>
+      </w:r>
+      <w:r>
+        <w:rPr>
+          <w:rFonts w:ascii="var(--font-code)" w:eastAsia="Times New Roman" w:hAnsi="var(--font-code)" w:cs="Courier New"/>
+          <w:color w:val="F07178"/>
+          <w:sz w:val="28"/>
+          <w:szCs w:val="28"/>
+          <w:shd w:val="clear" w:color="auto" w:fill="263238"/>
+          <w:lang w:val="en-US"/>
+        </w:rPr>
+        <w:t>-n</w:t>
+      </w:r>
+    </w:p>
+    <w:p>
+      <w:pPr>
+        <w:shd w:val="clear" w:color="auto" w:fill="263238"/>
+        <w:tabs>
+          <w:tab w:val="left" w:pos="916"/>
+          <w:tab w:val="left" w:pos="1832"/>
+          <w:tab w:val="left" w:pos="2748"/>
+          <w:tab w:val="left" w:pos="3664"/>
+          <w:tab w:val="left" w:pos="4580"/>
+          <w:tab w:val="left" w:pos="5496"/>
+          <w:tab w:val="left" w:pos="6412"/>
+          <w:tab w:val="left" w:pos="7328"/>
+          <w:tab w:val="left" w:pos="8244"/>
+          <w:tab w:val="left" w:pos="9160"/>
+          <w:tab w:val="left" w:pos="10076"/>
+          <w:tab w:val="left" w:pos="10992"/>
+          <w:tab w:val="left" w:pos="11908"/>
+          <w:tab w:val="left" w:pos="12824"/>
+          <w:tab w:val="left" w:pos="13740"/>
+          <w:tab w:val="left" w:pos="14656"/>
+        </w:tabs>
+        <w:spacing w:before="120" w:after="0" w:line="360" w:lineRule="atLeast"/>
+        <w:rPr>
+          <w:rFonts w:ascii="var(--font-code)" w:eastAsia="Times New Roman" w:hAnsi="var(--font-code)" w:cs="Courier New"/>
+          <w:color w:val="C3CEE3"/>
+          <w:sz w:val="28"/>
+          <w:szCs w:val="28"/>
+          <w:shd w:val="clear" w:color="auto" w:fill="263238"/>
+          <w:lang w:val="en-US"/>
+        </w:rPr>
+      </w:pPr>
+    </w:p>
+    <w:p>
+      <w:pPr>
+        <w:shd w:val="clear" w:color="auto" w:fill="263238"/>
+        <w:tabs>
+          <w:tab w:val="left" w:pos="916"/>
+          <w:tab w:val="left" w:pos="1832"/>
+          <w:tab w:val="left" w:pos="2748"/>
+          <w:tab w:val="left" w:pos="3664"/>
+          <w:tab w:val="left" w:pos="4580"/>
+          <w:tab w:val="left" w:pos="5496"/>
+          <w:tab w:val="left" w:pos="6412"/>
+          <w:tab w:val="left" w:pos="7328"/>
+          <w:tab w:val="left" w:pos="8244"/>
+          <w:tab w:val="left" w:pos="9160"/>
+          <w:tab w:val="left" w:pos="10076"/>
+          <w:tab w:val="left" w:pos="10992"/>
+          <w:tab w:val="left" w:pos="11908"/>
+          <w:tab w:val="left" w:pos="12824"/>
+          <w:tab w:val="left" w:pos="13740"/>
+          <w:tab w:val="left" w:pos="14656"/>
+        </w:tabs>
+        <w:spacing w:before="120" w:after="0" w:line="360" w:lineRule="atLeast"/>
+        <w:rPr>
+          <w:rFonts w:ascii="var(--font-code)" w:eastAsia="Times New Roman" w:hAnsi="var(--font-code)" w:cs="Courier New"/>
+          <w:color w:val="C3CEE3"/>
+          <w:sz w:val="28"/>
+          <w:szCs w:val="28"/>
+          <w:shd w:val="clear" w:color="auto" w:fill="263238"/>
+        </w:rPr>
+      </w:pPr>
+      <w:r>
+        <w:rPr>
+          <w:rFonts w:ascii="var(--font-code)" w:eastAsia="Times New Roman" w:hAnsi="var(--font-code)" w:cs="Courier New"/>
+          <w:color w:val="546E7A"/>
+          <w:sz w:val="28"/>
+          <w:szCs w:val="28"/>
+          <w:shd w:val="clear" w:color="auto" w:fill="263238"/>
+        </w:rPr>
+        <w:t># muestra los cambios realizados después de la fecha especificada</w:t>
+      </w:r>
+    </w:p>
+    <w:p>
+      <w:pPr>
+        <w:shd w:val="clear" w:color="auto" w:fill="263238"/>
+        <w:tabs>
+          <w:tab w:val="left" w:pos="916"/>
+          <w:tab w:val="left" w:pos="1832"/>
+          <w:tab w:val="left" w:pos="2748"/>
+          <w:tab w:val="left" w:pos="3664"/>
+          <w:tab w:val="left" w:pos="4580"/>
+          <w:tab w:val="left" w:pos="5496"/>
+          <w:tab w:val="left" w:pos="6412"/>
+          <w:tab w:val="left" w:pos="7328"/>
+          <w:tab w:val="left" w:pos="8244"/>
+          <w:tab w:val="left" w:pos="9160"/>
+          <w:tab w:val="left" w:pos="10076"/>
+          <w:tab w:val="left" w:pos="10992"/>
+          <w:tab w:val="left" w:pos="11908"/>
+          <w:tab w:val="left" w:pos="12824"/>
+          <w:tab w:val="left" w:pos="13740"/>
+          <w:tab w:val="left" w:pos="14656"/>
+        </w:tabs>
+        <w:spacing w:before="120" w:after="0" w:line="360" w:lineRule="atLeast"/>
+        <w:rPr>
+          <w:rFonts w:ascii="var(--font-code)" w:eastAsia="Times New Roman" w:hAnsi="var(--font-code)" w:cs="Courier New"/>
+          <w:color w:val="C3CEE3"/>
+          <w:sz w:val="28"/>
+          <w:szCs w:val="28"/>
+          <w:shd w:val="clear" w:color="auto" w:fill="263238"/>
+          <w:lang w:val="en-US"/>
+        </w:rPr>
+      </w:pPr>
+      <w:r>
+        <w:rPr>
+          <w:rFonts w:ascii="var(--font-code)" w:eastAsia="Times New Roman" w:hAnsi="var(--font-code)" w:cs="Courier New"/>
+          <w:color w:val="C792EA"/>
+          <w:sz w:val="28"/>
+          <w:szCs w:val="28"/>
+          <w:shd w:val="clear" w:color="auto" w:fill="263238"/>
+          <w:lang w:val="en-US"/>
+        </w:rPr>
+        <w:t>git</w:t>
+      </w:r>
+      <w:r>
+        <w:rPr>
+          <w:rFonts w:ascii="var(--font-code)" w:eastAsia="Times New Roman" w:hAnsi="var(--font-code)" w:cs="Courier New"/>
+          <w:color w:val="C3CEE3"/>
+          <w:sz w:val="28"/>
+          <w:szCs w:val="28"/>
+          <w:shd w:val="clear" w:color="auto" w:fill="263238"/>
+          <w:lang w:val="en-US"/>
+        </w:rPr>
+        <w:t xml:space="preserve"> log </w:t>
+      </w:r>
+      <w:r>
+        <w:rPr>
+          <w:rFonts w:ascii="var(--font-code)" w:eastAsia="Times New Roman" w:hAnsi="var(--font-code)" w:cs="Courier New"/>
+          <w:color w:val="F07178"/>
+          <w:sz w:val="28"/>
+          <w:szCs w:val="28"/>
+          <w:shd w:val="clear" w:color="auto" w:fill="263238"/>
+          <w:lang w:val="en-US"/>
+        </w:rPr>
+        <w:t>--after</w:t>
+      </w:r>
+      <w:r>
+        <w:rPr>
+          <w:rFonts w:ascii="var(--font-code)" w:eastAsia="Times New Roman" w:hAnsi="var(--font-code)" w:cs="Courier New"/>
+          <w:color w:val="89DDFF"/>
+          <w:sz w:val="28"/>
+          <w:szCs w:val="28"/>
+          <w:shd w:val="clear" w:color="auto" w:fill="263238"/>
+          <w:lang w:val="en-US"/>
+        </w:rPr>
+        <w:t>=</w:t>
+      </w:r>
+      <w:r>
+        <w:rPr>
+          <w:rFonts w:ascii="var(--font-code)" w:eastAsia="Times New Roman" w:hAnsi="var(--font-code)" w:cs="Courier New"/>
+          <w:color w:val="C3E88D"/>
+          <w:sz w:val="28"/>
+          <w:szCs w:val="28"/>
+          <w:shd w:val="clear" w:color="auto" w:fill="263238"/>
+          <w:lang w:val="en-US"/>
+        </w:rPr>
+        <w:t>"2019-07-07 00:00:00"</w:t>
+      </w:r>
+    </w:p>
+    <w:p>
+      <w:pPr>
+        <w:shd w:val="clear" w:color="auto" w:fill="263238"/>
+        <w:tabs>
+          <w:tab w:val="left" w:pos="916"/>
+          <w:tab w:val="left" w:pos="1832"/>
+          <w:tab w:val="left" w:pos="2748"/>
+          <w:tab w:val="left" w:pos="3664"/>
+          <w:tab w:val="left" w:pos="4580"/>
+          <w:tab w:val="left" w:pos="5496"/>
+          <w:tab w:val="left" w:pos="6412"/>
+          <w:tab w:val="left" w:pos="7328"/>
+          <w:tab w:val="left" w:pos="8244"/>
+          <w:tab w:val="left" w:pos="9160"/>
+          <w:tab w:val="left" w:pos="10076"/>
+          <w:tab w:val="left" w:pos="10992"/>
+          <w:tab w:val="left" w:pos="11908"/>
+          <w:tab w:val="left" w:pos="12824"/>
+          <w:tab w:val="left" w:pos="13740"/>
+          <w:tab w:val="left" w:pos="14656"/>
+        </w:tabs>
+        <w:spacing w:before="120" w:after="0" w:line="360" w:lineRule="atLeast"/>
+        <w:rPr>
+          <w:rFonts w:ascii="var(--font-code)" w:eastAsia="Times New Roman" w:hAnsi="var(--font-code)" w:cs="Courier New"/>
+          <w:color w:val="C3CEE3"/>
+          <w:sz w:val="28"/>
+          <w:szCs w:val="28"/>
+          <w:shd w:val="clear" w:color="auto" w:fill="263238"/>
+          <w:lang w:val="en-US"/>
+        </w:rPr>
+      </w:pPr>
+    </w:p>
+    <w:p>
+      <w:pPr>
+        <w:shd w:val="clear" w:color="auto" w:fill="263238"/>
+        <w:tabs>
+          <w:tab w:val="left" w:pos="916"/>
+          <w:tab w:val="left" w:pos="1832"/>
+          <w:tab w:val="left" w:pos="2748"/>
+          <w:tab w:val="left" w:pos="3664"/>
+          <w:tab w:val="left" w:pos="4580"/>
+          <w:tab w:val="left" w:pos="5496"/>
+          <w:tab w:val="left" w:pos="6412"/>
+          <w:tab w:val="left" w:pos="7328"/>
+          <w:tab w:val="left" w:pos="8244"/>
+          <w:tab w:val="left" w:pos="9160"/>
+          <w:tab w:val="left" w:pos="10076"/>
+          <w:tab w:val="left" w:pos="10992"/>
+          <w:tab w:val="left" w:pos="11908"/>
+          <w:tab w:val="left" w:pos="12824"/>
+          <w:tab w:val="left" w:pos="13740"/>
+          <w:tab w:val="left" w:pos="14656"/>
+        </w:tabs>
+        <w:spacing w:before="120" w:after="0" w:line="360" w:lineRule="atLeast"/>
+        <w:rPr>
+          <w:rFonts w:ascii="var(--font-code)" w:eastAsia="Times New Roman" w:hAnsi="var(--font-code)" w:cs="Courier New"/>
+          <w:color w:val="C3CEE3"/>
+          <w:sz w:val="28"/>
+          <w:szCs w:val="28"/>
+          <w:shd w:val="clear" w:color="auto" w:fill="263238"/>
+        </w:rPr>
+      </w:pPr>
+      <w:r>
+        <w:rPr>
+          <w:rFonts w:ascii="var(--font-code)" w:eastAsia="Times New Roman" w:hAnsi="var(--font-code)" w:cs="Courier New"/>
+          <w:color w:val="546E7A"/>
+          <w:sz w:val="28"/>
+          <w:szCs w:val="28"/>
+          <w:shd w:val="clear" w:color="auto" w:fill="263238"/>
+        </w:rPr>
+        <w:t># muestra los cambios realizados antes de la fecha especificada</w:t>
+      </w:r>
+    </w:p>
+    <w:p>
+      <w:pPr>
+        <w:shd w:val="clear" w:color="auto" w:fill="263238"/>
+        <w:tabs>
+          <w:tab w:val="left" w:pos="916"/>
+          <w:tab w:val="left" w:pos="1832"/>
+          <w:tab w:val="left" w:pos="2748"/>
+          <w:tab w:val="left" w:pos="3664"/>
+          <w:tab w:val="left" w:pos="4580"/>
+          <w:tab w:val="left" w:pos="5496"/>
+          <w:tab w:val="left" w:pos="6412"/>
+          <w:tab w:val="left" w:pos="7328"/>
+          <w:tab w:val="left" w:pos="8244"/>
+          <w:tab w:val="left" w:pos="9160"/>
+          <w:tab w:val="left" w:pos="10076"/>
+          <w:tab w:val="left" w:pos="10992"/>
+          <w:tab w:val="left" w:pos="11908"/>
+          <w:tab w:val="left" w:pos="12824"/>
+          <w:tab w:val="left" w:pos="13740"/>
+          <w:tab w:val="left" w:pos="14656"/>
+        </w:tabs>
+        <w:spacing w:before="120" w:after="0" w:line="360" w:lineRule="atLeast"/>
+        <w:rPr>
+          <w:rFonts w:ascii="var(--font-code)" w:eastAsia="Times New Roman" w:hAnsi="var(--font-code)" w:cs="Courier New"/>
+          <w:color w:val="C3CEE3"/>
+          <w:sz w:val="28"/>
+          <w:szCs w:val="28"/>
+          <w:shd w:val="clear" w:color="auto" w:fill="263238"/>
+        </w:rPr>
+      </w:pPr>
+      <w:r>
+        <w:rPr>
+          <w:rFonts w:ascii="var(--font-code)" w:eastAsia="Times New Roman" w:hAnsi="var(--font-code)" w:cs="Courier New"/>
+          <w:color w:val="C792EA"/>
+          <w:sz w:val="28"/>
+          <w:szCs w:val="28"/>
+          <w:shd w:val="clear" w:color="auto" w:fill="263238"/>
+        </w:rPr>
+        <w:t>git</w:t>
+      </w:r>
+      <w:r>
+        <w:rPr>
+          <w:rFonts w:ascii="var(--font-code)" w:eastAsia="Times New Roman" w:hAnsi="var(--font-code)" w:cs="Courier New"/>
+          <w:color w:val="C3CEE3"/>
+          <w:sz w:val="28"/>
+          <w:szCs w:val="28"/>
+          <w:shd w:val="clear" w:color="auto" w:fill="263238"/>
+        </w:rPr>
+        <w:t xml:space="preserve"> log </w:t>
+      </w:r>
+      <w:r>
+        <w:rPr>
+          <w:rFonts w:ascii="var(--font-code)" w:eastAsia="Times New Roman" w:hAnsi="var(--font-code)" w:cs="Courier New"/>
+          <w:color w:val="F07178"/>
+          <w:sz w:val="28"/>
+          <w:szCs w:val="28"/>
+          <w:shd w:val="clear" w:color="auto" w:fill="263238"/>
+        </w:rPr>
+        <w:t>--</w:t>
+      </w:r>
+      <w:proofErr w:type="spellStart"/>
+      <w:r>
+        <w:rPr>
+          <w:rFonts w:ascii="var(--font-code)" w:eastAsia="Times New Roman" w:hAnsi="var(--font-code)" w:cs="Courier New"/>
+          <w:color w:val="F07178"/>
+          <w:sz w:val="28"/>
+          <w:szCs w:val="28"/>
+          <w:shd w:val="clear" w:color="auto" w:fill="263238"/>
+        </w:rPr>
+        <w:t>before</w:t>
+      </w:r>
+      <w:proofErr w:type="spellEnd"/>
+      <w:r>
+        <w:rPr>
+          <w:rFonts w:ascii="var(--font-code)" w:eastAsia="Times New Roman" w:hAnsi="var(--font-code)" w:cs="Courier New"/>
+          <w:color w:val="89DDFF"/>
+          <w:sz w:val="28"/>
+          <w:szCs w:val="28"/>
+          <w:shd w:val="clear" w:color="auto" w:fill="263238"/>
+        </w:rPr>
+        <w:t>=</w:t>
+      </w:r>
+      <w:r>
+        <w:rPr>
+          <w:rFonts w:ascii="var(--font-code)" w:eastAsia="Times New Roman" w:hAnsi="var(--font-code)" w:cs="Courier New"/>
+          <w:color w:val="C3E88D"/>
+          <w:sz w:val="28"/>
+          <w:szCs w:val="28"/>
+          <w:shd w:val="clear" w:color="auto" w:fill="263238"/>
+        </w:rPr>
+        <w:t>"2019-07-08 00:00:00"</w:t>
+      </w:r>
+    </w:p>
+    <w:p>
+      <w:pPr>
+        <w:shd w:val="clear" w:color="auto" w:fill="263238"/>
+        <w:tabs>
+          <w:tab w:val="left" w:pos="916"/>
+          <w:tab w:val="left" w:pos="1832"/>
+          <w:tab w:val="left" w:pos="2748"/>
+          <w:tab w:val="left" w:pos="3664"/>
+          <w:tab w:val="left" w:pos="4580"/>
+          <w:tab w:val="left" w:pos="5496"/>
+          <w:tab w:val="left" w:pos="6412"/>
+          <w:tab w:val="left" w:pos="7328"/>
+          <w:tab w:val="left" w:pos="8244"/>
+          <w:tab w:val="left" w:pos="9160"/>
+          <w:tab w:val="left" w:pos="10076"/>
+          <w:tab w:val="left" w:pos="10992"/>
+          <w:tab w:val="left" w:pos="11908"/>
+          <w:tab w:val="left" w:pos="12824"/>
+          <w:tab w:val="left" w:pos="13740"/>
+          <w:tab w:val="left" w:pos="14656"/>
+        </w:tabs>
+        <w:spacing w:before="120" w:after="0" w:line="360" w:lineRule="atLeast"/>
+        <w:rPr>
+          <w:rFonts w:ascii="var(--font-code)" w:eastAsia="Times New Roman" w:hAnsi="var(--font-code)" w:cs="Courier New"/>
+          <w:color w:val="C3CEE3"/>
+          <w:sz w:val="28"/>
+          <w:szCs w:val="28"/>
+          <w:shd w:val="clear" w:color="auto" w:fill="263238"/>
+        </w:rPr>
+      </w:pPr>
+    </w:p>
+    <w:p>
+      <w:pPr>
+        <w:shd w:val="clear" w:color="auto" w:fill="263238"/>
+        <w:tabs>
+          <w:tab w:val="left" w:pos="916"/>
+          <w:tab w:val="left" w:pos="1832"/>
+          <w:tab w:val="left" w:pos="2748"/>
+          <w:tab w:val="left" w:pos="3664"/>
+          <w:tab w:val="left" w:pos="4580"/>
+          <w:tab w:val="left" w:pos="5496"/>
+          <w:tab w:val="left" w:pos="6412"/>
+          <w:tab w:val="left" w:pos="7328"/>
+          <w:tab w:val="left" w:pos="8244"/>
+          <w:tab w:val="left" w:pos="9160"/>
+          <w:tab w:val="left" w:pos="10076"/>
+          <w:tab w:val="left" w:pos="10992"/>
+          <w:tab w:val="left" w:pos="11908"/>
+          <w:tab w:val="left" w:pos="12824"/>
+          <w:tab w:val="left" w:pos="13740"/>
+          <w:tab w:val="left" w:pos="14656"/>
+        </w:tabs>
+        <w:spacing w:before="120" w:after="0" w:line="360" w:lineRule="atLeast"/>
+        <w:rPr>
+          <w:rFonts w:ascii="var(--font-code)" w:eastAsia="Times New Roman" w:hAnsi="var(--font-code)" w:cs="Courier New"/>
+          <w:color w:val="C3CEE3"/>
+          <w:sz w:val="28"/>
+          <w:szCs w:val="28"/>
+          <w:shd w:val="clear" w:color="auto" w:fill="263238"/>
+        </w:rPr>
+      </w:pPr>
+      <w:r>
+        <w:rPr>
+          <w:rFonts w:ascii="var(--font-code)" w:eastAsia="Times New Roman" w:hAnsi="var(--font-code)" w:cs="Courier New"/>
+          <w:color w:val="546E7A"/>
+          <w:sz w:val="28"/>
+          <w:szCs w:val="28"/>
+          <w:shd w:val="clear" w:color="auto" w:fill="263238"/>
+        </w:rPr>
+        <w:t># muestra los cambios realizados en el rango de fecha especificado</w:t>
+      </w:r>
+    </w:p>
+    <w:p>
+      <w:pPr>
+        <w:shd w:val="clear" w:color="auto" w:fill="263238"/>
+        <w:tabs>
+          <w:tab w:val="left" w:pos="916"/>
+          <w:tab w:val="left" w:pos="1832"/>
+          <w:tab w:val="left" w:pos="2748"/>
+          <w:tab w:val="left" w:pos="3664"/>
+          <w:tab w:val="left" w:pos="4580"/>
+          <w:tab w:val="left" w:pos="5496"/>
+          <w:tab w:val="left" w:pos="6412"/>
+          <w:tab w:val="left" w:pos="7328"/>
+          <w:tab w:val="left" w:pos="8244"/>
+          <w:tab w:val="left" w:pos="9160"/>
+          <w:tab w:val="left" w:pos="10076"/>
+          <w:tab w:val="left" w:pos="10992"/>
+          <w:tab w:val="left" w:pos="11908"/>
+          <w:tab w:val="left" w:pos="12824"/>
+          <w:tab w:val="left" w:pos="13740"/>
+          <w:tab w:val="left" w:pos="14656"/>
+        </w:tabs>
+        <w:spacing w:before="120" w:after="0" w:line="360" w:lineRule="atLeast"/>
+        <w:rPr>
+          <w:rFonts w:ascii="var(--font-code)" w:eastAsia="Times New Roman" w:hAnsi="var(--font-code)" w:cs="Courier New"/>
+          <w:color w:val="C3CEE3"/>
+          <w:sz w:val="28"/>
+          <w:szCs w:val="28"/>
+          <w:shd w:val="clear" w:color="auto" w:fill="263238"/>
+          <w:lang w:val="en-US"/>
+        </w:rPr>
+      </w:pPr>
+      <w:r>
+        <w:rPr>
+          <w:rFonts w:ascii="var(--font-code)" w:eastAsia="Times New Roman" w:hAnsi="var(--font-code)" w:cs="Courier New"/>
+          <w:color w:val="C792EA"/>
+          <w:sz w:val="28"/>
+          <w:szCs w:val="28"/>
+          <w:shd w:val="clear" w:color="auto" w:fill="263238"/>
+          <w:lang w:val="en-US"/>
+        </w:rPr>
+        <w:t>git</w:t>
+      </w:r>
+      <w:r>
+        <w:rPr>
+          <w:rFonts w:ascii="var(--font-code)" w:eastAsia="Times New Roman" w:hAnsi="var(--font-code)" w:cs="Courier New"/>
+          <w:color w:val="C3CEE3"/>
+          <w:sz w:val="28"/>
+          <w:szCs w:val="28"/>
+          <w:shd w:val="clear" w:color="auto" w:fill="263238"/>
+          <w:lang w:val="en-US"/>
+        </w:rPr>
+        <w:t xml:space="preserve"> log </w:t>
+      </w:r>
+      <w:r>
+        <w:rPr>
+          <w:rFonts w:ascii="var(--font-code)" w:eastAsia="Times New Roman" w:hAnsi="var(--font-code)" w:cs="Courier New"/>
+          <w:color w:val="F07178"/>
+          <w:sz w:val="28"/>
+          <w:szCs w:val="28"/>
+          <w:shd w:val="clear" w:color="auto" w:fill="263238"/>
+          <w:lang w:val="en-US"/>
+        </w:rPr>
+        <w:t>--after</w:t>
+      </w:r>
+      <w:r>
+        <w:rPr>
+          <w:rFonts w:ascii="var(--font-code)" w:eastAsia="Times New Roman" w:hAnsi="var(--font-code)" w:cs="Courier New"/>
+          <w:color w:val="89DDFF"/>
+          <w:sz w:val="28"/>
+          <w:szCs w:val="28"/>
+          <w:shd w:val="clear" w:color="auto" w:fill="263238"/>
+          <w:lang w:val="en-US"/>
+        </w:rPr>
+        <w:t>=</w:t>
+      </w:r>
+      <w:r>
+        <w:rPr>
+          <w:rFonts w:ascii="var(--font-code)" w:eastAsia="Times New Roman" w:hAnsi="var(--font-code)" w:cs="Courier New"/>
+          <w:color w:val="C3E88D"/>
+          <w:sz w:val="28"/>
+          <w:szCs w:val="28"/>
+          <w:shd w:val="clear" w:color="auto" w:fill="263238"/>
+          <w:lang w:val="en-US"/>
+        </w:rPr>
+        <w:t>"2019-07-07 00:00:00"</w:t>
+      </w:r>
+      <w:r>
+        <w:rPr>
+          <w:rFonts w:ascii="var(--font-code)" w:eastAsia="Times New Roman" w:hAnsi="var(--font-code)" w:cs="Courier New"/>
+          <w:color w:val="C3CEE3"/>
+          <w:sz w:val="28"/>
+          <w:szCs w:val="28"/>
+          <w:shd w:val="clear" w:color="auto" w:fill="263238"/>
+          <w:lang w:val="en-US"/>
+        </w:rPr>
+        <w:t xml:space="preserve"> </w:t>
+      </w:r>
+      <w:r>
+        <w:rPr>
+          <w:rFonts w:ascii="var(--font-code)" w:eastAsia="Times New Roman" w:hAnsi="var(--font-code)" w:cs="Courier New"/>
+          <w:color w:val="F07178"/>
+          <w:sz w:val="28"/>
+          <w:szCs w:val="28"/>
+          <w:shd w:val="clear" w:color="auto" w:fill="263238"/>
+          <w:lang w:val="en-US"/>
+        </w:rPr>
+        <w:t>--before</w:t>
+      </w:r>
+      <w:r>
+        <w:rPr>
+          <w:rFonts w:ascii="var(--font-code)" w:eastAsia="Times New Roman" w:hAnsi="var(--font-code)" w:cs="Courier New"/>
+          <w:color w:val="89DDFF"/>
+          <w:sz w:val="28"/>
+          <w:szCs w:val="28"/>
+          <w:shd w:val="clear" w:color="auto" w:fill="263238"/>
+          <w:lang w:val="en-US"/>
+        </w:rPr>
+        <w:t>=</w:t>
+      </w:r>
+      <w:r>
+        <w:rPr>
+          <w:rFonts w:ascii="var(--font-code)" w:eastAsia="Times New Roman" w:hAnsi="var(--font-code)" w:cs="Courier New"/>
+          <w:color w:val="C3E88D"/>
+          <w:sz w:val="28"/>
+          <w:szCs w:val="28"/>
+          <w:shd w:val="clear" w:color="auto" w:fill="263238"/>
+          <w:lang w:val="en-US"/>
+        </w:rPr>
+        <w:t>"2019-07-08 00:00:00"</w:t>
+      </w:r>
+    </w:p>
+    <w:p>
+      <w:pPr>
+        <w:shd w:val="clear" w:color="auto" w:fill="263238"/>
+        <w:tabs>
+          <w:tab w:val="left" w:pos="916"/>
+          <w:tab w:val="left" w:pos="1832"/>
+          <w:tab w:val="left" w:pos="2748"/>
+          <w:tab w:val="left" w:pos="3664"/>
+          <w:tab w:val="left" w:pos="4580"/>
+          <w:tab w:val="left" w:pos="5496"/>
+          <w:tab w:val="left" w:pos="6412"/>
+          <w:tab w:val="left" w:pos="7328"/>
+          <w:tab w:val="left" w:pos="8244"/>
+          <w:tab w:val="left" w:pos="9160"/>
+          <w:tab w:val="left" w:pos="10076"/>
+          <w:tab w:val="left" w:pos="10992"/>
+          <w:tab w:val="left" w:pos="11908"/>
+          <w:tab w:val="left" w:pos="12824"/>
+          <w:tab w:val="left" w:pos="13740"/>
+          <w:tab w:val="left" w:pos="14656"/>
+        </w:tabs>
+        <w:spacing w:before="120" w:after="0" w:line="360" w:lineRule="atLeast"/>
+        <w:rPr>
+          <w:rFonts w:ascii="var(--font-code)" w:eastAsia="Times New Roman" w:hAnsi="var(--font-code)" w:cs="Courier New"/>
+          <w:color w:val="C3CEE3"/>
+          <w:sz w:val="28"/>
+          <w:szCs w:val="28"/>
+          <w:shd w:val="clear" w:color="auto" w:fill="263238"/>
+          <w:lang w:val="en-US"/>
+        </w:rPr>
+      </w:pPr>
+    </w:p>
+    <w:p>
+      <w:pPr>
+        <w:shd w:val="clear" w:color="auto" w:fill="263238"/>
+        <w:tabs>
+          <w:tab w:val="left" w:pos="916"/>
+          <w:tab w:val="left" w:pos="1832"/>
+          <w:tab w:val="left" w:pos="2748"/>
+          <w:tab w:val="left" w:pos="3664"/>
+          <w:tab w:val="left" w:pos="4580"/>
+          <w:tab w:val="left" w:pos="5496"/>
+          <w:tab w:val="left" w:pos="6412"/>
+          <w:tab w:val="left" w:pos="7328"/>
+          <w:tab w:val="left" w:pos="8244"/>
+          <w:tab w:val="left" w:pos="9160"/>
+          <w:tab w:val="left" w:pos="10076"/>
+          <w:tab w:val="left" w:pos="10992"/>
+          <w:tab w:val="left" w:pos="11908"/>
+          <w:tab w:val="left" w:pos="12824"/>
+          <w:tab w:val="left" w:pos="13740"/>
+          <w:tab w:val="left" w:pos="14656"/>
+        </w:tabs>
+        <w:spacing w:before="120" w:after="0" w:line="360" w:lineRule="atLeast"/>
+        <w:rPr>
+          <w:rFonts w:ascii="var(--font-code)" w:eastAsia="Times New Roman" w:hAnsi="var(--font-code)" w:cs="Courier New"/>
+          <w:color w:val="C3CEE3"/>
+          <w:sz w:val="28"/>
+          <w:szCs w:val="28"/>
+          <w:shd w:val="clear" w:color="auto" w:fill="263238"/>
+        </w:rPr>
+      </w:pPr>
+      <w:r>
+        <w:rPr>
+          <w:rFonts w:ascii="var(--font-code)" w:eastAsia="Times New Roman" w:hAnsi="var(--font-code)" w:cs="Courier New"/>
+          <w:color w:val="546E7A"/>
+          <w:sz w:val="28"/>
+          <w:szCs w:val="28"/>
+          <w:shd w:val="clear" w:color="auto" w:fill="263238"/>
+        </w:rPr>
+        <w:t># muestra una gráfica del historial de cambios, rama y fusiones</w:t>
+      </w:r>
+    </w:p>
+    <w:p>
+      <w:pPr>
+        <w:shd w:val="clear" w:color="auto" w:fill="263238"/>
+        <w:tabs>
+          <w:tab w:val="left" w:pos="916"/>
+          <w:tab w:val="left" w:pos="1832"/>
+          <w:tab w:val="left" w:pos="2748"/>
+          <w:tab w:val="left" w:pos="3664"/>
+          <w:tab w:val="left" w:pos="4580"/>
+          <w:tab w:val="left" w:pos="5496"/>
+          <w:tab w:val="left" w:pos="6412"/>
+          <w:tab w:val="left" w:pos="7328"/>
+          <w:tab w:val="left" w:pos="8244"/>
+          <w:tab w:val="left" w:pos="9160"/>
+          <w:tab w:val="left" w:pos="10076"/>
+          <w:tab w:val="left" w:pos="10992"/>
+          <w:tab w:val="left" w:pos="11908"/>
+          <w:tab w:val="left" w:pos="12824"/>
+          <w:tab w:val="left" w:pos="13740"/>
+          <w:tab w:val="left" w:pos="14656"/>
+        </w:tabs>
+        <w:spacing w:before="120" w:after="0" w:line="360" w:lineRule="atLeast"/>
+        <w:rPr>
+          <w:rFonts w:ascii="var(--font-code)" w:eastAsia="Times New Roman" w:hAnsi="var(--font-code)" w:cs="Courier New"/>
+          <w:color w:val="C3CEE3"/>
+          <w:sz w:val="28"/>
+          <w:szCs w:val="28"/>
+          <w:shd w:val="clear" w:color="auto" w:fill="263238"/>
+        </w:rPr>
+      </w:pPr>
+      <w:r>
+        <w:rPr>
+          <w:rFonts w:ascii="var(--font-code)" w:eastAsia="Times New Roman" w:hAnsi="var(--font-code)" w:cs="Courier New"/>
+          <w:color w:val="C792EA"/>
+          <w:sz w:val="28"/>
+          <w:szCs w:val="28"/>
+          <w:shd w:val="clear" w:color="auto" w:fill="263238"/>
+        </w:rPr>
+        <w:lastRenderedPageBreak/>
+        <w:t>git</w:t>
+      </w:r>
+      <w:r>
+        <w:rPr>
+          <w:rFonts w:ascii="var(--font-code)" w:eastAsia="Times New Roman" w:hAnsi="var(--font-code)" w:cs="Courier New"/>
+          <w:color w:val="C3CEE3"/>
+          <w:sz w:val="28"/>
+          <w:szCs w:val="28"/>
+          <w:shd w:val="clear" w:color="auto" w:fill="263238"/>
+        </w:rPr>
+        <w:t xml:space="preserve"> log </w:t>
+      </w:r>
+      <w:r>
+        <w:rPr>
+          <w:rFonts w:ascii="var(--font-code)" w:eastAsia="Times New Roman" w:hAnsi="var(--font-code)" w:cs="Courier New"/>
+          <w:color w:val="F07178"/>
+          <w:sz w:val="28"/>
+          <w:szCs w:val="28"/>
+          <w:shd w:val="clear" w:color="auto" w:fill="263238"/>
+        </w:rPr>
+        <w:t>--</w:t>
+      </w:r>
+      <w:proofErr w:type="spellStart"/>
+      <w:r>
+        <w:rPr>
+          <w:rFonts w:ascii="var(--font-code)" w:eastAsia="Times New Roman" w:hAnsi="var(--font-code)" w:cs="Courier New"/>
+          <w:color w:val="F07178"/>
+          <w:sz w:val="28"/>
+          <w:szCs w:val="28"/>
+          <w:shd w:val="clear" w:color="auto" w:fill="263238"/>
+        </w:rPr>
+        <w:t>oneline</w:t>
+      </w:r>
+      <w:proofErr w:type="spellEnd"/>
+      <w:r>
+        <w:rPr>
+          <w:rFonts w:ascii="var(--font-code)" w:eastAsia="Times New Roman" w:hAnsi="var(--font-code)" w:cs="Courier New"/>
+          <w:color w:val="C3CEE3"/>
+          <w:sz w:val="28"/>
+          <w:szCs w:val="28"/>
+          <w:shd w:val="clear" w:color="auto" w:fill="263238"/>
+        </w:rPr>
+        <w:t xml:space="preserve"> </w:t>
+      </w:r>
+      <w:r>
+        <w:rPr>
+          <w:rFonts w:ascii="var(--font-code)" w:eastAsia="Times New Roman" w:hAnsi="var(--font-code)" w:cs="Courier New"/>
+          <w:color w:val="F07178"/>
+          <w:sz w:val="28"/>
+          <w:szCs w:val="28"/>
+          <w:shd w:val="clear" w:color="auto" w:fill="263238"/>
+        </w:rPr>
+        <w:t>--</w:t>
+      </w:r>
+      <w:proofErr w:type="spellStart"/>
+      <w:r>
+        <w:rPr>
+          <w:rFonts w:ascii="var(--font-code)" w:eastAsia="Times New Roman" w:hAnsi="var(--font-code)" w:cs="Courier New"/>
+          <w:color w:val="F07178"/>
+          <w:sz w:val="28"/>
+          <w:szCs w:val="28"/>
+          <w:shd w:val="clear" w:color="auto" w:fill="263238"/>
+        </w:rPr>
+        <w:t>graph</w:t>
+      </w:r>
+      <w:proofErr w:type="spellEnd"/>
+      <w:r>
+        <w:rPr>
+          <w:rFonts w:ascii="var(--font-code)" w:eastAsia="Times New Roman" w:hAnsi="var(--font-code)" w:cs="Courier New"/>
+          <w:color w:val="C3CEE3"/>
+          <w:sz w:val="28"/>
+          <w:szCs w:val="28"/>
+          <w:shd w:val="clear" w:color="auto" w:fill="263238"/>
+        </w:rPr>
+        <w:t xml:space="preserve"> </w:t>
+      </w:r>
+      <w:r>
+        <w:rPr>
+          <w:rFonts w:ascii="var(--font-code)" w:eastAsia="Times New Roman" w:hAnsi="var(--font-code)" w:cs="Courier New"/>
+          <w:color w:val="F07178"/>
+          <w:sz w:val="28"/>
+          <w:szCs w:val="28"/>
+          <w:shd w:val="clear" w:color="auto" w:fill="263238"/>
+        </w:rPr>
+        <w:t>--</w:t>
+      </w:r>
+      <w:proofErr w:type="spellStart"/>
+      <w:r>
+        <w:rPr>
+          <w:rFonts w:ascii="var(--font-code)" w:eastAsia="Times New Roman" w:hAnsi="var(--font-code)" w:cs="Courier New"/>
+          <w:color w:val="F07178"/>
+          <w:sz w:val="28"/>
+          <w:szCs w:val="28"/>
+          <w:shd w:val="clear" w:color="auto" w:fill="263238"/>
+        </w:rPr>
+        <w:t>all</w:t>
+      </w:r>
+      <w:proofErr w:type="spellEnd"/>
+    </w:p>
+    <w:p>
+      <w:pPr>
+        <w:shd w:val="clear" w:color="auto" w:fill="263238"/>
+        <w:tabs>
+          <w:tab w:val="left" w:pos="916"/>
+          <w:tab w:val="left" w:pos="1832"/>
+          <w:tab w:val="left" w:pos="2748"/>
+          <w:tab w:val="left" w:pos="3664"/>
+          <w:tab w:val="left" w:pos="4580"/>
+          <w:tab w:val="left" w:pos="5496"/>
+          <w:tab w:val="left" w:pos="6412"/>
+          <w:tab w:val="left" w:pos="7328"/>
+          <w:tab w:val="left" w:pos="8244"/>
+          <w:tab w:val="left" w:pos="9160"/>
+          <w:tab w:val="left" w:pos="10076"/>
+          <w:tab w:val="left" w:pos="10992"/>
+          <w:tab w:val="left" w:pos="11908"/>
+          <w:tab w:val="left" w:pos="12824"/>
+          <w:tab w:val="left" w:pos="13740"/>
+          <w:tab w:val="left" w:pos="14656"/>
+        </w:tabs>
+        <w:spacing w:before="120" w:after="0" w:line="360" w:lineRule="atLeast"/>
+        <w:rPr>
+          <w:rFonts w:ascii="var(--font-code)" w:eastAsia="Times New Roman" w:hAnsi="var(--font-code)" w:cs="Courier New"/>
+          <w:color w:val="C3CEE3"/>
+          <w:sz w:val="28"/>
+          <w:szCs w:val="28"/>
+          <w:shd w:val="clear" w:color="auto" w:fill="263238"/>
+        </w:rPr>
+      </w:pPr>
+    </w:p>
+    <w:p>
+      <w:pPr>
+        <w:shd w:val="clear" w:color="auto" w:fill="263238"/>
+        <w:tabs>
+          <w:tab w:val="left" w:pos="916"/>
+          <w:tab w:val="left" w:pos="1832"/>
+          <w:tab w:val="left" w:pos="2748"/>
+          <w:tab w:val="left" w:pos="3664"/>
+          <w:tab w:val="left" w:pos="4580"/>
+          <w:tab w:val="left" w:pos="5496"/>
+          <w:tab w:val="left" w:pos="6412"/>
+          <w:tab w:val="left" w:pos="7328"/>
+          <w:tab w:val="left" w:pos="8244"/>
+          <w:tab w:val="left" w:pos="9160"/>
+          <w:tab w:val="left" w:pos="10076"/>
+          <w:tab w:val="left" w:pos="10992"/>
+          <w:tab w:val="left" w:pos="11908"/>
+          <w:tab w:val="left" w:pos="12824"/>
+          <w:tab w:val="left" w:pos="13740"/>
+          <w:tab w:val="left" w:pos="14656"/>
+        </w:tabs>
+        <w:spacing w:before="120" w:after="0" w:line="360" w:lineRule="atLeast"/>
+        <w:rPr>
+          <w:rFonts w:ascii="var(--font-code)" w:eastAsia="Times New Roman" w:hAnsi="var(--font-code)" w:cs="Courier New"/>
+          <w:color w:val="C3CEE3"/>
+          <w:sz w:val="28"/>
+          <w:szCs w:val="28"/>
+          <w:shd w:val="clear" w:color="auto" w:fill="263238"/>
+        </w:rPr>
+      </w:pPr>
+      <w:r>
+        <w:rPr>
+          <w:rFonts w:ascii="var(--font-code)" w:eastAsia="Times New Roman" w:hAnsi="var(--font-code)" w:cs="Courier New"/>
+          <w:color w:val="546E7A"/>
+          <w:sz w:val="28"/>
+          <w:szCs w:val="28"/>
+          <w:shd w:val="clear" w:color="auto" w:fill="263238"/>
+        </w:rPr>
+        <w:t># muestra todo el registro de acciones del log</w:t>
+      </w:r>
+    </w:p>
+    <w:p>
+      <w:pPr>
+        <w:shd w:val="clear" w:color="auto" w:fill="263238"/>
+        <w:tabs>
+          <w:tab w:val="left" w:pos="916"/>
+          <w:tab w:val="left" w:pos="1832"/>
+          <w:tab w:val="left" w:pos="2748"/>
+          <w:tab w:val="left" w:pos="3664"/>
+          <w:tab w:val="left" w:pos="4580"/>
+          <w:tab w:val="left" w:pos="5496"/>
+          <w:tab w:val="left" w:pos="6412"/>
+          <w:tab w:val="left" w:pos="7328"/>
+          <w:tab w:val="left" w:pos="8244"/>
+          <w:tab w:val="left" w:pos="9160"/>
+          <w:tab w:val="left" w:pos="10076"/>
+          <w:tab w:val="left" w:pos="10992"/>
+          <w:tab w:val="left" w:pos="11908"/>
+          <w:tab w:val="left" w:pos="12824"/>
+          <w:tab w:val="left" w:pos="13740"/>
+          <w:tab w:val="left" w:pos="14656"/>
+        </w:tabs>
+        <w:spacing w:before="120" w:after="0" w:line="360" w:lineRule="atLeast"/>
+        <w:rPr>
+          <w:rFonts w:ascii="var(--font-code)" w:eastAsia="Times New Roman" w:hAnsi="var(--font-code)" w:cs="Courier New"/>
+          <w:color w:val="C3CEE3"/>
+          <w:sz w:val="28"/>
+          <w:szCs w:val="28"/>
+          <w:shd w:val="clear" w:color="auto" w:fill="263238"/>
+        </w:rPr>
+      </w:pPr>
+      <w:r>
+        <w:rPr>
+          <w:rFonts w:ascii="var(--font-code)" w:eastAsia="Times New Roman" w:hAnsi="var(--font-code)" w:cs="Courier New"/>
+          <w:color w:val="546E7A"/>
+          <w:sz w:val="28"/>
+          <w:szCs w:val="28"/>
+          <w:shd w:val="clear" w:color="auto" w:fill="263238"/>
+        </w:rPr>
+        <w:t># incluyendo inserciones, cambios, eliminaciones, fusiones, etc.</w:t>
+      </w:r>
+    </w:p>
+    <w:p>
+      <w:pPr>
+        <w:shd w:val="clear" w:color="auto" w:fill="263238"/>
+        <w:tabs>
+          <w:tab w:val="left" w:pos="916"/>
+          <w:tab w:val="left" w:pos="1832"/>
+          <w:tab w:val="left" w:pos="2748"/>
+          <w:tab w:val="left" w:pos="3664"/>
+          <w:tab w:val="left" w:pos="4580"/>
+          <w:tab w:val="left" w:pos="5496"/>
+          <w:tab w:val="left" w:pos="6412"/>
+          <w:tab w:val="left" w:pos="7328"/>
+          <w:tab w:val="left" w:pos="8244"/>
+          <w:tab w:val="left" w:pos="9160"/>
+          <w:tab w:val="left" w:pos="10076"/>
+          <w:tab w:val="left" w:pos="10992"/>
+          <w:tab w:val="left" w:pos="11908"/>
+          <w:tab w:val="left" w:pos="12824"/>
+          <w:tab w:val="left" w:pos="13740"/>
+          <w:tab w:val="left" w:pos="14656"/>
+        </w:tabs>
+        <w:spacing w:before="120" w:after="0" w:line="360" w:lineRule="atLeast"/>
+        <w:rPr>
+          <w:rFonts w:ascii="var(--font-code)" w:eastAsia="Times New Roman" w:hAnsi="var(--font-code)" w:cs="Courier New"/>
+          <w:color w:val="C3CEE3"/>
+          <w:sz w:val="28"/>
+          <w:szCs w:val="28"/>
+          <w:shd w:val="clear" w:color="auto" w:fill="263238"/>
+          <w:lang w:val="en-US"/>
+        </w:rPr>
+      </w:pPr>
+      <w:r>
+        <w:rPr>
+          <w:rFonts w:ascii="var(--font-code)" w:eastAsia="Times New Roman" w:hAnsi="var(--font-code)" w:cs="Courier New"/>
+          <w:color w:val="C792EA"/>
+          <w:sz w:val="28"/>
+          <w:szCs w:val="28"/>
+          <w:shd w:val="clear" w:color="auto" w:fill="263238"/>
+          <w:lang w:val="en-US"/>
+        </w:rPr>
+        <w:t>git</w:t>
+      </w:r>
+      <w:r>
+        <w:rPr>
+          <w:rFonts w:ascii="var(--font-code)" w:eastAsia="Times New Roman" w:hAnsi="var(--font-code)" w:cs="Courier New"/>
+          <w:color w:val="C3CEE3"/>
+          <w:sz w:val="28"/>
+          <w:szCs w:val="28"/>
+          <w:shd w:val="clear" w:color="auto" w:fill="263238"/>
+          <w:lang w:val="en-US"/>
+        </w:rPr>
+        <w:t xml:space="preserve"> </w:t>
+      </w:r>
+      <w:proofErr w:type="spellStart"/>
+      <w:r>
+        <w:rPr>
+          <w:rFonts w:ascii="var(--font-code)" w:eastAsia="Times New Roman" w:hAnsi="var(--font-code)" w:cs="Courier New"/>
+          <w:color w:val="C3CEE3"/>
+          <w:sz w:val="28"/>
+          <w:szCs w:val="28"/>
+          <w:shd w:val="clear" w:color="auto" w:fill="263238"/>
+          <w:lang w:val="en-US"/>
+        </w:rPr>
+        <w:t>reflog</w:t>
+      </w:r>
+      <w:bookmarkStart w:id="0" w:name="_GoBack"/>
+      <w:bookmarkEnd w:id="0"/>
+      <w:proofErr w:type="spellEnd"/>
+    </w:p>
+    <w:p>
+      <w:pPr>
+        <w:shd w:val="clear" w:color="auto" w:fill="263238"/>
+        <w:tabs>
+          <w:tab w:val="left" w:pos="916"/>
+          <w:tab w:val="left" w:pos="1832"/>
+          <w:tab w:val="left" w:pos="2748"/>
+          <w:tab w:val="left" w:pos="3664"/>
+          <w:tab w:val="left" w:pos="4580"/>
+          <w:tab w:val="left" w:pos="5496"/>
+          <w:tab w:val="left" w:pos="6412"/>
+          <w:tab w:val="left" w:pos="7328"/>
+          <w:tab w:val="left" w:pos="8244"/>
+          <w:tab w:val="left" w:pos="9160"/>
+          <w:tab w:val="left" w:pos="10076"/>
+          <w:tab w:val="left" w:pos="10992"/>
+          <w:tab w:val="left" w:pos="11908"/>
+          <w:tab w:val="left" w:pos="12824"/>
+          <w:tab w:val="left" w:pos="13740"/>
+          <w:tab w:val="left" w:pos="14656"/>
+        </w:tabs>
+        <w:spacing w:before="120" w:after="0" w:line="360" w:lineRule="atLeast"/>
+        <w:rPr>
+          <w:rFonts w:ascii="var(--font-code)" w:eastAsia="Times New Roman" w:hAnsi="var(--font-code)" w:cs="Courier New"/>
+          <w:color w:val="C3CEE3"/>
+          <w:sz w:val="28"/>
+          <w:szCs w:val="28"/>
+          <w:shd w:val="clear" w:color="auto" w:fill="263238"/>
+          <w:lang w:val="en-US"/>
+        </w:rPr>
+      </w:pPr>
+    </w:p>
+    <w:p>
+      <w:pPr>
+        <w:shd w:val="clear" w:color="auto" w:fill="263238"/>
+        <w:tabs>
+          <w:tab w:val="left" w:pos="916"/>
+          <w:tab w:val="left" w:pos="1832"/>
+          <w:tab w:val="left" w:pos="2748"/>
+          <w:tab w:val="left" w:pos="3664"/>
+          <w:tab w:val="left" w:pos="4580"/>
+          <w:tab w:val="left" w:pos="5496"/>
+          <w:tab w:val="left" w:pos="6412"/>
+          <w:tab w:val="left" w:pos="7328"/>
+          <w:tab w:val="left" w:pos="8244"/>
+          <w:tab w:val="left" w:pos="9160"/>
+          <w:tab w:val="left" w:pos="10076"/>
+          <w:tab w:val="left" w:pos="10992"/>
+          <w:tab w:val="left" w:pos="11908"/>
+          <w:tab w:val="left" w:pos="12824"/>
+          <w:tab w:val="left" w:pos="13740"/>
+          <w:tab w:val="left" w:pos="14656"/>
+        </w:tabs>
+        <w:spacing w:before="120" w:after="0" w:line="360" w:lineRule="atLeast"/>
+        <w:rPr>
+          <w:rFonts w:ascii="var(--font-code)" w:eastAsia="Times New Roman" w:hAnsi="var(--font-code)" w:cs="Courier New"/>
+          <w:color w:val="C3CEE3"/>
+          <w:sz w:val="28"/>
+          <w:szCs w:val="28"/>
+          <w:shd w:val="clear" w:color="auto" w:fill="263238"/>
+          <w:lang w:val="en-US"/>
+        </w:rPr>
+      </w:pPr>
+      <w:r>
+        <w:rPr>
+          <w:rFonts w:ascii="var(--font-code)" w:eastAsia="Times New Roman" w:hAnsi="var(--font-code)" w:cs="Courier New"/>
+          <w:color w:val="546E7A"/>
+          <w:sz w:val="28"/>
+          <w:szCs w:val="28"/>
+          <w:shd w:val="clear" w:color="auto" w:fill="263238"/>
+          <w:lang w:val="en-US"/>
+        </w:rPr>
+        <w:t xml:space="preserve"># </w:t>
+      </w:r>
+      <w:proofErr w:type="spellStart"/>
+      <w:r>
+        <w:rPr>
+          <w:rFonts w:ascii="var(--font-code)" w:eastAsia="Times New Roman" w:hAnsi="var(--font-code)" w:cs="Courier New"/>
+          <w:color w:val="546E7A"/>
+          <w:sz w:val="28"/>
+          <w:szCs w:val="28"/>
+          <w:shd w:val="clear" w:color="auto" w:fill="263238"/>
+          <w:lang w:val="en-US"/>
+        </w:rPr>
+        <w:t>diferencias</w:t>
+      </w:r>
+      <w:proofErr w:type="spellEnd"/>
+      <w:r>
+        <w:rPr>
+          <w:rFonts w:ascii="var(--font-code)" w:eastAsia="Times New Roman" w:hAnsi="var(--font-code)" w:cs="Courier New"/>
+          <w:color w:val="546E7A"/>
+          <w:sz w:val="28"/>
+          <w:szCs w:val="28"/>
+          <w:shd w:val="clear" w:color="auto" w:fill="263238"/>
+          <w:lang w:val="en-US"/>
+        </w:rPr>
+        <w:t xml:space="preserve"> entre el Working Directory y el Staging Area</w:t>
+      </w:r>
+    </w:p>
+    <w:p>
+      <w:pPr>
+        <w:shd w:val="clear" w:color="auto" w:fill="263238"/>
+        <w:tabs>
+          <w:tab w:val="left" w:pos="916"/>
+          <w:tab w:val="left" w:pos="1832"/>
+          <w:tab w:val="left" w:pos="2748"/>
+          <w:tab w:val="left" w:pos="3664"/>
+          <w:tab w:val="left" w:pos="4580"/>
+          <w:tab w:val="left" w:pos="5496"/>
+          <w:tab w:val="left" w:pos="6412"/>
+          <w:tab w:val="left" w:pos="7328"/>
+          <w:tab w:val="left" w:pos="8244"/>
+          <w:tab w:val="left" w:pos="9160"/>
+          <w:tab w:val="left" w:pos="10076"/>
+          <w:tab w:val="left" w:pos="10992"/>
+          <w:tab w:val="left" w:pos="11908"/>
+          <w:tab w:val="left" w:pos="12824"/>
+          <w:tab w:val="left" w:pos="13740"/>
+          <w:tab w:val="left" w:pos="14656"/>
+        </w:tabs>
+        <w:spacing w:before="120" w:after="0" w:line="360" w:lineRule="atLeast"/>
+        <w:rPr>
+          <w:rFonts w:ascii="var(--font-code)" w:eastAsia="Times New Roman" w:hAnsi="var(--font-code)" w:cs="Courier New"/>
+          <w:color w:val="C3CEE3"/>
+          <w:sz w:val="28"/>
+          <w:szCs w:val="28"/>
+          <w:lang w:val="en-US"/>
+        </w:rPr>
+      </w:pPr>
+      <w:r>
+        <w:rPr>
+          <w:rFonts w:ascii="var(--font-code)" w:eastAsia="Times New Roman" w:hAnsi="var(--font-code)" w:cs="Courier New"/>
+          <w:color w:val="C792EA"/>
+          <w:sz w:val="28"/>
+          <w:szCs w:val="28"/>
+          <w:shd w:val="clear" w:color="auto" w:fill="263238"/>
+          <w:lang w:val="en-US"/>
+        </w:rPr>
+        <w:t>git</w:t>
+      </w:r>
+      <w:r>
+        <w:rPr>
+          <w:rFonts w:ascii="var(--font-code)" w:eastAsia="Times New Roman" w:hAnsi="var(--font-code)" w:cs="Courier New"/>
+          <w:color w:val="C3CEE3"/>
+          <w:sz w:val="28"/>
+          <w:szCs w:val="28"/>
+          <w:shd w:val="clear" w:color="auto" w:fill="263238"/>
+          <w:lang w:val="en-US"/>
+        </w:rPr>
+        <w:t xml:space="preserve"> </w:t>
+      </w:r>
+      <w:r>
+        <w:rPr>
+          <w:rFonts w:ascii="var(--font-code)" w:eastAsia="Times New Roman" w:hAnsi="var(--font-code)" w:cs="Courier New"/>
+          <w:color w:val="C792EA"/>
+          <w:sz w:val="28"/>
+          <w:szCs w:val="28"/>
+          <w:shd w:val="clear" w:color="auto" w:fill="263238"/>
+          <w:lang w:val="en-US"/>
+        </w:rPr>
+        <w:t>diff</w:t>
+      </w:r>
+    </w:p>
+    <w:p>
+      <w:pPr>
+        <w:tabs>
+          <w:tab w:val="left" w:pos="0"/>
+        </w:tabs>
+        <w:ind w:left="-142" w:firstLine="142"/>
+        <w:rPr>
+          <w:b/>
+          <w:sz w:val="28"/>
+          <w:szCs w:val="28"/>
+          <w:lang w:val="en-US"/>
         </w:rPr>
       </w:pPr>
     </w:p>

</xml_diff>